<commit_message>
feat(BAB 1 dan BAB 2): revisi identifikasi masalah dan penambahan teori mengenai pengujian alfa dan beta
</commit_message>
<xml_diff>
--- a/Skripsi Ramadhan Herdianto.docx
+++ b/Skripsi Ramadhan Herdianto.docx
@@ -3795,28 +3795,14 @@
           <w:szCs w:val="24"/>
         </w:rPr>
         <w:lastRenderedPageBreak/>
-        <w:t>Calon siswa harus mendatangi langsung PKBM Bina Sejahtera untuk</w:t>
+        <w:t>Proses pendaftaran calon siswa dilakukan secara manual</w:t>
       </w:r>
       <w:r>
         <w:rPr>
           <w:rFonts w:cs="Times New Roman"/>
           <w:szCs w:val="24"/>
         </w:rPr>
-        <w:t xml:space="preserve"> </w:t>
-      </w:r>
-      <w:r>
-        <w:rPr>
-          <w:rFonts w:cs="Times New Roman"/>
-          <w:szCs w:val="24"/>
-        </w:rPr>
-        <w:t>mendapatkan informasi terkait pendaftaran dan program yang tersedia</w:t>
-      </w:r>
-      <w:r>
-        <w:rPr>
-          <w:rFonts w:cs="Times New Roman"/>
-          <w:szCs w:val="24"/>
-        </w:rPr>
-        <w:t>.</w:t>
+        <w:t>, sehingga mengakibatkan kurang efisiennya penggunaan waktu, tempat, biaya maupun tenaga.</w:t>
       </w:r>
     </w:p>
     <w:p>
@@ -3837,16 +3823,34 @@
       <w:r>
         <w:rPr>
           <w:rFonts w:cs="Times New Roman"/>
-          <w:szCs w:val="24"/>
-        </w:rPr>
-        <w:t>Calon siswa melakukan pendaftaran secara manual yaitu dengan mendatangi secara langsung dan mengisi formulir pendaftaran</w:t>
+          <w:noProof/>
+          <w:szCs w:val="24"/>
+        </w:rPr>
+        <w:t>Calon siswa kesulitan dalam mendapatkan informasi secara jelas mengenai program</w:t>
       </w:r>
       <w:r>
         <w:rPr>
           <w:rFonts w:cs="Times New Roman"/>
-          <w:szCs w:val="24"/>
-        </w:rPr>
-        <w:t>.</w:t>
+          <w:noProof/>
+          <w:szCs w:val="24"/>
+        </w:rPr>
+        <w:t xml:space="preserve"> pendidikan</w:t>
+      </w:r>
+      <w:r>
+        <w:rPr>
+          <w:rFonts w:cs="Times New Roman"/>
+          <w:noProof/>
+          <w:szCs w:val="24"/>
+        </w:rPr>
+        <w:t>, jadwal pendaftaran</w:t>
+      </w:r>
+      <w:r>
+        <w:rPr>
+          <w:rFonts w:cs="Times New Roman"/>
+          <w:noProof/>
+          <w:szCs w:val="24"/>
+        </w:rPr>
+        <w:t xml:space="preserve"> dan proses pendaftaran.</w:t>
       </w:r>
     </w:p>
     <w:p>
@@ -3869,7 +3873,21 @@
           <w:rFonts w:cs="Times New Roman"/>
           <w:szCs w:val="24"/>
         </w:rPr>
-        <w:t>Pencatatan data calon siswa masih dilakukan secara manual yaitu dituliskan dalam buku besar.</w:t>
+        <w:t>Pencatatan data calon siswa masih dilakukan secara manual yaitu dituliskan dalam buku besar</w:t>
+      </w:r>
+      <w:r>
+        <w:rPr>
+          <w:rFonts w:cs="Times New Roman"/>
+          <w:szCs w:val="24"/>
+        </w:rPr>
+        <w:t xml:space="preserve">, mengakibatkan </w:t>
+      </w:r>
+      <w:r>
+        <w:rPr>
+          <w:rFonts w:cs="Times New Roman"/>
+          <w:szCs w:val="24"/>
+        </w:rPr>
+        <w:t>terjadinya kehilangan data calon siswa dan kesulitan dalam mencari data calon siswa ketika di perlukan.</w:t>
       </w:r>
     </w:p>
     <w:p>
@@ -3957,7 +3975,23 @@
           <w:rFonts w:cs="Times New Roman"/>
           <w:szCs w:val="24"/>
         </w:rPr>
-        <w:t xml:space="preserve"> informasi ini dirancang untuk layanan iniformasi program dan pendaftaran di PKBM Bina Sejahtera</w:t>
+        <w:t xml:space="preserve"> informasi pendaftaran siswa ini hanya digunakan untuk pendaftaran siswa </w:t>
+      </w:r>
+      <w:r>
+        <w:rPr>
+          <w:rFonts w:cs="Times New Roman"/>
+          <w:szCs w:val="24"/>
+        </w:rPr>
+        <w:t xml:space="preserve">dan menampilkan informasi terkait sekolah, bukan untuk pembelajaran atau </w:t>
+      </w:r>
+      <w:r>
+        <w:rPr>
+          <w:rFonts w:cs="Times New Roman"/>
+          <w:i/>
+          <w:iCs/>
+          <w:szCs w:val="24"/>
+        </w:rPr>
+        <w:t>e-learning</w:t>
       </w:r>
       <w:r>
         <w:rPr>
@@ -3987,21 +4021,7 @@
           <w:rFonts w:cs="Times New Roman"/>
           <w:szCs w:val="24"/>
         </w:rPr>
-        <w:t>Sistem informasi</w:t>
-      </w:r>
-      <w:r>
-        <w:rPr>
-          <w:rFonts w:cs="Times New Roman"/>
-          <w:szCs w:val="24"/>
-        </w:rPr>
-        <w:t xml:space="preserve"> digunakan utnuk melakukan pendaftaran/registrasi calon siswa baru di lingkungan PKBM Bina Sejahtera</w:t>
-      </w:r>
-      <w:r>
-        <w:rPr>
-          <w:rFonts w:cs="Times New Roman"/>
-          <w:szCs w:val="24"/>
-        </w:rPr>
-        <w:t>.</w:t>
+        <w:t>Sistem informasi pendaftaran siswa ini tidak membahas penilaian.</w:t>
       </w:r>
     </w:p>
     <w:p>
@@ -4022,23 +4042,10 @@
       <w:r>
         <w:rPr>
           <w:rFonts w:cs="Times New Roman"/>
-          <w:szCs w:val="24"/>
-        </w:rPr>
-        <w:t>Sistem informasi</w:t>
-      </w:r>
-      <w:r>
-        <w:rPr>
-          <w:rFonts w:cs="Times New Roman"/>
-          <w:szCs w:val="24"/>
-        </w:rPr>
-        <w:t xml:space="preserve"> ini dapat digunakan untuk melakukan pencatatan calon siswa baru yang akan mendaftar</w:t>
-      </w:r>
-      <w:r>
-        <w:rPr>
-          <w:rFonts w:cs="Times New Roman"/>
-          <w:szCs w:val="24"/>
-        </w:rPr>
-        <w:t>.</w:t>
+          <w:noProof/>
+          <w:szCs w:val="24"/>
+        </w:rPr>
+        <w:t>Sistem informasi pendaftaran siswa ini hanya sampai proses upload pembayaran.</w:t>
       </w:r>
     </w:p>
     <w:p>
@@ -4095,6 +4102,7 @@
         <w:ind w:left="426" w:hanging="426"/>
       </w:pPr>
       <w:r>
+        <w:lastRenderedPageBreak/>
         <w:t>Bagaimana cara</w:t>
       </w:r>
       <w:r>
@@ -4114,11 +4122,13 @@
         <w:ind w:left="426" w:hanging="426"/>
       </w:pPr>
       <w:r>
-        <w:lastRenderedPageBreak/>
         <w:t>Bagaimana</w:t>
       </w:r>
       <w:r>
-        <w:t xml:space="preserve"> cara calon siswa dapat mengisi formulir pendaftaran tanpa harus datang langsung ke PKBM Bina Sejahtera</w:t>
+        <w:t xml:space="preserve"> </w:t>
+      </w:r>
+      <w:r>
+        <w:t>efektivitas sistem informasi pendaftaran siswa dalam mengurangi waktu dan usaha dalam proses pendaftaran siswa di PKBM Bina Sejahtera</w:t>
       </w:r>
       <w:r>
         <w:t>?</w:t>
@@ -4325,7 +4335,15 @@
           <w:rFonts w:cs="Times New Roman"/>
           <w:szCs w:val="24"/>
         </w:rPr>
-        <w:t>Penelitian ini memberikan pengalaman serta ilmu yang bermanfaat terkait dengan analisis permasalah di Lembaga Pendidikan, menciptakan solusi serta mengimplementasikan solusi tersebut untuk mengatasi permasalahan yang ada. Selain itu, manfaat yang diperoleh dapat mengembangkan kemampuan untuk merancang sistem informasi yang dapat diimplementasikan di dunia nyata.</w:t>
+        <w:t xml:space="preserve">Penelitian ini memberikan pengalaman serta ilmu yang bermanfaat terkait dengan analisis permasalah di Lembaga Pendidikan, menciptakan solusi serta mengimplementasikan solusi tersebut untuk mengatasi permasalahan yang ada. Selain itu, manfaat yang diperoleh dapat mengembangkan </w:t>
+      </w:r>
+      <w:r>
+        <w:rPr>
+          <w:rFonts w:cs="Times New Roman"/>
+          <w:szCs w:val="24"/>
+        </w:rPr>
+        <w:lastRenderedPageBreak/>
+        <w:t>kemampuan untuk merancang sistem informasi yang dapat diimplementasikan di dunia nyata.</w:t>
       </w:r>
     </w:p>
     <w:p>
@@ -4368,7 +4386,6 @@
           <w:rFonts w:cs="Times New Roman"/>
           <w:szCs w:val="24"/>
         </w:rPr>
-        <w:lastRenderedPageBreak/>
         <w:t>Memberikan inovasi layanan penyediaan informasi serta pendaftaran calon siswa baru sehingga dapat meningkatkan efektivitas dan efisiensi dalam proses pendaftaran calon siswa baru. Selain itu, manfaat lain yang dapat diperoleh pendataan calon siswa lebih mudah dan aman sehingga dapat diakses kapanpun dibutuhkan.</w:t>
       </w:r>
     </w:p>
@@ -4609,6 +4626,7 @@
         <w:rPr>
           <w:lang w:val="zh-CN"/>
         </w:rPr>
+        <w:lastRenderedPageBreak/>
         <w:t>Bab ini</w:t>
       </w:r>
       <w:r>
@@ -4645,7 +4663,6 @@
           <w:bCs/>
           <w:lang w:val="en-US"/>
         </w:rPr>
-        <w:lastRenderedPageBreak/>
         <w:t xml:space="preserve">BAB IV </w:t>
       </w:r>
       <w:r>
@@ -12731,8 +12748,18 @@
     </w:p>
     <w:p>
       <w:pPr>
+        <w:spacing w:before="240"/>
+        <w:jc w:val="both"/>
+        <w:rPr>
+          <w:rFonts w:cs="Times New Roman"/>
+          <w:szCs w:val="24"/>
+        </w:rPr>
+      </w:pPr>
+    </w:p>
+    <w:p>
+      <w:pPr>
         <w:pStyle w:val="Heading3"/>
-        <w:spacing w:before="0" w:beforeAutospacing="0"/>
+        <w:spacing w:before="240" w:beforeAutospacing="0"/>
         <w:rPr>
           <w:i/>
           <w:iCs/>
@@ -13020,7 +13047,16 @@
           <w:sz w:val="24"/>
           <w:szCs w:val="24"/>
         </w:rPr>
-        <w:t xml:space="preserve">adalah metode pengujian yang berfokus pada spesifikasi fungsional dari perangkat lunak, tester dapat mendefinisikan kumpulan kondisi input dan melakukan pengetesan pada spesifikasi fungsional program. </w:t>
+        <w:t xml:space="preserve">adalah metode pengujian yang berfokus pada spesifikasi fungsional dari perangkat lunak, tester dapat mendefinisikan kumpulan kondisi </w:t>
+      </w:r>
+      <w:r>
+        <w:rPr>
+          <w:rFonts w:ascii="Times New Roman" w:hAnsi="Times New Roman" w:cs="Times New Roman"/>
+          <w:sz w:val="24"/>
+          <w:szCs w:val="24"/>
+        </w:rPr>
+        <w:lastRenderedPageBreak/>
+        <w:t xml:space="preserve">input dan melakukan pengetesan pada spesifikasi fungsional program. </w:t>
       </w:r>
       <w:r>
         <w:rPr>
@@ -13062,6 +13098,624 @@
           <w:szCs w:val="24"/>
         </w:rPr>
         <w:fldChar w:fldCharType="end"/>
+      </w:r>
+    </w:p>
+    <w:p>
+      <w:pPr>
+        <w:spacing w:line="480" w:lineRule="auto"/>
+        <w:jc w:val="both"/>
+        <w:rPr>
+          <w:rFonts w:ascii="Times New Roman" w:hAnsi="Times New Roman" w:cs="Times New Roman"/>
+          <w:sz w:val="24"/>
+          <w:szCs w:val="24"/>
+        </w:rPr>
+      </w:pPr>
+    </w:p>
+    <w:p>
+      <w:pPr>
+        <w:pStyle w:val="Heading3"/>
+        <w:spacing w:before="240" w:beforeAutospacing="0"/>
+      </w:pPr>
+      <w:r>
+        <w:t>2.1.1</w:t>
+      </w:r>
+      <w:r>
+        <w:t>8</w:t>
+      </w:r>
+      <w:r>
+        <w:t xml:space="preserve"> </w:t>
+      </w:r>
+      <w:r>
+        <w:t>Pengujian Beta</w:t>
+      </w:r>
+    </w:p>
+    <w:p>
+      <w:pPr>
+        <w:spacing w:line="480" w:lineRule="auto"/>
+        <w:ind w:firstLine="709"/>
+        <w:jc w:val="both"/>
+        <w:rPr>
+          <w:rFonts w:ascii="Times New Roman" w:hAnsi="Times New Roman" w:cs="Times New Roman"/>
+          <w:sz w:val="24"/>
+          <w:szCs w:val="24"/>
+        </w:rPr>
+      </w:pPr>
+      <w:r>
+        <w:rPr>
+          <w:rFonts w:ascii="Times New Roman" w:hAnsi="Times New Roman" w:cs="Times New Roman"/>
+          <w:sz w:val="24"/>
+          <w:szCs w:val="24"/>
+        </w:rPr>
+        <w:t xml:space="preserve">Pengujian beta adalah </w:t>
+      </w:r>
+      <w:r>
+        <w:rPr>
+          <w:rFonts w:ascii="Times New Roman" w:hAnsi="Times New Roman" w:cs="Times New Roman"/>
+          <w:sz w:val="24"/>
+          <w:szCs w:val="24"/>
+        </w:rPr>
+        <w:t xml:space="preserve">proses pengujian perangkat lunak di mana pengguna akhir diberikan kesempatan untuk mencoba aplikasi atau sistem yang tidak dikendalikan oleh </w:t>
+      </w:r>
+      <w:r>
+        <w:rPr>
+          <w:rFonts w:ascii="Times New Roman" w:hAnsi="Times New Roman" w:cs="Times New Roman"/>
+          <w:sz w:val="24"/>
+          <w:szCs w:val="24"/>
+        </w:rPr>
+        <w:t xml:space="preserve">pengembang atau </w:t>
+      </w:r>
+      <w:r>
+        <w:rPr>
+          <w:rFonts w:ascii="Times New Roman" w:hAnsi="Times New Roman" w:cs="Times New Roman"/>
+          <w:i/>
+          <w:iCs/>
+          <w:sz w:val="24"/>
+          <w:szCs w:val="24"/>
+        </w:rPr>
+        <w:t>programmer</w:t>
+      </w:r>
+      <w:r>
+        <w:rPr>
+          <w:rFonts w:ascii="Times New Roman" w:hAnsi="Times New Roman" w:cs="Times New Roman"/>
+          <w:i/>
+          <w:iCs/>
+          <w:sz w:val="24"/>
+          <w:szCs w:val="24"/>
+        </w:rPr>
+        <w:t xml:space="preserve">, </w:t>
+      </w:r>
+      <w:r>
+        <w:rPr>
+          <w:rFonts w:ascii="Times New Roman" w:hAnsi="Times New Roman" w:cs="Times New Roman"/>
+          <w:sz w:val="24"/>
+          <w:szCs w:val="24"/>
+        </w:rPr>
+        <w:t xml:space="preserve">dengan pengguna melaporkan </w:t>
+      </w:r>
+      <w:r>
+        <w:rPr>
+          <w:rFonts w:ascii="Times New Roman" w:hAnsi="Times New Roman" w:cs="Times New Roman"/>
+          <w:sz w:val="24"/>
+          <w:szCs w:val="24"/>
+        </w:rPr>
+        <w:t>masalah yang ditemui kepada pengembang secara berkala sebelum perangkat siap untuk digunakan lebih luas.</w:t>
+      </w:r>
+      <w:r>
+        <w:rPr>
+          <w:rFonts w:ascii="Times New Roman" w:hAnsi="Times New Roman" w:cs="Times New Roman"/>
+          <w:sz w:val="24"/>
+          <w:szCs w:val="24"/>
+        </w:rPr>
+        <w:t xml:space="preserve"> </w:t>
+      </w:r>
+      <w:r>
+        <w:rPr>
+          <w:rFonts w:ascii="Times New Roman" w:hAnsi="Times New Roman" w:cs="Times New Roman"/>
+          <w:sz w:val="24"/>
+          <w:szCs w:val="24"/>
+        </w:rPr>
+        <w:t xml:space="preserve">Berikut ini merupakan definisi </w:t>
+      </w:r>
+      <w:r>
+        <w:rPr>
+          <w:rFonts w:ascii="Times New Roman" w:hAnsi="Times New Roman" w:cs="Times New Roman"/>
+          <w:sz w:val="24"/>
+          <w:szCs w:val="24"/>
+        </w:rPr>
+        <w:t>pengujian beta</w:t>
+      </w:r>
+      <w:r>
+        <w:rPr>
+          <w:rFonts w:ascii="Times New Roman" w:hAnsi="Times New Roman" w:cs="Times New Roman"/>
+          <w:i/>
+          <w:iCs/>
+          <w:sz w:val="24"/>
+          <w:szCs w:val="24"/>
+        </w:rPr>
+        <w:t xml:space="preserve"> </w:t>
+      </w:r>
+      <w:r>
+        <w:rPr>
+          <w:rFonts w:ascii="Times New Roman" w:hAnsi="Times New Roman" w:cs="Times New Roman"/>
+          <w:sz w:val="24"/>
+          <w:szCs w:val="24"/>
+        </w:rPr>
+        <w:t>dari beberapa sumber ilmiah yaitu:</w:t>
+      </w:r>
+    </w:p>
+    <w:p>
+      <w:pPr>
+        <w:spacing w:line="480" w:lineRule="auto"/>
+        <w:ind w:firstLine="709"/>
+        <w:jc w:val="both"/>
+        <w:rPr>
+          <w:rFonts w:ascii="Times New Roman" w:hAnsi="Times New Roman" w:cs="Times New Roman"/>
+          <w:sz w:val="24"/>
+          <w:szCs w:val="24"/>
+        </w:rPr>
+      </w:pPr>
+      <w:r>
+        <w:rPr>
+          <w:rFonts w:ascii="Times New Roman" w:hAnsi="Times New Roman" w:cs="Times New Roman"/>
+          <w:sz w:val="24"/>
+          <w:szCs w:val="24"/>
+        </w:rPr>
+        <w:t xml:space="preserve">Pengujian Beta atau </w:t>
+      </w:r>
+      <w:r>
+        <w:rPr>
+          <w:rFonts w:ascii="Times New Roman" w:hAnsi="Times New Roman" w:cs="Times New Roman"/>
+          <w:i/>
+          <w:iCs/>
+          <w:sz w:val="24"/>
+          <w:szCs w:val="24"/>
+        </w:rPr>
+        <w:t>Beta</w:t>
+      </w:r>
+      <w:r>
+        <w:rPr>
+          <w:rFonts w:ascii="Times New Roman" w:hAnsi="Times New Roman" w:cs="Times New Roman"/>
+          <w:sz w:val="24"/>
+          <w:szCs w:val="24"/>
+        </w:rPr>
+        <w:t xml:space="preserve"> </w:t>
+      </w:r>
+      <w:r>
+        <w:rPr>
+          <w:rFonts w:ascii="Times New Roman" w:hAnsi="Times New Roman" w:cs="Times New Roman"/>
+          <w:i/>
+          <w:iCs/>
+          <w:sz w:val="24"/>
+          <w:szCs w:val="24"/>
+        </w:rPr>
+        <w:t>Testing</w:t>
+      </w:r>
+      <w:r>
+        <w:rPr>
+          <w:rFonts w:ascii="Times New Roman" w:hAnsi="Times New Roman" w:cs="Times New Roman"/>
+          <w:i/>
+          <w:iCs/>
+          <w:sz w:val="24"/>
+          <w:szCs w:val="24"/>
+        </w:rPr>
+        <w:t xml:space="preserve"> </w:t>
+      </w:r>
+      <w:r>
+        <w:rPr>
+          <w:rFonts w:ascii="Times New Roman" w:hAnsi="Times New Roman" w:cs="Times New Roman"/>
+          <w:sz w:val="24"/>
+          <w:szCs w:val="24"/>
+        </w:rPr>
+        <w:t>yaitu model pengujian dengan membiarkan pengguna akhir untuk mencoba menggunakan sistem yang telah dibuat dan akan memerlukan persetujuan dari pengembang perangkat sebelum benar-benar dipastikan bahwa perangkat siap untuk digunakan lebih</w:t>
+      </w:r>
+      <w:r>
+        <w:rPr>
+          <w:rFonts w:ascii="Times New Roman" w:hAnsi="Times New Roman" w:cs="Times New Roman"/>
+          <w:sz w:val="24"/>
+          <w:szCs w:val="24"/>
+        </w:rPr>
+        <w:t xml:space="preserve"> lanjut. </w:t>
+      </w:r>
+      <w:r>
+        <w:rPr>
+          <w:rFonts w:ascii="Times New Roman" w:hAnsi="Times New Roman" w:cs="Times New Roman"/>
+          <w:sz w:val="24"/>
+          <w:szCs w:val="24"/>
+        </w:rPr>
+        <w:fldChar w:fldCharType="begin" w:fldLock="1"/>
+      </w:r>
+      <w:r>
+        <w:rPr>
+          <w:rFonts w:ascii="Times New Roman" w:hAnsi="Times New Roman" w:cs="Times New Roman"/>
+          <w:sz w:val="24"/>
+          <w:szCs w:val="24"/>
+        </w:rPr>
+        <w:instrText>ADDIN CSL_CITATION {"citationItems":[{"id":"ITEM-1","itemData":{"ISBN":"978-623-198-056-4","author":[{"dropping-particle":"","family":"Willyanto Santoso","given":"Leo","non-dropping-particle":"","parse-names":false,"suffix":""},{"dropping-particle":"","family":"Romindo","given":"","non-dropping-particle":"","parse-names":false,"suffix":""},{"dropping-particle":"","family":"Amrin Lubis","given":"Muhammad","non-dropping-particle":"","parse-names":false,"suffix":""},{"dropping-particle":"","family":"Noe'man","given":"Achmad","non-dropping-particle":"","parse-names":false,"suffix":""},{"dropping-particle":"","family":"Ibrahim Yunus","given":"Andi","non-dropping-particle":"","parse-names":false,"suffix":""},{"dropping-particle":"","family":"Pakarbudi","given":"Adib","non-dropping-particle":"","parse-names":false,"suffix":""}],"editor":[{"dropping-particle":"","family":"Ediana","given":"Dina","non-dropping-particle":"","parse-names":false,"suffix":""},{"dropping-particle":"","family":"Yanto","given":"Ari","non-dropping-particle":"","parse-names":false,"suffix":""}],"id":"ITEM-1","issued":{"date-parts":[["2023"]]},"number-of-pages":"297","publisher":"Global Eksekutif Teknologi","title":"Perancangan Sistem Informasi","type":"book"},"uris":["http://www.mendeley.com/documents/?uuid=cdf65d19-42ac-43a7-853a-c5c4e660505d"]}],"mendeley":{"formattedCitation":"[Willyanto Santoso et al., 2023]","plainTextFormattedCitation":"[Willyanto Santoso et al., 2023]","previouslyFormattedCitation":"[Willyanto Santoso et al., 2023]"},"properties":{"noteIndex":0},"schema":"https://github.com/citation-style-language/schema/raw/master/csl-citation.json"}</w:instrText>
+      </w:r>
+      <w:r>
+        <w:rPr>
+          <w:rFonts w:ascii="Times New Roman" w:hAnsi="Times New Roman" w:cs="Times New Roman"/>
+          <w:sz w:val="24"/>
+          <w:szCs w:val="24"/>
+        </w:rPr>
+        <w:fldChar w:fldCharType="separate"/>
+      </w:r>
+      <w:r>
+        <w:rPr>
+          <w:rFonts w:ascii="Times New Roman" w:hAnsi="Times New Roman" w:cs="Times New Roman"/>
+          <w:noProof/>
+          <w:sz w:val="24"/>
+          <w:szCs w:val="24"/>
+        </w:rPr>
+        <w:t>[Willyanto Santoso et al., 2023]</w:t>
+      </w:r>
+      <w:r>
+        <w:rPr>
+          <w:rFonts w:ascii="Times New Roman" w:hAnsi="Times New Roman" w:cs="Times New Roman"/>
+          <w:sz w:val="24"/>
+          <w:szCs w:val="24"/>
+        </w:rPr>
+        <w:fldChar w:fldCharType="end"/>
+      </w:r>
+    </w:p>
+    <w:p>
+      <w:pPr>
+        <w:spacing w:line="480" w:lineRule="auto"/>
+        <w:ind w:firstLine="709"/>
+        <w:jc w:val="both"/>
+        <w:rPr>
+          <w:rFonts w:ascii="Times New Roman" w:hAnsi="Times New Roman" w:cs="Times New Roman"/>
+          <w:sz w:val="24"/>
+          <w:szCs w:val="24"/>
+        </w:rPr>
+      </w:pPr>
+      <w:r>
+        <w:rPr>
+          <w:rFonts w:ascii="Times New Roman" w:hAnsi="Times New Roman" w:cs="Times New Roman"/>
+          <w:sz w:val="24"/>
+          <w:szCs w:val="24"/>
+        </w:rPr>
+        <w:t>Pengujian beta</w:t>
+      </w:r>
+      <w:r>
+        <w:rPr>
+          <w:rFonts w:ascii="Times New Roman" w:hAnsi="Times New Roman" w:cs="Times New Roman"/>
+          <w:sz w:val="24"/>
+          <w:szCs w:val="24"/>
+        </w:rPr>
+        <w:t xml:space="preserve"> adalah aplikasi langsung dari perangkat lunak dalam lingkungan yang tidak dapat dikontrol oleh pengembang</w:t>
+      </w:r>
+      <w:r>
+        <w:rPr>
+          <w:rFonts w:ascii="Times New Roman" w:hAnsi="Times New Roman" w:cs="Times New Roman"/>
+          <w:sz w:val="24"/>
+          <w:szCs w:val="24"/>
+        </w:rPr>
+        <w:t>.</w:t>
+      </w:r>
+      <w:r>
+        <w:rPr>
+          <w:rFonts w:ascii="Times New Roman" w:hAnsi="Times New Roman" w:cs="Times New Roman"/>
+          <w:sz w:val="24"/>
+          <w:szCs w:val="24"/>
+        </w:rPr>
+        <w:t xml:space="preserve"> Pengguna mencatat semua masalah yang ditemui selama pengujian beta dan melaporkannya kepada pengembang secara berkala</w:t>
+      </w:r>
+      <w:r>
+        <w:rPr>
+          <w:rFonts w:ascii="Times New Roman" w:hAnsi="Times New Roman" w:cs="Times New Roman"/>
+          <w:sz w:val="24"/>
+          <w:szCs w:val="24"/>
+        </w:rPr>
+        <w:t xml:space="preserve">. </w:t>
+      </w:r>
+      <w:r>
+        <w:rPr>
+          <w:rFonts w:ascii="Times New Roman" w:hAnsi="Times New Roman" w:cs="Times New Roman"/>
+          <w:sz w:val="24"/>
+          <w:szCs w:val="24"/>
+        </w:rPr>
+        <w:fldChar w:fldCharType="begin" w:fldLock="1"/>
+      </w:r>
+      <w:r>
+        <w:rPr>
+          <w:rFonts w:ascii="Times New Roman" w:hAnsi="Times New Roman" w:cs="Times New Roman"/>
+          <w:sz w:val="24"/>
+          <w:szCs w:val="24"/>
+        </w:rPr>
+        <w:instrText>ADDIN CSL_CITATION {"citationItems":[{"id":"ITEM-1","itemData":{"author":[{"dropping-particle":"","family":"Budiarto Hadiprakoso","given":"Raden","non-dropping-particle":"","parse-names":false,"suffix":""}],"id":"ITEM-1","issued":{"date-parts":[["2020"]]},"number-of-pages":"408","publisher":"RBH","title":"Rekayasa Perangkat Lunak","type":"book"},"uris":["http://www.mendeley.com/documents/?uuid=18b6bf9a-de23-457b-aedf-84bb64f0513f"]}],"mendeley":{"formattedCitation":"[Budiarto Hadiprakoso, 2020]","plainTextFormattedCitation":"[Budiarto Hadiprakoso, 2020]","previouslyFormattedCitation":"[Budiarto Hadiprakoso, 2020]"},"properties":{"noteIndex":0},"schema":"https://github.com/citation-style-language/schema/raw/master/csl-citation.json"}</w:instrText>
+      </w:r>
+      <w:r>
+        <w:rPr>
+          <w:rFonts w:ascii="Times New Roman" w:hAnsi="Times New Roman" w:cs="Times New Roman"/>
+          <w:sz w:val="24"/>
+          <w:szCs w:val="24"/>
+        </w:rPr>
+        <w:fldChar w:fldCharType="separate"/>
+      </w:r>
+      <w:r>
+        <w:rPr>
+          <w:rFonts w:ascii="Times New Roman" w:hAnsi="Times New Roman" w:cs="Times New Roman"/>
+          <w:noProof/>
+          <w:sz w:val="24"/>
+          <w:szCs w:val="24"/>
+        </w:rPr>
+        <w:t>[Budiarto Hadiprakoso, 2020]</w:t>
+      </w:r>
+      <w:r>
+        <w:rPr>
+          <w:rFonts w:ascii="Times New Roman" w:hAnsi="Times New Roman" w:cs="Times New Roman"/>
+          <w:sz w:val="24"/>
+          <w:szCs w:val="24"/>
+        </w:rPr>
+        <w:fldChar w:fldCharType="end"/>
+      </w:r>
+    </w:p>
+    <w:p>
+      <w:pPr>
+        <w:spacing w:line="480" w:lineRule="auto"/>
+        <w:jc w:val="both"/>
+        <w:rPr>
+          <w:rFonts w:ascii="Times New Roman" w:hAnsi="Times New Roman" w:cs="Times New Roman"/>
+          <w:sz w:val="24"/>
+          <w:szCs w:val="24"/>
+        </w:rPr>
+      </w:pPr>
+    </w:p>
+    <w:p>
+      <w:pPr>
+        <w:pStyle w:val="Heading3"/>
+        <w:spacing w:before="240" w:beforeAutospacing="0"/>
+        <w:rPr>
+          <w:i/>
+          <w:iCs/>
+        </w:rPr>
+      </w:pPr>
+      <w:r>
+        <w:lastRenderedPageBreak/>
+        <w:t>2.1.1</w:t>
+      </w:r>
+      <w:r>
+        <w:t>9</w:t>
+      </w:r>
+      <w:r>
+        <w:t xml:space="preserve"> Pengujian Alfa</w:t>
+      </w:r>
+    </w:p>
+    <w:p>
+      <w:pPr>
+        <w:spacing w:line="480" w:lineRule="auto"/>
+        <w:ind w:firstLine="709"/>
+        <w:jc w:val="both"/>
+        <w:rPr>
+          <w:rFonts w:ascii="Times New Roman" w:hAnsi="Times New Roman" w:cs="Times New Roman"/>
+          <w:sz w:val="24"/>
+          <w:szCs w:val="24"/>
+        </w:rPr>
+      </w:pPr>
+      <w:r>
+        <w:rPr>
+          <w:rFonts w:ascii="Times New Roman" w:hAnsi="Times New Roman" w:cs="Times New Roman"/>
+          <w:sz w:val="24"/>
+          <w:szCs w:val="24"/>
+        </w:rPr>
+        <w:t xml:space="preserve">Pengujian </w:t>
+      </w:r>
+      <w:r>
+        <w:rPr>
+          <w:rFonts w:ascii="Times New Roman" w:hAnsi="Times New Roman" w:cs="Times New Roman"/>
+          <w:sz w:val="24"/>
+          <w:szCs w:val="24"/>
+        </w:rPr>
+        <w:t xml:space="preserve">alfa yaitu akan dilakukan oleh pengguna terdekat terlebih dahulu sebelum di buka untuk digunakan oleh lebih banyak pengguna lainnya yang lebih banyak. </w:t>
+      </w:r>
+      <w:r>
+        <w:rPr>
+          <w:rFonts w:ascii="Times New Roman" w:hAnsi="Times New Roman" w:cs="Times New Roman"/>
+          <w:sz w:val="24"/>
+          <w:szCs w:val="24"/>
+        </w:rPr>
+        <w:t>Hal ini agar dapat dipastikan terlebih dulu bahwa sistem sudah cukup sempurna sebelum digunakan oleh lebih banyak pengguna.</w:t>
+      </w:r>
+      <w:r>
+        <w:rPr>
+          <w:rFonts w:ascii="Times New Roman" w:hAnsi="Times New Roman" w:cs="Times New Roman"/>
+          <w:sz w:val="24"/>
+          <w:szCs w:val="24"/>
+        </w:rPr>
+        <w:t xml:space="preserve"> </w:t>
+      </w:r>
+      <w:r>
+        <w:rPr>
+          <w:rFonts w:ascii="Times New Roman" w:hAnsi="Times New Roman" w:cs="Times New Roman"/>
+          <w:sz w:val="24"/>
+          <w:szCs w:val="24"/>
+        </w:rPr>
+        <w:fldChar w:fldCharType="begin" w:fldLock="1"/>
+      </w:r>
+      <w:r>
+        <w:rPr>
+          <w:rFonts w:ascii="Times New Roman" w:hAnsi="Times New Roman" w:cs="Times New Roman"/>
+          <w:sz w:val="24"/>
+          <w:szCs w:val="24"/>
+        </w:rPr>
+        <w:instrText>ADDIN CSL_CITATION {"citationItems":[{"id":"ITEM-1","itemData":{"ISBN":"978-623-198-056-4","author":[{"dropping-particle":"","family":"Willyanto Santoso","given":"Leo","non-dropping-particle":"","parse-names":false,"suffix":""},{"dropping-particle":"","family":"Romindo","given":"","non-dropping-particle":"","parse-names":false,"suffix":""},{"dropping-particle":"","family":"Amrin Lubis","given":"Muhammad","non-dropping-particle":"","parse-names":false,"suffix":""},{"dropping-particle":"","family":"Noe'man","given":"Achmad","non-dropping-particle":"","parse-names":false,"suffix":""},{"dropping-particle":"","family":"Ibrahim Yunus","given":"Andi","non-dropping-particle":"","parse-names":false,"suffix":""},{"dropping-particle":"","family":"Pakarbudi","given":"Adib","non-dropping-particle":"","parse-names":false,"suffix":""}],"editor":[{"dropping-particle":"","family":"Ediana","given":"Dina","non-dropping-particle":"","parse-names":false,"suffix":""},{"dropping-particle":"","family":"Yanto","given":"Ari","non-dropping-particle":"","parse-names":false,"suffix":""}],"id":"ITEM-1","issued":{"date-parts":[["2023"]]},"number-of-pages":"297","publisher":"Global Eksekutif Teknologi","title":"Perancangan Sistem Informasi","type":"book"},"uris":["http://www.mendeley.com/documents/?uuid=cdf65d19-42ac-43a7-853a-c5c4e660505d"]}],"mendeley":{"formattedCitation":"[Willyanto Santoso et al., 2023]","plainTextFormattedCitation":"[Willyanto Santoso et al., 2023]","previouslyFormattedCitation":"[Willyanto Santoso et al., 2023]"},"properties":{"noteIndex":0},"schema":"https://github.com/citation-style-language/schema/raw/master/csl-citation.json"}</w:instrText>
+      </w:r>
+      <w:r>
+        <w:rPr>
+          <w:rFonts w:ascii="Times New Roman" w:hAnsi="Times New Roman" w:cs="Times New Roman"/>
+          <w:sz w:val="24"/>
+          <w:szCs w:val="24"/>
+        </w:rPr>
+        <w:fldChar w:fldCharType="separate"/>
+      </w:r>
+      <w:r>
+        <w:rPr>
+          <w:rFonts w:ascii="Times New Roman" w:hAnsi="Times New Roman" w:cs="Times New Roman"/>
+          <w:noProof/>
+          <w:sz w:val="24"/>
+          <w:szCs w:val="24"/>
+        </w:rPr>
+        <w:t>[Willyanto Santoso et al., 2023]</w:t>
+      </w:r>
+      <w:r>
+        <w:rPr>
+          <w:rFonts w:ascii="Times New Roman" w:hAnsi="Times New Roman" w:cs="Times New Roman"/>
+          <w:sz w:val="24"/>
+          <w:szCs w:val="24"/>
+        </w:rPr>
+        <w:fldChar w:fldCharType="end"/>
+      </w:r>
+    </w:p>
+    <w:p>
+      <w:pPr>
+        <w:spacing w:line="480" w:lineRule="auto"/>
+        <w:ind w:firstLine="709"/>
+        <w:jc w:val="both"/>
+        <w:rPr>
+          <w:rFonts w:ascii="Times New Roman" w:hAnsi="Times New Roman" w:cs="Times New Roman"/>
+          <w:sz w:val="24"/>
+          <w:szCs w:val="24"/>
+        </w:rPr>
+      </w:pPr>
+      <w:r>
+        <w:rPr>
+          <w:rFonts w:ascii="Times New Roman" w:hAnsi="Times New Roman" w:cs="Times New Roman"/>
+          <w:sz w:val="24"/>
+          <w:szCs w:val="24"/>
+        </w:rPr>
+        <w:t>Pengujian alfa merupakan sebuah pengujian yang dilakukan di sisi pengembang</w:t>
+      </w:r>
+      <w:r>
+        <w:rPr>
+          <w:rFonts w:ascii="Times New Roman" w:hAnsi="Times New Roman" w:cs="Times New Roman"/>
+          <w:sz w:val="24"/>
+          <w:szCs w:val="24"/>
+        </w:rPr>
+        <w:t xml:space="preserve"> yaitu </w:t>
+      </w:r>
+      <w:r>
+        <w:rPr>
+          <w:rFonts w:ascii="Times New Roman" w:hAnsi="Times New Roman" w:cs="Times New Roman"/>
+          <w:i/>
+          <w:iCs/>
+          <w:sz w:val="24"/>
+          <w:szCs w:val="24"/>
+        </w:rPr>
+        <w:t>programmer</w:t>
+      </w:r>
+      <w:r>
+        <w:rPr>
+          <w:rFonts w:ascii="Times New Roman" w:hAnsi="Times New Roman" w:cs="Times New Roman"/>
+          <w:sz w:val="24"/>
+          <w:szCs w:val="24"/>
+        </w:rPr>
+        <w:t xml:space="preserve"> terhadap aplikasi yang dibuat sebelum diserahkan kepada pengguna. </w:t>
+      </w:r>
+      <w:r>
+        <w:rPr>
+          <w:rFonts w:ascii="Times New Roman" w:hAnsi="Times New Roman" w:cs="Times New Roman"/>
+          <w:sz w:val="24"/>
+          <w:szCs w:val="24"/>
+        </w:rPr>
+        <w:fldChar w:fldCharType="begin" w:fldLock="1"/>
+      </w:r>
+      <w:r>
+        <w:rPr>
+          <w:rFonts w:ascii="Times New Roman" w:hAnsi="Times New Roman" w:cs="Times New Roman"/>
+          <w:sz w:val="24"/>
+          <w:szCs w:val="24"/>
+        </w:rPr>
+        <w:instrText>ADDIN CSL_CITATION {"citationItems":[{"id":"ITEM-1","itemData":{"abstract":"Perusahaan Mebel di Semarang saat ini memiliki sebuah Sistem Pengelolaan Persediaan Barang Dagang dengan mencatat persediaan barang dangang di buku besar. Hal ini dirasa sangat kurang cepat dan responsive dalam menampilkan informasi data dalam hal mengelola Persediaan Barang Dagang karena pemilik tidak bisa mengontrol Persediaan Barang Dagang mereka dengan cepat dan responsive. Perusahaan Mebel Semarang membutuhkan sebuah Sistem Informasi Manajemen yang dapat mencatat dan mengelola persediaan barang agar lebih cepat dan responsive. Penelitian ini berfokus pada pengembangan Sistem informasi Manajemen Persediaan Barang Dagang Berbasis Web menggunakan Bahasa pemrograman PHP yang dibangun dengan framework Codeigniter, Bootstrap sebagai kerangka tampilan, JQuery untuk komponen HTML tambahan serta library XSS Filtering sebagai keamanan dari data dan pendukung agar pembangunan web-base menjadi responsive dan dinamis. Hasil yang diperoleh pada penelitian ini adalah sebuah Sistem yang dapat digunakan oleh pemilik dari perusahaan Mebel Murah Semarang dalam mengelola persediaan barang dagang dengan fitur-fitur yang medukung seperti input produk barang dagang, input pembelian barang dagang, dan laporan tahunan yang sangat terperinci agar proses mengelola barang dagang menjadi lebih cepat dan responsive","author":[{"dropping-particle":"","family":"Anggara Anggi","given":"Ramos Sonya","non-dropping-particle":"","parse-names":false,"suffix":""}],"container-title":"Seri Prosiding Seminar Nasional Dinamika …","id":"ITEM-1","issued":{"date-parts":[["2021"]]},"page":"80-86","title":"Pengembangan Sistem Informasi Manajemen Persediaan Barang Dagang Berbasis Web menggunakan Library XSS Filtering","type":"article-journal","volume":"2019"},"uris":["http://www.mendeley.com/documents/?uuid=bc3a5b2e-89b1-4f17-b149-d41b07db29cf"]}],"mendeley":{"formattedCitation":"[Anggara Anggi, 2021]","plainTextFormattedCitation":"[Anggara Anggi, 2021]"},"properties":{"noteIndex":0},"schema":"https://github.com/citation-style-language/schema/raw/master/csl-citation.json"}</w:instrText>
+      </w:r>
+      <w:r>
+        <w:rPr>
+          <w:rFonts w:ascii="Times New Roman" w:hAnsi="Times New Roman" w:cs="Times New Roman"/>
+          <w:sz w:val="24"/>
+          <w:szCs w:val="24"/>
+        </w:rPr>
+        <w:fldChar w:fldCharType="separate"/>
+      </w:r>
+      <w:r>
+        <w:rPr>
+          <w:rFonts w:ascii="Times New Roman" w:hAnsi="Times New Roman" w:cs="Times New Roman"/>
+          <w:noProof/>
+          <w:sz w:val="24"/>
+          <w:szCs w:val="24"/>
+        </w:rPr>
+        <w:t>[Anggara Anggi, 2021]</w:t>
+      </w:r>
+      <w:r>
+        <w:rPr>
+          <w:rFonts w:ascii="Times New Roman" w:hAnsi="Times New Roman" w:cs="Times New Roman"/>
+          <w:sz w:val="24"/>
+          <w:szCs w:val="24"/>
+        </w:rPr>
+        <w:fldChar w:fldCharType="end"/>
+      </w:r>
+    </w:p>
+    <w:p>
+      <w:pPr>
+        <w:spacing w:line="480" w:lineRule="auto"/>
+        <w:ind w:firstLine="709"/>
+        <w:jc w:val="both"/>
+        <w:rPr>
+          <w:rFonts w:ascii="Times New Roman" w:hAnsi="Times New Roman" w:cs="Times New Roman"/>
+          <w:sz w:val="24"/>
+          <w:szCs w:val="24"/>
+        </w:rPr>
+      </w:pPr>
+      <w:r>
+        <w:rPr>
+          <w:rFonts w:ascii="Times New Roman" w:hAnsi="Times New Roman" w:cs="Times New Roman"/>
+          <w:sz w:val="24"/>
+          <w:szCs w:val="24"/>
+        </w:rPr>
+        <w:t xml:space="preserve">Kesimpulan dari kutipan diatas yaitu, </w:t>
+      </w:r>
+      <w:r>
+        <w:rPr>
+          <w:rFonts w:ascii="Times New Roman" w:hAnsi="Times New Roman" w:cs="Times New Roman"/>
+          <w:sz w:val="24"/>
+          <w:szCs w:val="24"/>
+        </w:rPr>
+        <w:t xml:space="preserve">Pengujian alfa adalah proses pengujian yang dilakukan oleh para pengembang atau </w:t>
+      </w:r>
+      <w:r>
+        <w:rPr>
+          <w:rFonts w:ascii="Times New Roman" w:hAnsi="Times New Roman" w:cs="Times New Roman"/>
+          <w:i/>
+          <w:iCs/>
+          <w:sz w:val="24"/>
+          <w:szCs w:val="24"/>
+        </w:rPr>
+        <w:t>programmer</w:t>
+      </w:r>
+      <w:r>
+        <w:rPr>
+          <w:rFonts w:ascii="Times New Roman" w:hAnsi="Times New Roman" w:cs="Times New Roman"/>
+          <w:i/>
+          <w:iCs/>
+          <w:sz w:val="24"/>
+          <w:szCs w:val="24"/>
+        </w:rPr>
+        <w:t xml:space="preserve"> </w:t>
+      </w:r>
+      <w:r>
+        <w:rPr>
+          <w:rFonts w:ascii="Times New Roman" w:hAnsi="Times New Roman" w:cs="Times New Roman"/>
+          <w:sz w:val="24"/>
+          <w:szCs w:val="24"/>
+        </w:rPr>
+        <w:t xml:space="preserve">untuk menguji aplikasi sebelum diserahkan kepada pengguna. Selain itu, pengujian alfa dilanjutkan </w:t>
+      </w:r>
+      <w:r>
+        <w:rPr>
+          <w:rFonts w:ascii="Times New Roman" w:hAnsi="Times New Roman" w:cs="Times New Roman"/>
+          <w:sz w:val="24"/>
+          <w:szCs w:val="24"/>
+        </w:rPr>
+        <w:t>oleh pengguna terdekat untuk memastikan bahwa sistem sudah cukup sempurna sebelum diresmikan untuk digunakan oleh lebih banyak pengguna lainnya.</w:t>
       </w:r>
     </w:p>
     <w:p>
@@ -13138,7 +13792,14 @@
         <w:rPr>
           <w:lang w:val="en-US"/>
         </w:rPr>
-        <w:t xml:space="preserve">ini dibuat untuk membantu mengatasi permasalahan pada sistem pendaftaran siswa baru di SMK Multimedia Mandiri, dikarenakan pendaftaran siswa baru di SMK Multimedia Mandiri masih dilakukan secara manual dengan cara mendatangai sekolah langsung sehingga dianggap tidak efektif dan efisien dari segi waktu dan tenaga. Perancangan sistem pendaftaran siswa baru di SMK Multimedia Mandiri menggunakan </w:t>
+        <w:t xml:space="preserve">ini dibuat untuk membantu mengatasi permasalahan pada sistem pendaftaran siswa baru di SMK Multimedia Mandiri, dikarenakan pendaftaran siswa baru di SMK Multimedia Mandiri masih dilakukan secara manual dengan cara mendatangai sekolah langsung sehingga dianggap tidak efektif dan efisien dari segi waktu dan tenaga. Perancangan sistem pendaftaran siswa baru di </w:t>
+      </w:r>
+      <w:r>
+        <w:rPr>
+          <w:lang w:val="en-US"/>
+        </w:rPr>
+        <w:lastRenderedPageBreak/>
+        <w:t xml:space="preserve">SMK Multimedia Mandiri menggunakan </w:t>
       </w:r>
       <w:r>
         <w:rPr>
@@ -13492,14 +14153,7 @@
         <w:rPr>
           <w:lang w:val="en-US"/>
         </w:rPr>
-        <w:t xml:space="preserve">untuk pemrograman dasar. Pengembangan sistem </w:t>
-      </w:r>
-      <w:r>
-        <w:rPr>
-          <w:lang w:val="en-US"/>
-        </w:rPr>
-        <w:lastRenderedPageBreak/>
-        <w:t xml:space="preserve">informasi pendaftaran siswa baru ini diharapakan dapat mengembangkan perangkat lunak berbasis </w:t>
+        <w:t xml:space="preserve">untuk pemrograman dasar. Pengembangan sistem informasi pendaftaran siswa baru ini diharapakan dapat mengembangkan perangkat lunak berbasis </w:t>
       </w:r>
       <w:r>
         <w:rPr>
@@ -13661,7 +14315,14 @@
         <w:rPr>
           <w:lang w:val="en-US"/>
         </w:rPr>
-        <w:t xml:space="preserve">basis data yang sudah terangkum dalam satu aplikasi </w:t>
+        <w:t xml:space="preserve">basis data yang sudah terangkum dalam satu </w:t>
+      </w:r>
+      <w:r>
+        <w:rPr>
+          <w:lang w:val="en-US"/>
+        </w:rPr>
+        <w:lastRenderedPageBreak/>
+        <w:t xml:space="preserve">aplikasi </w:t>
       </w:r>
       <w:r>
         <w:rPr>
@@ -14350,7 +15011,7 @@
           <w:sz w:val="24"/>
           <w:szCs w:val="24"/>
         </w:rPr>
-        <w:instrText>ADDIN CSL_CITATION {"citationItems":[{"id":"ITEM-1","itemData":{"abstract":"… Pelaksanaan audit medis di rumah sakit merupakan salah satu upaya yang efektif dan efisien untuk memantau peningkatan mutu pelayanan. Pelayanan merupakan aspek penting …","author":[{"dropping-particle":"","family":"Pratama","given":"Eri Bayu","non-dropping-particle":"","parse-names":false,"suffix":""},{"dropping-particle":"","family":"Hendini","given":"Ade","non-dropping-particle":"","parse-names":false,"suffix":""}],"container-title":"Jurnal Khatulistiwa Informatika","id":"ITEM-1","issue":"2","issued":{"date-parts":[["2022"]]},"page":"107-112","title":"IMPLEMENTASI EXTREME PROGRAMMING PADA PERANCANGAN SIMRS ( SISTEM INFORMASI MANAJEMEN RUMAH SAKIT ) Diterima : Diterbitkan :","type":"article-journal","volume":"10"},"uris":["http://www.mendeley.com/documents/?uuid=0de0fcb7-2985-4624-bb33-75bbc0da4d13"]}],"mendeley":{"formattedCitation":"[Pratama and Hendini, 2022]","plainTextFormattedCitation":"[Pratama and Hendini, 2022]"},"properties":{"noteIndex":0},"schema":"https://github.com/citation-style-language/schema/raw/master/csl-citation.json"}</w:instrText>
+        <w:instrText>ADDIN CSL_CITATION {"citationItems":[{"id":"ITEM-1","itemData":{"abstract":"… Pelaksanaan audit medis di rumah sakit merupakan salah satu upaya yang efektif dan efisien untuk memantau peningkatan mutu pelayanan. Pelayanan merupakan aspek penting …","author":[{"dropping-particle":"","family":"Pratama","given":"Eri Bayu","non-dropping-particle":"","parse-names":false,"suffix":""},{"dropping-particle":"","family":"Hendini","given":"Ade","non-dropping-particle":"","parse-names":false,"suffix":""}],"container-title":"Jurnal Khatulistiwa Informatika","id":"ITEM-1","issue":"2","issued":{"date-parts":[["2022"]]},"page":"107-112","title":"IMPLEMENTASI EXTREME PROGRAMMING PADA PERANCANGAN SIMRS ( SISTEM INFORMASI MANAJEMEN RUMAH SAKIT ) Diterima : Diterbitkan :","type":"article-journal","volume":"10"},"uris":["http://www.mendeley.com/documents/?uuid=0de0fcb7-2985-4624-bb33-75bbc0da4d13"]}],"mendeley":{"formattedCitation":"[Pratama and Hendini, 2022]","plainTextFormattedCitation":"[Pratama and Hendini, 2022]","previouslyFormattedCitation":"[Pratama and Hendini, 2022]"},"properties":{"noteIndex":0},"schema":"https://github.com/citation-style-language/schema/raw/master/csl-citation.json"}</w:instrText>
       </w:r>
       <w:r>
         <w:rPr>
@@ -14801,7 +15462,7 @@
           <w:sz w:val="24"/>
           <w:szCs w:val="24"/>
         </w:rPr>
-        <w:instrText>ADDIN CSL_CITATION {"citationItems":[{"id":"ITEM-1","itemData":{"abstract":"… Pelaksanaan audit medis di rumah sakit merupakan salah satu upaya yang efektif dan efisien untuk memantau peningkatan mutu pelayanan. Pelayanan merupakan aspek penting …","author":[{"dropping-particle":"","family":"Pratama","given":"Eri Bayu","non-dropping-particle":"","parse-names":false,"suffix":""},{"dropping-particle":"","family":"Hendini","given":"Ade","non-dropping-particle":"","parse-names":false,"suffix":""}],"container-title":"Jurnal Khatulistiwa Informatika","id":"ITEM-1","issue":"2","issued":{"date-parts":[["2022"]]},"page":"107-112","title":"IMPLEMENTASI EXTREME PROGRAMMING PADA PERANCANGAN SIMRS ( SISTEM INFORMASI MANAJEMEN RUMAH SAKIT ) Diterima : Diterbitkan :","type":"article-journal","volume":"10"},"uris":["http://www.mendeley.com/documents/?uuid=0de0fcb7-2985-4624-bb33-75bbc0da4d13"]}],"mendeley":{"formattedCitation":"[Pratama and Hendini, 2022]","plainTextFormattedCitation":"[Pratama and Hendini, 2022]"},"properties":{"noteIndex":0},"schema":"https://github.com/citation-style-language/schema/raw/master/csl-citation.json"}</w:instrText>
+        <w:instrText>ADDIN CSL_CITATION {"citationItems":[{"id":"ITEM-1","itemData":{"abstract":"… Pelaksanaan audit medis di rumah sakit merupakan salah satu upaya yang efektif dan efisien untuk memantau peningkatan mutu pelayanan. Pelayanan merupakan aspek penting …","author":[{"dropping-particle":"","family":"Pratama","given":"Eri Bayu","non-dropping-particle":"","parse-names":false,"suffix":""},{"dropping-particle":"","family":"Hendini","given":"Ade","non-dropping-particle":"","parse-names":false,"suffix":""}],"container-title":"Jurnal Khatulistiwa Informatika","id":"ITEM-1","issue":"2","issued":{"date-parts":[["2022"]]},"page":"107-112","title":"IMPLEMENTASI EXTREME PROGRAMMING PADA PERANCANGAN SIMRS ( SISTEM INFORMASI MANAJEMEN RUMAH SAKIT ) Diterima : Diterbitkan :","type":"article-journal","volume":"10"},"uris":["http://www.mendeley.com/documents/?uuid=0de0fcb7-2985-4624-bb33-75bbc0da4d13"]}],"mendeley":{"formattedCitation":"[Pratama and Hendini, 2022]","plainTextFormattedCitation":"[Pratama and Hendini, 2022]","previouslyFormattedCitation":"[Pratama and Hendini, 2022]"},"properties":{"noteIndex":0},"schema":"https://github.com/citation-style-language/schema/raw/master/csl-citation.json"}</w:instrText>
       </w:r>
       <w:r>
         <w:rPr>
@@ -15085,7 +15746,7 @@
           <w:sz w:val="24"/>
           <w:szCs w:val="24"/>
         </w:rPr>
-        <w:t>Anggraeni EY, Irviani R. 2017. Pengantar Informasi. Yogyakarta: CV Andi Offset. 150 p.</w:t>
+        <w:t>Anggara Anggi RS. 2021. Pengembangan Sistem Informasi Manajemen Persediaan Barang Dagang Berbasis Web menggunakan Library XSS Filtering. Seri Pros. Semin. Nas. Din. … 2019: 80–86.</w:t>
       </w:r>
     </w:p>
     <w:p>
@@ -15110,7 +15771,7 @@
           <w:sz w:val="24"/>
           <w:szCs w:val="24"/>
         </w:rPr>
-        <w:t>Anselmus Teniwut W. 2021. Strategi dan Kebijakan Bisnis Perikanan. Deepublish. 141 p.</w:t>
+        <w:t>Anggraeni EY, Irviani R. 2017. Pengantar Informasi. Yogyakarta: CV Andi Offset. 150 p.</w:t>
       </w:r>
     </w:p>
     <w:p>
@@ -15135,7 +15796,7 @@
           <w:sz w:val="24"/>
           <w:szCs w:val="24"/>
         </w:rPr>
-        <w:t>Ariyanti L. 2020. Sistem Informasi Akademik Dan Administrasi Dengan Metode Extreme Programming Pada Lembaga Kursus Dan Pelatihan. J. Teknol. dan Sist. Inf. 1: 90–96.</w:t>
+        <w:t>Anselmus Teniwut W. 2021. Strategi dan Kebijakan Bisnis Perikanan. Deepublish. 141 p.</w:t>
       </w:r>
     </w:p>
     <w:p>
@@ -15160,7 +15821,7 @@
           <w:sz w:val="24"/>
           <w:szCs w:val="24"/>
         </w:rPr>
-        <w:t>Bismi W, Setiawan A, Selawati A, Armawan Sandi TA, Darma Astuti R. 2020. Sistem Informasi Pendaftaran Santri Baru Dipondok Pesantren Modern Darunn’aim Berbasis Website. Indones. J. Softw. Eng. 6: 163–171.</w:t>
+        <w:t>Ariyanti L. 2020. Sistem Informasi Akademik Dan Administrasi Dengan Metode Extreme Programming Pada Lembaga Kursus Dan Pelatihan. J. Teknol. dan Sist. Inf. 1: 90–96.</w:t>
       </w:r>
     </w:p>
     <w:p>
@@ -15185,7 +15846,7 @@
           <w:sz w:val="24"/>
           <w:szCs w:val="24"/>
         </w:rPr>
-        <w:t>Budiarti Y, Risyanto. 2020. Implementasi Metode Extreme Programming Untuk Merancang Sistem Informasi Pendaftaran Siswa Baru Berbasis Web Pada SMK Multimedia Mandiri Jakarta. مجلة العلوم الإنسانية والاجتماعية 8: 275.</w:t>
+        <w:t>Bismi W, Setiawan A, Selawati A, Armawan Sandi TA, Darma Astuti R. 2020. Sistem Informasi Pendaftaran Santri Baru Dipondok Pesantren Modern Darunn’aim Berbasis Website. Indones. J. Softw. Eng. 6: 163–171.</w:t>
       </w:r>
     </w:p>
     <w:p>
@@ -15210,7 +15871,7 @@
           <w:sz w:val="24"/>
           <w:szCs w:val="24"/>
         </w:rPr>
-        <w:t>Destriana R, Maulana S, Handayani N, Tegar Prahara Siswanto A. 2021. Diagram UML Dalam Membuat Aplikasi Android Firebase “Studi Kasus Aplikasi Bank Sampah.” Sleman: Deepublish. 82 p.</w:t>
+        <w:t>Budiarti Y, Risyanto. 2020. Implementasi Metode Extreme Programming Untuk Merancang Sistem Informasi Pendaftaran Siswa Baru Berbasis Web Pada SMK Multimedia Mandiri Jakarta. مجلة العلوم الإنسانية والاجتماعية 8: 275.</w:t>
       </w:r>
     </w:p>
     <w:p>
@@ -15235,7 +15896,7 @@
           <w:sz w:val="24"/>
           <w:szCs w:val="24"/>
         </w:rPr>
-        <w:t>DirgaF M, Masnur, Merlina. 2021. Aplikasi E-Learning Siswa Smk Berbasis Web. J. Sintaks Log. 1: 2775–412.</w:t>
+        <w:t>Budiarto Hadiprakoso R. 2020. Rekayasa Perangkat Lunak. RBH. 408 p.</w:t>
       </w:r>
     </w:p>
     <w:p>
@@ -15260,7 +15921,7 @@
           <w:sz w:val="24"/>
           <w:szCs w:val="24"/>
         </w:rPr>
-        <w:t>Fitri R. 2020. Pemrograman Basis Data Menggunakan MySQL. Deepublish. 109 p.</w:t>
+        <w:t>Destriana R, Maulana S, Handayani N, Tegar Prahara Siswanto A. 2021. Diagram UML Dalam Membuat Aplikasi Android Firebase “Studi Kasus Aplikasi Bank Sampah.” Sleman: Deepublish. 82 p.</w:t>
       </w:r>
     </w:p>
     <w:p>
@@ -15286,7 +15947,7 @@
           <w:szCs w:val="24"/>
         </w:rPr>
         <w:lastRenderedPageBreak/>
-        <w:t>Fitri Sari R, Utami A. 2021. REKAYASA PERANGKAT LUNAK BERORIENTASI OBJEK MENGGUNAKAN PHP. Ari Christian A, editor. Yogyakarta: Penerbit Andi. 304 p.</w:t>
+        <w:t>DirgaF M, Masnur, Merlina. 2021. Aplikasi E-Learning Siswa Smk Berbasis Web. J. Sintaks Log. 1: 2775–412.</w:t>
       </w:r>
     </w:p>
     <w:p>
@@ -15311,7 +15972,7 @@
           <w:sz w:val="24"/>
           <w:szCs w:val="24"/>
         </w:rPr>
-        <w:t>Habibi R, Aprilian R. 2020. Tutorial dan penjelasan aplikasi e-office berbasis web menggunakan metode RAD. Kreatif. 200 p.</w:t>
+        <w:t>Fitri R. 2020. Pemrograman Basis Data Menggunakan MySQL. Deepublish. 109 p.</w:t>
       </w:r>
     </w:p>
     <w:p>
@@ -15336,7 +15997,7 @@
           <w:sz w:val="24"/>
           <w:szCs w:val="24"/>
         </w:rPr>
-        <w:t>Handrianto Y, Sanjaya B. 2020. Model Waterfall Dalam Rancang Bangun Sistem Informasi Pemesanan Produk Dan Outlet Berbasis Web. J. Inov. Inform. 5: 153–160.</w:t>
+        <w:t>Fitri Sari R, Utami A. 2021. REKAYASA PERANGKAT LUNAK BERORIENTASI OBJEK MENGGUNAKAN PHP. Ari Christian A, editor. Yogyakarta: Penerbit Andi. 304 p.</w:t>
       </w:r>
     </w:p>
     <w:p>
@@ -15361,7 +16022,7 @@
           <w:sz w:val="24"/>
           <w:szCs w:val="24"/>
         </w:rPr>
-        <w:t>Hutahaean J. 2015. Konsep Sistem Informasi. Sleman: Deepublish. 125 p.</w:t>
+        <w:t>Habibi R, Aprilian R. 2020. Tutorial dan penjelasan aplikasi e-office berbasis web menggunakan metode RAD. Kreatif. 200 p.</w:t>
       </w:r>
     </w:p>
     <w:p>
@@ -15386,7 +16047,7 @@
           <w:sz w:val="24"/>
           <w:szCs w:val="24"/>
         </w:rPr>
-        <w:t>Jaya DS, Indahyanti U. 2023. Tourism Bus Rental Application Design in PO. Padi Mas Using the Prototype Method. Procedia Eng. Life Sci. 2.</w:t>
+        <w:t>Handrianto Y, Sanjaya B. 2020. Model Waterfall Dalam Rancang Bangun Sistem Informasi Pemesanan Produk Dan Outlet Berbasis Web. J. Inov. Inform. 5: 153–160.</w:t>
       </w:r>
     </w:p>
     <w:p>
@@ -15411,7 +16072,7 @@
           <w:sz w:val="24"/>
           <w:szCs w:val="24"/>
         </w:rPr>
-        <w:t>Julianto Simatupang SS. 2019. 1 , 2 1,2. 3.</w:t>
+        <w:t>Hutahaean J. 2015. Konsep Sistem Informasi. Sleman: Deepublish. 125 p.</w:t>
       </w:r>
     </w:p>
     <w:p>
@@ -15436,7 +16097,7 @@
           <w:sz w:val="24"/>
           <w:szCs w:val="24"/>
         </w:rPr>
-        <w:t>Junaidi A. 2021. Evaluasi Diri untuk Pengembangan Kinerja. Penerbit NEM. 81 p.</w:t>
+        <w:t>Jaya DS, Indahyanti U. 2023. Tourism Bus Rental Application Design in PO. Padi Mas Using the Prototype Method. Procedia Eng. Life Sci. 2.</w:t>
       </w:r>
     </w:p>
     <w:p>
@@ -15461,7 +16122,7 @@
           <w:sz w:val="24"/>
           <w:szCs w:val="24"/>
         </w:rPr>
-        <w:t>Made Dwi Utami Putra D, Surya Mahendra G, Mulyadi E. 2022. Sistem Informasi Penerimaan Siswa Baru Pada Smp Negeri 3 Cibal Berbasis Web. Inser. Inf. Syst. Emerg. Technol. J. 3: 42–52.</w:t>
+        <w:t>Julianto Simatupang SS. 2019. 1 , 2 1,2. 3.</w:t>
       </w:r>
     </w:p>
     <w:p>
@@ -15486,7 +16147,7 @@
           <w:sz w:val="24"/>
           <w:szCs w:val="24"/>
         </w:rPr>
-        <w:t>Made Widia ID, Ratih Asriningtias S. 2021. Cara Cepat dan Praktis Mebangung Web Dengan PHP &amp; MySQL. Universitas Brawijaya Press. 280 p.</w:t>
+        <w:t>Junaidi A. 2021. Evaluasi Diri untuk Pengembangan Kinerja. Penerbit NEM. 81 p.</w:t>
       </w:r>
     </w:p>
     <w:p>
@@ -15511,7 +16172,7 @@
           <w:sz w:val="24"/>
           <w:szCs w:val="24"/>
         </w:rPr>
-        <w:t>Mardiawati M, Safrizal S, Adawiyah R. 2022. Sistem Informasi Pendaftaran Siswa Baru (PSB) Berbasis Web Pada SMKN 2 Kolaka. J. Nas. Teknol. dan Sist. Inf. 8: 25–33.</w:t>
+        <w:t>Made Dwi Utami Putra D, Surya Mahendra G, Mulyadi E. 2022. Sistem Informasi Penerimaan Siswa Baru Pada Smp Negeri 3 Cibal Berbasis Web. Inser. Inf. Syst. Emerg. Technol. J. 3: 42–52.</w:t>
       </w:r>
     </w:p>
     <w:p>
@@ -15536,7 +16197,7 @@
           <w:sz w:val="24"/>
           <w:szCs w:val="24"/>
         </w:rPr>
-        <w:t>Mewengkang A. 2023. Buku Ajar BASIS DATA. Pratasik S, editor. Klaten: Penerbit Lakeisha. 142 p.</w:t>
+        <w:t>Made Widia ID, Ratih Asriningtias S. 2021. Cara Cepat dan Praktis Mebangung Web Dengan PHP &amp; MySQL. Universitas Brawijaya Press. 280 p.</w:t>
       </w:r>
     </w:p>
     <w:p>
@@ -15561,7 +16222,7 @@
           <w:sz w:val="24"/>
           <w:szCs w:val="24"/>
         </w:rPr>
-        <w:t xml:space="preserve">Mohammad Fatkhul M. 2018. Buku Sakti Pemrograman Web. Anak Hebat </w:t>
+        <w:t xml:space="preserve">Mardiawati M, Safrizal S, Adawiyah R. 2022. Sistem Informasi Pendaftaran Siswa Baru (PSB) Berbasis Web Pada SMKN 2 Kolaka. J. Nas. Teknol. dan </w:t>
       </w:r>
       <w:r>
         <w:rPr>
@@ -15571,7 +16232,7 @@
           <w:szCs w:val="24"/>
         </w:rPr>
         <w:lastRenderedPageBreak/>
-        <w:t>Indonesia. 228 p.</w:t>
+        <w:t>Sist. Inf. 8: 25–33.</w:t>
       </w:r>
     </w:p>
     <w:p>
@@ -15596,7 +16257,7 @@
           <w:sz w:val="24"/>
           <w:szCs w:val="24"/>
         </w:rPr>
-        <w:t>Mubarok HA, Bernadisman D, Banten M. 2021. Berbasis Web Pada Toko Kelontong. 7: 24–34.</w:t>
+        <w:t>Mewengkang A. 2023. Buku Ajar BASIS DATA. Pratasik S, editor. Klaten: Penerbit Lakeisha. 142 p.</w:t>
       </w:r>
     </w:p>
     <w:p>
@@ -15621,7 +16282,7 @@
           <w:sz w:val="24"/>
           <w:szCs w:val="24"/>
         </w:rPr>
-        <w:t>Muhammad Sopyana D. 2020. Tutorial Membuat Tampilan Menggunakan Bootstrap 4. Dzikri MS. 73 p.</w:t>
+        <w:t>Mohammad Fatkhul M. 2018. Buku Sakti Pemrograman Web. Anak Hebat Indonesia. 228 p.</w:t>
       </w:r>
     </w:p>
     <w:p>
@@ -15646,7 +16307,7 @@
           <w:sz w:val="24"/>
           <w:szCs w:val="24"/>
         </w:rPr>
-        <w:t>Mulyani S. 2017. Metode Analisis dan Perancangan Sistem. Bandung: Abdi Sistematika. 267 p.</w:t>
+        <w:t>Mubarok HA, Bernadisman D, Banten M. 2021. Berbasis Web Pada Toko Kelontong. 7: 24–34.</w:t>
       </w:r>
     </w:p>
     <w:p>
@@ -15671,7 +16332,7 @@
           <w:sz w:val="24"/>
           <w:szCs w:val="24"/>
         </w:rPr>
-        <w:t>Pranatawijaya VH, Widiatry W, Priskila R, Putra PBAA. 2019. Penerapan Skala Likert dan Skala Dikotomi Pada Kuesioner Online. J. Sains dan Inform. 5: 128–137.</w:t>
+        <w:t>Muhammad Sopyana D. 2020. Tutorial Membuat Tampilan Menggunakan Bootstrap 4. Dzikri MS. 73 p.</w:t>
       </w:r>
     </w:p>
     <w:p>
@@ -15696,7 +16357,7 @@
           <w:sz w:val="24"/>
           <w:szCs w:val="24"/>
         </w:rPr>
-        <w:t>Pratama EB, Hendini A. 2022. IMPLEMENTASI EXTREME PROGRAMMING PADA PERANCANGAN SIMRS ( SISTEM INFORMASI MANAJEMEN RUMAH SAKIT ) Diterima : Diterbitkan : J. Khatulistiwa Inform. 10: 107–112.</w:t>
+        <w:t>Mulyani S. 2017. Metode Analisis dan Perancangan Sistem. Bandung: Abdi Sistematika. 267 p.</w:t>
       </w:r>
     </w:p>
     <w:p>
@@ -15721,7 +16382,7 @@
           <w:sz w:val="24"/>
           <w:szCs w:val="24"/>
         </w:rPr>
-        <w:t>Purnama Sari D, Wijanarko R. 2020. Implementasi Framework Laravel pada Sistem Informasi Penyewaan Kamera (Studi Kasus di Rumah Kamera Semarang). J. Inform. dan Rekayasa Perangkat Lunak 2: 32.</w:t>
+        <w:t>Pranatawijaya VH, Widiatry W, Priskila R, Putra PBAA. 2019. Penerapan Skala Likert dan Skala Dikotomi Pada Kuesioner Online. J. Sains dan Inform. 5: 128–137.</w:t>
       </w:r>
     </w:p>
     <w:p>
@@ -15746,7 +16407,7 @@
           <w:sz w:val="24"/>
           <w:szCs w:val="24"/>
         </w:rPr>
-        <w:t>Putra IS, Ferdinandus F, Bayu M. 2019. Sistem Pendukung Keputusan Pemilihan Paket Pernikahan Dengan Metode Saw Berbasis Web. CAHAYAtech 8: 136.</w:t>
+        <w:t>Pratama EB, Hendini A. 2022. IMPLEMENTASI EXTREME PROGRAMMING PADA PERANCANGAN SIMRS ( SISTEM INFORMASI MANAJEMEN RUMAH SAKIT ) Diterima : Diterbitkan : J. Khatulistiwa Inform. 10: 107–112.</w:t>
       </w:r>
     </w:p>
     <w:p>
@@ -15771,7 +16432,7 @@
           <w:sz w:val="24"/>
           <w:szCs w:val="24"/>
         </w:rPr>
-        <w:t>Rahman Prehanto D. 2020. BUKU AJAR KONSEP SISTEM INFORMASI. Dwi Nuryana IK, editor. Surabaya: SCOPINDO MEDIA PUSTAKA. 136 p.</w:t>
+        <w:t>Purnama Sari D, Wijanarko R. 2020. Implementasi Framework Laravel pada Sistem Informasi Penyewaan Kamera (Studi Kasus di Rumah Kamera Semarang). J. Inform. dan Rekayasa Perangkat Lunak 2: 32.</w:t>
       </w:r>
     </w:p>
     <w:p>
@@ -15796,7 +16457,7 @@
           <w:sz w:val="24"/>
           <w:szCs w:val="24"/>
         </w:rPr>
-        <w:t>Rahmat I. 2018. Manajemen Sumber Daya Manusia Islam: Sejarah, Nilai Dan Benturan. J. Ilm. Syi’ar 18: 23.</w:t>
+        <w:t>Putra IS, Ferdinandus F, Bayu M. 2019. Sistem Pendukung Keputusan Pemilihan Paket Pernikahan Dengan Metode Saw Berbasis Web. CAHAYAtech 8: 136.</w:t>
       </w:r>
     </w:p>
     <w:p>
@@ -15821,17 +16482,7 @@
           <w:sz w:val="24"/>
           <w:szCs w:val="24"/>
         </w:rPr>
-        <w:t xml:space="preserve">Ramadhan RF, Mukhaiyar R. 2020. Penggunaan Database Mysql dengan Interface PhpMyAdmin sebagai Pengontrolan Smarthome Berbasis </w:t>
-      </w:r>
-      <w:r>
-        <w:rPr>
-          <w:rFonts w:ascii="Times New Roman" w:hAnsi="Times New Roman" w:cs="Times New Roman"/>
-          <w:noProof/>
-          <w:sz w:val="24"/>
-          <w:szCs w:val="24"/>
-        </w:rPr>
-        <w:lastRenderedPageBreak/>
-        <w:t>Raspberry Pi. JTEIN J. Tek. Elektro Indones. 1: 129–134.</w:t>
+        <w:t>Rahman Prehanto D. 2020. BUKU AJAR KONSEP SISTEM INFORMASI. Dwi Nuryana IK, editor. Surabaya: SCOPINDO MEDIA PUSTAKA. 136 p.</w:t>
       </w:r>
     </w:p>
     <w:p>
@@ -15856,7 +16507,8 @@
           <w:sz w:val="24"/>
           <w:szCs w:val="24"/>
         </w:rPr>
-        <w:t>Ratnawaty M. 2019. Analisis SWOT Technology Financial (FinTech) Terhadap Industri Perbankan. Cakrawala-Jurnal Hum. 19: 55–60.</w:t>
+        <w:lastRenderedPageBreak/>
+        <w:t>Rahmat I. 2018. Manajemen Sumber Daya Manusia Islam: Sejarah, Nilai Dan Benturan. J. Ilm. Syi’ar 18: 23.</w:t>
       </w:r>
     </w:p>
     <w:p>
@@ -15881,7 +16533,7 @@
           <w:sz w:val="24"/>
           <w:szCs w:val="24"/>
         </w:rPr>
-        <w:t>Rochman A, Tullah R, Rahman A. 2019. Sistem Informasi Data Pasien di Klinik Aulia Medika Pasarkemis. J. Sisfotek Glob. 9: 1–6.</w:t>
+        <w:t>Ramadhan RF, Mukhaiyar R. 2020. Penggunaan Database Mysql dengan Interface PhpMyAdmin sebagai Pengontrolan Smarthome Berbasis Raspberry Pi. JTEIN J. Tek. Elektro Indones. 1: 129–134.</w:t>
       </w:r>
     </w:p>
     <w:p>
@@ -15906,7 +16558,7 @@
           <w:sz w:val="24"/>
           <w:szCs w:val="24"/>
         </w:rPr>
-        <w:t>Samsul Budiarto, Teddy Hidayat STN. 2022. Sistem Informasi Penerimaan Mahasiswa Baru Dengan Framework Laravel. JUPITER (Jurnal Penelit. Ilmu dan Teknol. … 3: 121–127.</w:t>
+        <w:t>Ratnawaty M. 2019. Analisis SWOT Technology Financial (FinTech) Terhadap Industri Perbankan. Cakrawala-Jurnal Hum. 19: 55–60.</w:t>
       </w:r>
     </w:p>
     <w:p>
@@ -15931,7 +16583,7 @@
           <w:sz w:val="24"/>
           <w:szCs w:val="24"/>
         </w:rPr>
-        <w:t>Saputra S.Si. A. 2019. Buku Sakti HTML, CSS, &amp; Javascript. Anak Hebat Indonesia. 268 p.</w:t>
+        <w:t>Rochman A, Tullah R, Rahman A. 2019. Sistem Informasi Data Pasien di Klinik Aulia Medika Pasarkemis. J. Sisfotek Glob. 9: 1–6.</w:t>
       </w:r>
     </w:p>
     <w:p>
@@ -15956,7 +16608,7 @@
           <w:sz w:val="24"/>
           <w:szCs w:val="24"/>
         </w:rPr>
-        <w:t>Saputri ZR, Oktavia AN, Ramdhani LS, Suherman A. 2019. Rancang Bangun Sistem Informasi Pemesanan Makanan Berbasis Web Pada Cafe Surabiku. J. Teknol. dan Inf. 9: 66–77.</w:t>
+        <w:t>Samsul Budiarto, Teddy Hidayat STN. 2022. Sistem Informasi Penerimaan Mahasiswa Baru Dengan Framework Laravel. JUPITER (Jurnal Penelit. Ilmu dan Teknol. … 3: 121–127.</w:t>
       </w:r>
     </w:p>
     <w:p>
@@ -15981,7 +16633,7 @@
           <w:sz w:val="24"/>
           <w:szCs w:val="24"/>
         </w:rPr>
-        <w:t>Shadiq J, Safei A, Loly RWR. 2021. Pengujian Aplikasi Peminjaman Kendaraan Operasional Kantor Menggunakan BlackBox Testing. Inf. Manag. Educ. Prof.  J. Inf. Manag. 5: 97.</w:t>
+        <w:t>Saputra S.Si. A. 2019. Buku Sakti HTML, CSS, &amp; Javascript. Anak Hebat Indonesia. 268 p.</w:t>
       </w:r>
     </w:p>
     <w:p>
@@ -16006,7 +16658,7 @@
           <w:sz w:val="24"/>
           <w:szCs w:val="24"/>
         </w:rPr>
-        <w:t>Srimulyo K. 2023. AGILE LIBRARIANS - Manajemen Diri dan Pengembangan Profesi untuk Organisasi. Airlangga University Press. 167 p.</w:t>
+        <w:t>Saputri ZR, Oktavia AN, Ramdhani LS, Suherman A. 2019. Rancang Bangun Sistem Informasi Pemesanan Makanan Berbasis Web Pada Cafe Surabiku. J. Teknol. dan Inf. 9: 66–77.</w:t>
       </w:r>
     </w:p>
     <w:p>
@@ -16031,7 +16683,7 @@
           <w:sz w:val="24"/>
           <w:szCs w:val="24"/>
         </w:rPr>
-        <w:t>Sudaria, Putra AS, Novembrianto Y. 2021. Sistem Manajemen Pelayanan Pelanggan Menggunakan PHP Dan MySQL ( Studi Kasus pada Toko Surya ). Tekinfo 22: 100–117.</w:t>
+        <w:t>Shadiq J, Safei A, Loly RWR. 2021. Pengujian Aplikasi Peminjaman Kendaraan Operasional Kantor Menggunakan BlackBox Testing. Inf. Manag. Educ. Prof.  J. Inf. Manag. 5: 97.</w:t>
       </w:r>
     </w:p>
     <w:p>
@@ -16056,7 +16708,7 @@
           <w:sz w:val="24"/>
           <w:szCs w:val="24"/>
         </w:rPr>
-        <w:t>Supardi Y, Sulaeman. 2019. Semua Bisa Menjadi Programmer Laravel Basic. Jakarta: Elex Media Komputindo. 328 p.</w:t>
+        <w:t>Srimulyo K. 2023. AGILE LIBRARIANS - Manajemen Diri dan Pengembangan Profesi untuk Organisasi. Airlangga University Press. 167 p.</w:t>
       </w:r>
     </w:p>
     <w:p>
@@ -16081,7 +16733,7 @@
           <w:sz w:val="24"/>
           <w:szCs w:val="24"/>
         </w:rPr>
-        <w:t>Suprapto U. 2021. Pemodelan Perangkat Lunak SMK/MAK Kelas XI. Gramedia Widiasarana Indonesia. 292 p.</w:t>
+        <w:t>Sudaria, Putra AS, Novembrianto Y. 2021. Sistem Manajemen Pelayanan Pelanggan Menggunakan PHP Dan MySQL ( Studi Kasus pada Toko Surya ). Tekinfo 22: 100–117.</w:t>
       </w:r>
     </w:p>
     <w:p>
@@ -16107,7 +16759,7 @@
           <w:szCs w:val="24"/>
         </w:rPr>
         <w:lastRenderedPageBreak/>
-        <w:t>Suprayogi B, Rahmanesa A. 2019. Penerapan Framework Bootstrap Dalam Sistem Informasi Pendidikan Sma Negeri 1 Pacet Cianjur Jawa Barat. Tematik 6: 23–30.</w:t>
+        <w:t>Supardi Y, Sulaeman. 2019. Semua Bisa Menjadi Programmer Laravel Basic. Jakarta: Elex Media Komputindo. 328 p.</w:t>
       </w:r>
     </w:p>
     <w:p>
@@ -16132,7 +16784,7 @@
           <w:sz w:val="24"/>
           <w:szCs w:val="24"/>
         </w:rPr>
-        <w:t>Suryadi S. 2019. Implementasi Normalisasi Dalam Perancangan Database Relational. U-NET J. Tek. Inform. 3: 20–26.</w:t>
+        <w:t>Suprapto U. 2021. Pemodelan Perangkat Lunak SMK/MAK Kelas XI. Gramedia Widiasarana Indonesia. 292 p.</w:t>
       </w:r>
     </w:p>
     <w:p>
@@ -16157,7 +16809,7 @@
           <w:sz w:val="24"/>
           <w:szCs w:val="24"/>
         </w:rPr>
-        <w:t>Susanto ES, Aprianti H, Sejahtera M. 2020. SISTEM INFORMASI PENDAFTARAN SISWA BARU PADA SMKN 2 SUMBAWA BESAR BERBASIS WEB. J. Inform. Teknol. dan Sains 2: 129–135.</w:t>
+        <w:t>Suprayogi B, Rahmanesa A. 2019. Penerapan Framework Bootstrap Dalam Sistem Informasi Pendidikan Sma Negeri 1 Pacet Cianjur Jawa Barat. Tematik 6: 23–30.</w:t>
       </w:r>
     </w:p>
     <w:p>
@@ -16172,6 +16824,57 @@
           <w:rFonts w:ascii="Times New Roman" w:hAnsi="Times New Roman" w:cs="Times New Roman"/>
           <w:noProof/>
           <w:sz w:val="24"/>
+          <w:szCs w:val="24"/>
+        </w:rPr>
+      </w:pPr>
+      <w:r>
+        <w:rPr>
+          <w:rFonts w:ascii="Times New Roman" w:hAnsi="Times New Roman" w:cs="Times New Roman"/>
+          <w:noProof/>
+          <w:sz w:val="24"/>
+          <w:szCs w:val="24"/>
+        </w:rPr>
+        <w:t>Suryadi S. 2019. Implementasi Normalisasi Dalam Perancangan Database Relational. U-NET J. Tek. Inform. 3: 20–26.</w:t>
+      </w:r>
+    </w:p>
+    <w:p>
+      <w:pPr>
+        <w:widowControl w:val="0"/>
+        <w:autoSpaceDE w:val="0"/>
+        <w:autoSpaceDN w:val="0"/>
+        <w:adjustRightInd w:val="0"/>
+        <w:spacing w:before="240" w:line="360" w:lineRule="auto"/>
+        <w:ind w:left="480" w:hanging="480"/>
+        <w:rPr>
+          <w:rFonts w:ascii="Times New Roman" w:hAnsi="Times New Roman" w:cs="Times New Roman"/>
+          <w:noProof/>
+          <w:sz w:val="24"/>
+          <w:szCs w:val="24"/>
+        </w:rPr>
+      </w:pPr>
+      <w:r>
+        <w:rPr>
+          <w:rFonts w:ascii="Times New Roman" w:hAnsi="Times New Roman" w:cs="Times New Roman"/>
+          <w:noProof/>
+          <w:sz w:val="24"/>
+          <w:szCs w:val="24"/>
+        </w:rPr>
+        <w:t>Susanto ES, Aprianti H, Sejahtera M. 2020. SISTEM INFORMASI PENDAFTARAN SISWA BARU PADA SMKN 2 SUMBAWA BESAR BERBASIS WEB. J. Inform. Teknol. dan Sains 2: 129–135.</w:t>
+      </w:r>
+    </w:p>
+    <w:p>
+      <w:pPr>
+        <w:widowControl w:val="0"/>
+        <w:autoSpaceDE w:val="0"/>
+        <w:autoSpaceDN w:val="0"/>
+        <w:adjustRightInd w:val="0"/>
+        <w:spacing w:before="240" w:line="360" w:lineRule="auto"/>
+        <w:ind w:left="480" w:hanging="480"/>
+        <w:rPr>
+          <w:rFonts w:ascii="Times New Roman" w:hAnsi="Times New Roman" w:cs="Times New Roman"/>
+          <w:noProof/>
+          <w:sz w:val="24"/>
+          <w:szCs w:val="24"/>
         </w:rPr>
       </w:pPr>
       <w:r>
@@ -16182,6 +16885,30 @@
           <w:szCs w:val="24"/>
         </w:rPr>
         <w:t>Wahyudi F, Fadliana A, Maisun M. 2022. Sistem Informasi Penerimaan Peserta Didik Baru Menggunakan Framework Laravel di MA Nurul Hidayah Bantur. J. Sist. Inf. dan Inform. 1: 20–26.</w:t>
+      </w:r>
+    </w:p>
+    <w:p>
+      <w:pPr>
+        <w:widowControl w:val="0"/>
+        <w:autoSpaceDE w:val="0"/>
+        <w:autoSpaceDN w:val="0"/>
+        <w:adjustRightInd w:val="0"/>
+        <w:spacing w:before="240" w:line="360" w:lineRule="auto"/>
+        <w:ind w:left="480" w:hanging="480"/>
+        <w:rPr>
+          <w:rFonts w:ascii="Times New Roman" w:hAnsi="Times New Roman" w:cs="Times New Roman"/>
+          <w:noProof/>
+          <w:sz w:val="24"/>
+        </w:rPr>
+      </w:pPr>
+      <w:r>
+        <w:rPr>
+          <w:rFonts w:ascii="Times New Roman" w:hAnsi="Times New Roman" w:cs="Times New Roman"/>
+          <w:noProof/>
+          <w:sz w:val="24"/>
+          <w:szCs w:val="24"/>
+        </w:rPr>
+        <w:t>Willyanto Santoso L, Romindo, Amrin Lubis M, Noe’man A, Ibrahim Yunus A, Pakarbudi A. 2023. Perancangan Sistem Informasi. Ediana D, Yanto A, editors. Global Eksekutif Teknologi. 297 p.</w:t>
       </w:r>
     </w:p>
     <w:p>
@@ -21616,7 +22343,7 @@
   <w:style w:type="paragraph" w:default="1" w:styleId="Normal">
     <w:name w:val="Normal"/>
     <w:qFormat/>
-    <w:rsid w:val="004D5F6B"/>
+    <w:rsid w:val="00210E6B"/>
   </w:style>
   <w:style w:type="paragraph" w:styleId="Heading1">
     <w:name w:val="heading 1"/>

</xml_diff>

<commit_message>
feat(BAB 1 dan BAB 2): revisi identifikasi masalah, batasan masalah dan rumusan masalah serta menambahkan manfaat penelitian bagi universitas. Menambahkan teori pengujian alfa dan beta
</commit_message>
<xml_diff>
--- a/Skripsi Ramadhan Herdianto.docx
+++ b/Skripsi Ramadhan Herdianto.docx
@@ -247,7 +247,7 @@
           <w:color w:val="FFFFFF" w:themeColor="background1"/>
         </w:rPr>
       </w:pPr>
-      <w:bookmarkStart w:id="1" w:name="_Toc139212034"/>
+      <w:bookmarkStart w:id="1" w:name="_Toc141255437"/>
       <w:r>
         <w:rPr>
           <w:color w:val="FFFFFF" w:themeColor="background1"/>
@@ -503,7 +503,7 @@
       <w:pPr>
         <w:pStyle w:val="Heading1"/>
       </w:pPr>
-      <w:bookmarkStart w:id="2" w:name="_Toc139212035"/>
+      <w:bookmarkStart w:id="2" w:name="_Toc141255438"/>
       <w:r>
         <w:lastRenderedPageBreak/>
         <w:t>DAFTAR ISI</w:t>
@@ -530,8 +530,6 @@
           <w:b/>
           <w:bCs/>
           <w:noProof/>
-          <w:sz w:val="28"/>
-          <w:szCs w:val="28"/>
         </w:rPr>
       </w:sdtEndPr>
       <w:sdtContent>
@@ -551,11 +549,11 @@
           <w:pPr>
             <w:pStyle w:val="TOC1"/>
             <w:rPr>
-              <w:rFonts w:asciiTheme="minorHAnsi" w:eastAsiaTheme="minorEastAsia" w:hAnsiTheme="minorHAnsi" w:cstheme="minorBidi"/>
+              <w:rFonts w:eastAsiaTheme="minorEastAsia"/>
               <w:b w:val="0"/>
               <w:bCs w:val="0"/>
-              <w:sz w:val="22"/>
-              <w:szCs w:val="22"/>
+              <w:kern w:val="2"/>
+              <w14:ligatures w14:val="standardContextual"/>
             </w:rPr>
           </w:pPr>
           <w:r>
@@ -573,7 +571,7 @@
             </w:rPr>
             <w:fldChar w:fldCharType="separate"/>
           </w:r>
-          <w:hyperlink w:anchor="_Toc139212034" w:history="1">
+          <w:hyperlink w:anchor="_Toc141255437" w:history="1">
             <w:r>
               <w:rPr>
                 <w:rStyle w:val="Hyperlink"/>
@@ -596,7 +594,7 @@
               <w:rPr>
                 <w:webHidden/>
               </w:rPr>
-              <w:instrText xml:space="preserve"> PAGEREF _Toc139212034 \h </w:instrText>
+              <w:instrText xml:space="preserve"> PAGEREF _Toc141255437 \h </w:instrText>
             </w:r>
             <w:r>
               <w:rPr>
@@ -627,14 +625,14 @@
           <w:pPr>
             <w:pStyle w:val="TOC1"/>
             <w:rPr>
-              <w:rFonts w:asciiTheme="minorHAnsi" w:eastAsiaTheme="minorEastAsia" w:hAnsiTheme="minorHAnsi" w:cstheme="minorBidi"/>
+              <w:rFonts w:eastAsiaTheme="minorEastAsia"/>
               <w:b w:val="0"/>
               <w:bCs w:val="0"/>
-              <w:sz w:val="22"/>
-              <w:szCs w:val="22"/>
+              <w:kern w:val="2"/>
+              <w14:ligatures w14:val="standardContextual"/>
             </w:rPr>
           </w:pPr>
-          <w:hyperlink w:anchor="_Toc139212035" w:history="1">
+          <w:hyperlink w:anchor="_Toc141255438" w:history="1">
             <w:r>
               <w:rPr>
                 <w:rStyle w:val="Hyperlink"/>
@@ -657,7 +655,7 @@
               <w:rPr>
                 <w:webHidden/>
               </w:rPr>
-              <w:instrText xml:space="preserve"> PAGEREF _Toc139212035 \h </w:instrText>
+              <w:instrText xml:space="preserve"> PAGEREF _Toc141255438 \h </w:instrText>
             </w:r>
             <w:r>
               <w:rPr>
@@ -688,14 +686,14 @@
           <w:pPr>
             <w:pStyle w:val="TOC1"/>
             <w:rPr>
-              <w:rFonts w:asciiTheme="minorHAnsi" w:eastAsiaTheme="minorEastAsia" w:hAnsiTheme="minorHAnsi" w:cstheme="minorBidi"/>
+              <w:rFonts w:eastAsiaTheme="minorEastAsia"/>
               <w:b w:val="0"/>
               <w:bCs w:val="0"/>
-              <w:sz w:val="22"/>
-              <w:szCs w:val="22"/>
+              <w:kern w:val="2"/>
+              <w14:ligatures w14:val="standardContextual"/>
             </w:rPr>
           </w:pPr>
-          <w:hyperlink w:anchor="_Toc139212036" w:history="1">
+          <w:hyperlink w:anchor="_Toc141255439" w:history="1">
             <w:r>
               <w:rPr>
                 <w:rStyle w:val="Hyperlink"/>
@@ -718,7 +716,7 @@
               <w:rPr>
                 <w:webHidden/>
               </w:rPr>
-              <w:instrText xml:space="preserve"> PAGEREF _Toc139212036 \h </w:instrText>
+              <w:instrText xml:space="preserve"> PAGEREF _Toc141255439 \h </w:instrText>
             </w:r>
             <w:r>
               <w:rPr>
@@ -752,63 +750,91 @@
               <w:tab w:val="right" w:leader="dot" w:pos="7928"/>
             </w:tabs>
             <w:rPr>
-              <w:rFonts w:eastAsiaTheme="minorEastAsia"/>
+              <w:rFonts w:ascii="Times New Roman" w:eastAsiaTheme="minorEastAsia" w:hAnsi="Times New Roman" w:cs="Times New Roman"/>
               <w:noProof/>
+              <w:kern w:val="2"/>
+              <w:sz w:val="24"/>
+              <w:szCs w:val="24"/>
+              <w14:ligatures w14:val="standardContextual"/>
             </w:rPr>
           </w:pPr>
-          <w:hyperlink w:anchor="_Toc139212037" w:history="1">
+          <w:hyperlink w:anchor="_Toc141255440" w:history="1">
             <w:r>
               <w:rPr>
                 <w:rStyle w:val="Hyperlink"/>
-                <w:noProof/>
+                <w:rFonts w:ascii="Times New Roman" w:hAnsi="Times New Roman" w:cs="Times New Roman"/>
+                <w:noProof/>
+                <w:sz w:val="24"/>
+                <w:szCs w:val="24"/>
               </w:rPr>
               <w:t>1.1 Latar Belakang Masalah</w:t>
             </w:r>
             <w:r>
               <w:rPr>
-                <w:noProof/>
-                <w:webHidden/>
+                <w:rFonts w:ascii="Times New Roman" w:hAnsi="Times New Roman" w:cs="Times New Roman"/>
+                <w:noProof/>
+                <w:webHidden/>
+                <w:sz w:val="24"/>
+                <w:szCs w:val="24"/>
               </w:rPr>
               <w:tab/>
             </w:r>
             <w:r>
               <w:rPr>
-                <w:noProof/>
-                <w:webHidden/>
+                <w:rFonts w:ascii="Times New Roman" w:hAnsi="Times New Roman" w:cs="Times New Roman"/>
+                <w:noProof/>
+                <w:webHidden/>
+                <w:sz w:val="24"/>
+                <w:szCs w:val="24"/>
               </w:rPr>
               <w:fldChar w:fldCharType="begin"/>
             </w:r>
             <w:r>
               <w:rPr>
-                <w:noProof/>
-                <w:webHidden/>
-              </w:rPr>
-              <w:instrText xml:space="preserve"> PAGEREF _Toc139212037 \h </w:instrText>
-            </w:r>
-            <w:r>
-              <w:rPr>
-                <w:noProof/>
-                <w:webHidden/>
-              </w:rPr>
-            </w:r>
-            <w:r>
-              <w:rPr>
-                <w:noProof/>
-                <w:webHidden/>
+                <w:rFonts w:ascii="Times New Roman" w:hAnsi="Times New Roman" w:cs="Times New Roman"/>
+                <w:noProof/>
+                <w:webHidden/>
+                <w:sz w:val="24"/>
+                <w:szCs w:val="24"/>
+              </w:rPr>
+              <w:instrText xml:space="preserve"> PAGEREF _Toc141255440 \h </w:instrText>
+            </w:r>
+            <w:r>
+              <w:rPr>
+                <w:rFonts w:ascii="Times New Roman" w:hAnsi="Times New Roman" w:cs="Times New Roman"/>
+                <w:noProof/>
+                <w:webHidden/>
+                <w:sz w:val="24"/>
+                <w:szCs w:val="24"/>
+              </w:rPr>
+            </w:r>
+            <w:r>
+              <w:rPr>
+                <w:rFonts w:ascii="Times New Roman" w:hAnsi="Times New Roman" w:cs="Times New Roman"/>
+                <w:noProof/>
+                <w:webHidden/>
+                <w:sz w:val="24"/>
+                <w:szCs w:val="24"/>
               </w:rPr>
               <w:fldChar w:fldCharType="separate"/>
             </w:r>
             <w:r>
               <w:rPr>
-                <w:noProof/>
-                <w:webHidden/>
+                <w:rFonts w:ascii="Times New Roman" w:hAnsi="Times New Roman" w:cs="Times New Roman"/>
+                <w:noProof/>
+                <w:webHidden/>
+                <w:sz w:val="24"/>
+                <w:szCs w:val="24"/>
               </w:rPr>
               <w:t>1</w:t>
             </w:r>
             <w:r>
               <w:rPr>
-                <w:noProof/>
-                <w:webHidden/>
+                <w:rFonts w:ascii="Times New Roman" w:hAnsi="Times New Roman" w:cs="Times New Roman"/>
+                <w:noProof/>
+                <w:webHidden/>
+                <w:sz w:val="24"/>
+                <w:szCs w:val="24"/>
               </w:rPr>
               <w:fldChar w:fldCharType="end"/>
             </w:r>
@@ -821,63 +847,91 @@
               <w:tab w:val="right" w:leader="dot" w:pos="7928"/>
             </w:tabs>
             <w:rPr>
-              <w:rFonts w:eastAsiaTheme="minorEastAsia"/>
+              <w:rFonts w:ascii="Times New Roman" w:eastAsiaTheme="minorEastAsia" w:hAnsi="Times New Roman" w:cs="Times New Roman"/>
               <w:noProof/>
+              <w:kern w:val="2"/>
+              <w:sz w:val="24"/>
+              <w:szCs w:val="24"/>
+              <w14:ligatures w14:val="standardContextual"/>
             </w:rPr>
           </w:pPr>
-          <w:hyperlink w:anchor="_Toc139212038" w:history="1">
+          <w:hyperlink w:anchor="_Toc141255441" w:history="1">
             <w:r>
               <w:rPr>
                 <w:rStyle w:val="Hyperlink"/>
-                <w:noProof/>
+                <w:rFonts w:ascii="Times New Roman" w:hAnsi="Times New Roman" w:cs="Times New Roman"/>
+                <w:noProof/>
+                <w:sz w:val="24"/>
+                <w:szCs w:val="24"/>
               </w:rPr>
               <w:t>1.2 Identifikasi Masalah</w:t>
             </w:r>
             <w:r>
               <w:rPr>
-                <w:noProof/>
-                <w:webHidden/>
+                <w:rFonts w:ascii="Times New Roman" w:hAnsi="Times New Roman" w:cs="Times New Roman"/>
+                <w:noProof/>
+                <w:webHidden/>
+                <w:sz w:val="24"/>
+                <w:szCs w:val="24"/>
               </w:rPr>
               <w:tab/>
             </w:r>
             <w:r>
               <w:rPr>
-                <w:noProof/>
-                <w:webHidden/>
+                <w:rFonts w:ascii="Times New Roman" w:hAnsi="Times New Roman" w:cs="Times New Roman"/>
+                <w:noProof/>
+                <w:webHidden/>
+                <w:sz w:val="24"/>
+                <w:szCs w:val="24"/>
               </w:rPr>
               <w:fldChar w:fldCharType="begin"/>
             </w:r>
             <w:r>
               <w:rPr>
-                <w:noProof/>
-                <w:webHidden/>
-              </w:rPr>
-              <w:instrText xml:space="preserve"> PAGEREF _Toc139212038 \h </w:instrText>
-            </w:r>
-            <w:r>
-              <w:rPr>
-                <w:noProof/>
-                <w:webHidden/>
-              </w:rPr>
-            </w:r>
-            <w:r>
-              <w:rPr>
-                <w:noProof/>
-                <w:webHidden/>
+                <w:rFonts w:ascii="Times New Roman" w:hAnsi="Times New Roman" w:cs="Times New Roman"/>
+                <w:noProof/>
+                <w:webHidden/>
+                <w:sz w:val="24"/>
+                <w:szCs w:val="24"/>
+              </w:rPr>
+              <w:instrText xml:space="preserve"> PAGEREF _Toc141255441 \h </w:instrText>
+            </w:r>
+            <w:r>
+              <w:rPr>
+                <w:rFonts w:ascii="Times New Roman" w:hAnsi="Times New Roman" w:cs="Times New Roman"/>
+                <w:noProof/>
+                <w:webHidden/>
+                <w:sz w:val="24"/>
+                <w:szCs w:val="24"/>
+              </w:rPr>
+            </w:r>
+            <w:r>
+              <w:rPr>
+                <w:rFonts w:ascii="Times New Roman" w:hAnsi="Times New Roman" w:cs="Times New Roman"/>
+                <w:noProof/>
+                <w:webHidden/>
+                <w:sz w:val="24"/>
+                <w:szCs w:val="24"/>
               </w:rPr>
               <w:fldChar w:fldCharType="separate"/>
             </w:r>
             <w:r>
               <w:rPr>
-                <w:noProof/>
-                <w:webHidden/>
+                <w:rFonts w:ascii="Times New Roman" w:hAnsi="Times New Roman" w:cs="Times New Roman"/>
+                <w:noProof/>
+                <w:webHidden/>
+                <w:sz w:val="24"/>
+                <w:szCs w:val="24"/>
               </w:rPr>
               <w:t>3</w:t>
             </w:r>
             <w:r>
               <w:rPr>
-                <w:noProof/>
-                <w:webHidden/>
+                <w:rFonts w:ascii="Times New Roman" w:hAnsi="Times New Roman" w:cs="Times New Roman"/>
+                <w:noProof/>
+                <w:webHidden/>
+                <w:sz w:val="24"/>
+                <w:szCs w:val="24"/>
               </w:rPr>
               <w:fldChar w:fldCharType="end"/>
             </w:r>
@@ -890,63 +944,91 @@
               <w:tab w:val="right" w:leader="dot" w:pos="7928"/>
             </w:tabs>
             <w:rPr>
-              <w:rFonts w:eastAsiaTheme="minorEastAsia"/>
+              <w:rFonts w:ascii="Times New Roman" w:eastAsiaTheme="minorEastAsia" w:hAnsi="Times New Roman" w:cs="Times New Roman"/>
               <w:noProof/>
+              <w:kern w:val="2"/>
+              <w:sz w:val="24"/>
+              <w:szCs w:val="24"/>
+              <w14:ligatures w14:val="standardContextual"/>
             </w:rPr>
           </w:pPr>
-          <w:hyperlink w:anchor="_Toc139212039" w:history="1">
+          <w:hyperlink w:anchor="_Toc141255442" w:history="1">
             <w:r>
               <w:rPr>
                 <w:rStyle w:val="Hyperlink"/>
-                <w:noProof/>
+                <w:rFonts w:ascii="Times New Roman" w:hAnsi="Times New Roman" w:cs="Times New Roman"/>
+                <w:noProof/>
+                <w:sz w:val="24"/>
+                <w:szCs w:val="24"/>
               </w:rPr>
               <w:t>1.3 Batasan Masalah</w:t>
             </w:r>
             <w:r>
               <w:rPr>
-                <w:noProof/>
-                <w:webHidden/>
+                <w:rFonts w:ascii="Times New Roman" w:hAnsi="Times New Roman" w:cs="Times New Roman"/>
+                <w:noProof/>
+                <w:webHidden/>
+                <w:sz w:val="24"/>
+                <w:szCs w:val="24"/>
               </w:rPr>
               <w:tab/>
             </w:r>
             <w:r>
               <w:rPr>
-                <w:noProof/>
-                <w:webHidden/>
+                <w:rFonts w:ascii="Times New Roman" w:hAnsi="Times New Roman" w:cs="Times New Roman"/>
+                <w:noProof/>
+                <w:webHidden/>
+                <w:sz w:val="24"/>
+                <w:szCs w:val="24"/>
               </w:rPr>
               <w:fldChar w:fldCharType="begin"/>
             </w:r>
             <w:r>
               <w:rPr>
-                <w:noProof/>
-                <w:webHidden/>
-              </w:rPr>
-              <w:instrText xml:space="preserve"> PAGEREF _Toc139212039 \h </w:instrText>
-            </w:r>
-            <w:r>
-              <w:rPr>
-                <w:noProof/>
-                <w:webHidden/>
-              </w:rPr>
-            </w:r>
-            <w:r>
-              <w:rPr>
-                <w:noProof/>
-                <w:webHidden/>
+                <w:rFonts w:ascii="Times New Roman" w:hAnsi="Times New Roman" w:cs="Times New Roman"/>
+                <w:noProof/>
+                <w:webHidden/>
+                <w:sz w:val="24"/>
+                <w:szCs w:val="24"/>
+              </w:rPr>
+              <w:instrText xml:space="preserve"> PAGEREF _Toc141255442 \h </w:instrText>
+            </w:r>
+            <w:r>
+              <w:rPr>
+                <w:rFonts w:ascii="Times New Roman" w:hAnsi="Times New Roman" w:cs="Times New Roman"/>
+                <w:noProof/>
+                <w:webHidden/>
+                <w:sz w:val="24"/>
+                <w:szCs w:val="24"/>
+              </w:rPr>
+            </w:r>
+            <w:r>
+              <w:rPr>
+                <w:rFonts w:ascii="Times New Roman" w:hAnsi="Times New Roman" w:cs="Times New Roman"/>
+                <w:noProof/>
+                <w:webHidden/>
+                <w:sz w:val="24"/>
+                <w:szCs w:val="24"/>
               </w:rPr>
               <w:fldChar w:fldCharType="separate"/>
             </w:r>
             <w:r>
               <w:rPr>
-                <w:noProof/>
-                <w:webHidden/>
+                <w:rFonts w:ascii="Times New Roman" w:hAnsi="Times New Roman" w:cs="Times New Roman"/>
+                <w:noProof/>
+                <w:webHidden/>
+                <w:sz w:val="24"/>
+                <w:szCs w:val="24"/>
               </w:rPr>
               <w:t>4</w:t>
             </w:r>
             <w:r>
               <w:rPr>
-                <w:noProof/>
-                <w:webHidden/>
+                <w:rFonts w:ascii="Times New Roman" w:hAnsi="Times New Roman" w:cs="Times New Roman"/>
+                <w:noProof/>
+                <w:webHidden/>
+                <w:sz w:val="24"/>
+                <w:szCs w:val="24"/>
               </w:rPr>
               <w:fldChar w:fldCharType="end"/>
             </w:r>
@@ -959,63 +1041,91 @@
               <w:tab w:val="right" w:leader="dot" w:pos="7928"/>
             </w:tabs>
             <w:rPr>
-              <w:rFonts w:eastAsiaTheme="minorEastAsia"/>
+              <w:rFonts w:ascii="Times New Roman" w:eastAsiaTheme="minorEastAsia" w:hAnsi="Times New Roman" w:cs="Times New Roman"/>
               <w:noProof/>
+              <w:kern w:val="2"/>
+              <w:sz w:val="24"/>
+              <w:szCs w:val="24"/>
+              <w14:ligatures w14:val="standardContextual"/>
             </w:rPr>
           </w:pPr>
-          <w:hyperlink w:anchor="_Toc139212040" w:history="1">
+          <w:hyperlink w:anchor="_Toc141255443" w:history="1">
             <w:r>
               <w:rPr>
                 <w:rStyle w:val="Hyperlink"/>
-                <w:noProof/>
+                <w:rFonts w:ascii="Times New Roman" w:hAnsi="Times New Roman" w:cs="Times New Roman"/>
+                <w:noProof/>
+                <w:sz w:val="24"/>
+                <w:szCs w:val="24"/>
               </w:rPr>
               <w:t>1.4 Perumusan Masalah</w:t>
             </w:r>
             <w:r>
               <w:rPr>
-                <w:noProof/>
-                <w:webHidden/>
+                <w:rFonts w:ascii="Times New Roman" w:hAnsi="Times New Roman" w:cs="Times New Roman"/>
+                <w:noProof/>
+                <w:webHidden/>
+                <w:sz w:val="24"/>
+                <w:szCs w:val="24"/>
               </w:rPr>
               <w:tab/>
             </w:r>
             <w:r>
               <w:rPr>
-                <w:noProof/>
-                <w:webHidden/>
+                <w:rFonts w:ascii="Times New Roman" w:hAnsi="Times New Roman" w:cs="Times New Roman"/>
+                <w:noProof/>
+                <w:webHidden/>
+                <w:sz w:val="24"/>
+                <w:szCs w:val="24"/>
               </w:rPr>
               <w:fldChar w:fldCharType="begin"/>
             </w:r>
             <w:r>
               <w:rPr>
-                <w:noProof/>
-                <w:webHidden/>
-              </w:rPr>
-              <w:instrText xml:space="preserve"> PAGEREF _Toc139212040 \h </w:instrText>
-            </w:r>
-            <w:r>
-              <w:rPr>
-                <w:noProof/>
-                <w:webHidden/>
-              </w:rPr>
-            </w:r>
-            <w:r>
-              <w:rPr>
-                <w:noProof/>
-                <w:webHidden/>
+                <w:rFonts w:ascii="Times New Roman" w:hAnsi="Times New Roman" w:cs="Times New Roman"/>
+                <w:noProof/>
+                <w:webHidden/>
+                <w:sz w:val="24"/>
+                <w:szCs w:val="24"/>
+              </w:rPr>
+              <w:instrText xml:space="preserve"> PAGEREF _Toc141255443 \h </w:instrText>
+            </w:r>
+            <w:r>
+              <w:rPr>
+                <w:rFonts w:ascii="Times New Roman" w:hAnsi="Times New Roman" w:cs="Times New Roman"/>
+                <w:noProof/>
+                <w:webHidden/>
+                <w:sz w:val="24"/>
+                <w:szCs w:val="24"/>
+              </w:rPr>
+            </w:r>
+            <w:r>
+              <w:rPr>
+                <w:rFonts w:ascii="Times New Roman" w:hAnsi="Times New Roman" w:cs="Times New Roman"/>
+                <w:noProof/>
+                <w:webHidden/>
+                <w:sz w:val="24"/>
+                <w:szCs w:val="24"/>
               </w:rPr>
               <w:fldChar w:fldCharType="separate"/>
             </w:r>
             <w:r>
               <w:rPr>
-                <w:noProof/>
-                <w:webHidden/>
+                <w:rFonts w:ascii="Times New Roman" w:hAnsi="Times New Roman" w:cs="Times New Roman"/>
+                <w:noProof/>
+                <w:webHidden/>
+                <w:sz w:val="24"/>
+                <w:szCs w:val="24"/>
               </w:rPr>
               <w:t>4</w:t>
             </w:r>
             <w:r>
               <w:rPr>
-                <w:noProof/>
-                <w:webHidden/>
+                <w:rFonts w:ascii="Times New Roman" w:hAnsi="Times New Roman" w:cs="Times New Roman"/>
+                <w:noProof/>
+                <w:webHidden/>
+                <w:sz w:val="24"/>
+                <w:szCs w:val="24"/>
               </w:rPr>
               <w:fldChar w:fldCharType="end"/>
             </w:r>
@@ -1028,63 +1138,91 @@
               <w:tab w:val="right" w:leader="dot" w:pos="7928"/>
             </w:tabs>
             <w:rPr>
-              <w:rFonts w:eastAsiaTheme="minorEastAsia"/>
+              <w:rFonts w:ascii="Times New Roman" w:eastAsiaTheme="minorEastAsia" w:hAnsi="Times New Roman" w:cs="Times New Roman"/>
               <w:noProof/>
+              <w:kern w:val="2"/>
+              <w:sz w:val="24"/>
+              <w:szCs w:val="24"/>
+              <w14:ligatures w14:val="standardContextual"/>
             </w:rPr>
           </w:pPr>
-          <w:hyperlink w:anchor="_Toc139212041" w:history="1">
+          <w:hyperlink w:anchor="_Toc141255444" w:history="1">
             <w:r>
               <w:rPr>
                 <w:rStyle w:val="Hyperlink"/>
-                <w:noProof/>
+                <w:rFonts w:ascii="Times New Roman" w:hAnsi="Times New Roman" w:cs="Times New Roman"/>
+                <w:noProof/>
+                <w:sz w:val="24"/>
+                <w:szCs w:val="24"/>
               </w:rPr>
               <w:t>1.5  Tujuan Dan Manfaat Penelitian</w:t>
             </w:r>
             <w:r>
               <w:rPr>
-                <w:noProof/>
-                <w:webHidden/>
+                <w:rFonts w:ascii="Times New Roman" w:hAnsi="Times New Roman" w:cs="Times New Roman"/>
+                <w:noProof/>
+                <w:webHidden/>
+                <w:sz w:val="24"/>
+                <w:szCs w:val="24"/>
               </w:rPr>
               <w:tab/>
             </w:r>
             <w:r>
               <w:rPr>
-                <w:noProof/>
-                <w:webHidden/>
+                <w:rFonts w:ascii="Times New Roman" w:hAnsi="Times New Roman" w:cs="Times New Roman"/>
+                <w:noProof/>
+                <w:webHidden/>
+                <w:sz w:val="24"/>
+                <w:szCs w:val="24"/>
               </w:rPr>
               <w:fldChar w:fldCharType="begin"/>
             </w:r>
             <w:r>
               <w:rPr>
-                <w:noProof/>
-                <w:webHidden/>
-              </w:rPr>
-              <w:instrText xml:space="preserve"> PAGEREF _Toc139212041 \h </w:instrText>
-            </w:r>
-            <w:r>
-              <w:rPr>
-                <w:noProof/>
-                <w:webHidden/>
-              </w:rPr>
-            </w:r>
-            <w:r>
-              <w:rPr>
-                <w:noProof/>
-                <w:webHidden/>
+                <w:rFonts w:ascii="Times New Roman" w:hAnsi="Times New Roman" w:cs="Times New Roman"/>
+                <w:noProof/>
+                <w:webHidden/>
+                <w:sz w:val="24"/>
+                <w:szCs w:val="24"/>
+              </w:rPr>
+              <w:instrText xml:space="preserve"> PAGEREF _Toc141255444 \h </w:instrText>
+            </w:r>
+            <w:r>
+              <w:rPr>
+                <w:rFonts w:ascii="Times New Roman" w:hAnsi="Times New Roman" w:cs="Times New Roman"/>
+                <w:noProof/>
+                <w:webHidden/>
+                <w:sz w:val="24"/>
+                <w:szCs w:val="24"/>
+              </w:rPr>
+            </w:r>
+            <w:r>
+              <w:rPr>
+                <w:rFonts w:ascii="Times New Roman" w:hAnsi="Times New Roman" w:cs="Times New Roman"/>
+                <w:noProof/>
+                <w:webHidden/>
+                <w:sz w:val="24"/>
+                <w:szCs w:val="24"/>
               </w:rPr>
               <w:fldChar w:fldCharType="separate"/>
             </w:r>
             <w:r>
               <w:rPr>
-                <w:noProof/>
-                <w:webHidden/>
+                <w:rFonts w:ascii="Times New Roman" w:hAnsi="Times New Roman" w:cs="Times New Roman"/>
+                <w:noProof/>
+                <w:webHidden/>
+                <w:sz w:val="24"/>
+                <w:szCs w:val="24"/>
               </w:rPr>
               <w:t>5</w:t>
             </w:r>
             <w:r>
               <w:rPr>
-                <w:noProof/>
-                <w:webHidden/>
+                <w:rFonts w:ascii="Times New Roman" w:hAnsi="Times New Roman" w:cs="Times New Roman"/>
+                <w:noProof/>
+                <w:webHidden/>
+                <w:sz w:val="24"/>
+                <w:szCs w:val="24"/>
               </w:rPr>
               <w:fldChar w:fldCharType="end"/>
             </w:r>
@@ -1097,63 +1235,91 @@
               <w:tab w:val="right" w:leader="dot" w:pos="7928"/>
             </w:tabs>
             <w:rPr>
-              <w:rFonts w:eastAsiaTheme="minorEastAsia"/>
+              <w:rFonts w:ascii="Times New Roman" w:eastAsiaTheme="minorEastAsia" w:hAnsi="Times New Roman" w:cs="Times New Roman"/>
               <w:noProof/>
+              <w:kern w:val="2"/>
+              <w:sz w:val="24"/>
+              <w:szCs w:val="24"/>
+              <w14:ligatures w14:val="standardContextual"/>
             </w:rPr>
           </w:pPr>
-          <w:hyperlink w:anchor="_Toc139212042" w:history="1">
+          <w:hyperlink w:anchor="_Toc141255445" w:history="1">
             <w:r>
               <w:rPr>
                 <w:rStyle w:val="Hyperlink"/>
-                <w:noProof/>
+                <w:rFonts w:ascii="Times New Roman" w:hAnsi="Times New Roman" w:cs="Times New Roman"/>
+                <w:noProof/>
+                <w:sz w:val="24"/>
+                <w:szCs w:val="24"/>
               </w:rPr>
               <w:t>1.6  Sistematika Penulisan</w:t>
             </w:r>
             <w:r>
               <w:rPr>
-                <w:noProof/>
-                <w:webHidden/>
+                <w:rFonts w:ascii="Times New Roman" w:hAnsi="Times New Roman" w:cs="Times New Roman"/>
+                <w:noProof/>
+                <w:webHidden/>
+                <w:sz w:val="24"/>
+                <w:szCs w:val="24"/>
               </w:rPr>
               <w:tab/>
             </w:r>
             <w:r>
               <w:rPr>
-                <w:noProof/>
-                <w:webHidden/>
+                <w:rFonts w:ascii="Times New Roman" w:hAnsi="Times New Roman" w:cs="Times New Roman"/>
+                <w:noProof/>
+                <w:webHidden/>
+                <w:sz w:val="24"/>
+                <w:szCs w:val="24"/>
               </w:rPr>
               <w:fldChar w:fldCharType="begin"/>
             </w:r>
             <w:r>
               <w:rPr>
-                <w:noProof/>
-                <w:webHidden/>
-              </w:rPr>
-              <w:instrText xml:space="preserve"> PAGEREF _Toc139212042 \h </w:instrText>
-            </w:r>
-            <w:r>
-              <w:rPr>
-                <w:noProof/>
-                <w:webHidden/>
-              </w:rPr>
-            </w:r>
-            <w:r>
-              <w:rPr>
-                <w:noProof/>
-                <w:webHidden/>
+                <w:rFonts w:ascii="Times New Roman" w:hAnsi="Times New Roman" w:cs="Times New Roman"/>
+                <w:noProof/>
+                <w:webHidden/>
+                <w:sz w:val="24"/>
+                <w:szCs w:val="24"/>
+              </w:rPr>
+              <w:instrText xml:space="preserve"> PAGEREF _Toc141255445 \h </w:instrText>
+            </w:r>
+            <w:r>
+              <w:rPr>
+                <w:rFonts w:ascii="Times New Roman" w:hAnsi="Times New Roman" w:cs="Times New Roman"/>
+                <w:noProof/>
+                <w:webHidden/>
+                <w:sz w:val="24"/>
+                <w:szCs w:val="24"/>
+              </w:rPr>
+            </w:r>
+            <w:r>
+              <w:rPr>
+                <w:rFonts w:ascii="Times New Roman" w:hAnsi="Times New Roman" w:cs="Times New Roman"/>
+                <w:noProof/>
+                <w:webHidden/>
+                <w:sz w:val="24"/>
+                <w:szCs w:val="24"/>
               </w:rPr>
               <w:fldChar w:fldCharType="separate"/>
             </w:r>
             <w:r>
               <w:rPr>
-                <w:noProof/>
-                <w:webHidden/>
+                <w:rFonts w:ascii="Times New Roman" w:hAnsi="Times New Roman" w:cs="Times New Roman"/>
+                <w:noProof/>
+                <w:webHidden/>
+                <w:sz w:val="24"/>
+                <w:szCs w:val="24"/>
               </w:rPr>
               <w:t>6</w:t>
             </w:r>
             <w:r>
               <w:rPr>
-                <w:noProof/>
-                <w:webHidden/>
+                <w:rFonts w:ascii="Times New Roman" w:hAnsi="Times New Roman" w:cs="Times New Roman"/>
+                <w:noProof/>
+                <w:webHidden/>
+                <w:sz w:val="24"/>
+                <w:szCs w:val="24"/>
               </w:rPr>
               <w:fldChar w:fldCharType="end"/>
             </w:r>
@@ -1163,14 +1329,14 @@
           <w:pPr>
             <w:pStyle w:val="TOC1"/>
             <w:rPr>
-              <w:rFonts w:asciiTheme="minorHAnsi" w:eastAsiaTheme="minorEastAsia" w:hAnsiTheme="minorHAnsi" w:cstheme="minorBidi"/>
+              <w:rFonts w:eastAsiaTheme="minorEastAsia"/>
               <w:b w:val="0"/>
               <w:bCs w:val="0"/>
-              <w:sz w:val="22"/>
-              <w:szCs w:val="22"/>
+              <w:kern w:val="2"/>
+              <w14:ligatures w14:val="standardContextual"/>
             </w:rPr>
           </w:pPr>
-          <w:hyperlink w:anchor="_Toc139212043" w:history="1">
+          <w:hyperlink w:anchor="_Toc141255446" w:history="1">
             <w:r>
               <w:rPr>
                 <w:rStyle w:val="Hyperlink"/>
@@ -1193,7 +1359,7 @@
               <w:rPr>
                 <w:webHidden/>
               </w:rPr>
-              <w:instrText xml:space="preserve"> PAGEREF _Toc139212043 \h </w:instrText>
+              <w:instrText xml:space="preserve"> PAGEREF _Toc141255446 \h </w:instrText>
             </w:r>
             <w:r>
               <w:rPr>
@@ -1227,63 +1393,91 @@
               <w:tab w:val="right" w:leader="dot" w:pos="7928"/>
             </w:tabs>
             <w:rPr>
-              <w:rFonts w:eastAsiaTheme="minorEastAsia"/>
+              <w:rFonts w:ascii="Times New Roman" w:eastAsiaTheme="minorEastAsia" w:hAnsi="Times New Roman" w:cs="Times New Roman"/>
               <w:noProof/>
+              <w:kern w:val="2"/>
+              <w:sz w:val="24"/>
+              <w:szCs w:val="24"/>
+              <w14:ligatures w14:val="standardContextual"/>
             </w:rPr>
           </w:pPr>
-          <w:hyperlink w:anchor="_Toc139212044" w:history="1">
+          <w:hyperlink w:anchor="_Toc141255447" w:history="1">
             <w:r>
               <w:rPr>
                 <w:rStyle w:val="Hyperlink"/>
-                <w:noProof/>
+                <w:rFonts w:ascii="Times New Roman" w:hAnsi="Times New Roman" w:cs="Times New Roman"/>
+                <w:noProof/>
+                <w:sz w:val="24"/>
+                <w:szCs w:val="24"/>
               </w:rPr>
               <w:t>2.1 Tinjauan Pustaka</w:t>
             </w:r>
             <w:r>
               <w:rPr>
-                <w:noProof/>
-                <w:webHidden/>
+                <w:rFonts w:ascii="Times New Roman" w:hAnsi="Times New Roman" w:cs="Times New Roman"/>
+                <w:noProof/>
+                <w:webHidden/>
+                <w:sz w:val="24"/>
+                <w:szCs w:val="24"/>
               </w:rPr>
               <w:tab/>
             </w:r>
             <w:r>
               <w:rPr>
-                <w:noProof/>
-                <w:webHidden/>
+                <w:rFonts w:ascii="Times New Roman" w:hAnsi="Times New Roman" w:cs="Times New Roman"/>
+                <w:noProof/>
+                <w:webHidden/>
+                <w:sz w:val="24"/>
+                <w:szCs w:val="24"/>
               </w:rPr>
               <w:fldChar w:fldCharType="begin"/>
             </w:r>
             <w:r>
               <w:rPr>
-                <w:noProof/>
-                <w:webHidden/>
-              </w:rPr>
-              <w:instrText xml:space="preserve"> PAGEREF _Toc139212044 \h </w:instrText>
-            </w:r>
-            <w:r>
-              <w:rPr>
-                <w:noProof/>
-                <w:webHidden/>
-              </w:rPr>
-            </w:r>
-            <w:r>
-              <w:rPr>
-                <w:noProof/>
-                <w:webHidden/>
+                <w:rFonts w:ascii="Times New Roman" w:hAnsi="Times New Roman" w:cs="Times New Roman"/>
+                <w:noProof/>
+                <w:webHidden/>
+                <w:sz w:val="24"/>
+                <w:szCs w:val="24"/>
+              </w:rPr>
+              <w:instrText xml:space="preserve"> PAGEREF _Toc141255447 \h </w:instrText>
+            </w:r>
+            <w:r>
+              <w:rPr>
+                <w:rFonts w:ascii="Times New Roman" w:hAnsi="Times New Roman" w:cs="Times New Roman"/>
+                <w:noProof/>
+                <w:webHidden/>
+                <w:sz w:val="24"/>
+                <w:szCs w:val="24"/>
+              </w:rPr>
+            </w:r>
+            <w:r>
+              <w:rPr>
+                <w:rFonts w:ascii="Times New Roman" w:hAnsi="Times New Roman" w:cs="Times New Roman"/>
+                <w:noProof/>
+                <w:webHidden/>
+                <w:sz w:val="24"/>
+                <w:szCs w:val="24"/>
               </w:rPr>
               <w:fldChar w:fldCharType="separate"/>
             </w:r>
             <w:r>
               <w:rPr>
-                <w:noProof/>
-                <w:webHidden/>
+                <w:rFonts w:ascii="Times New Roman" w:hAnsi="Times New Roman" w:cs="Times New Roman"/>
+                <w:noProof/>
+                <w:webHidden/>
+                <w:sz w:val="24"/>
+                <w:szCs w:val="24"/>
               </w:rPr>
               <w:t>6</w:t>
             </w:r>
             <w:r>
               <w:rPr>
-                <w:noProof/>
-                <w:webHidden/>
+                <w:rFonts w:ascii="Times New Roman" w:hAnsi="Times New Roman" w:cs="Times New Roman"/>
+                <w:noProof/>
+                <w:webHidden/>
+                <w:sz w:val="24"/>
+                <w:szCs w:val="24"/>
               </w:rPr>
               <w:fldChar w:fldCharType="end"/>
             </w:r>
@@ -1297,77 +1491,112 @@
               <w:tab w:val="right" w:leader="dot" w:pos="7928"/>
             </w:tabs>
             <w:rPr>
-              <w:rFonts w:eastAsiaTheme="minorEastAsia"/>
+              <w:rFonts w:ascii="Times New Roman" w:eastAsiaTheme="minorEastAsia" w:hAnsi="Times New Roman" w:cs="Times New Roman"/>
               <w:noProof/>
+              <w:kern w:val="2"/>
+              <w:sz w:val="24"/>
+              <w:szCs w:val="24"/>
+              <w14:ligatures w14:val="standardContextual"/>
             </w:rPr>
           </w:pPr>
-          <w:hyperlink w:anchor="_Toc139212045" w:history="1">
+          <w:hyperlink w:anchor="_Toc141255448" w:history="1">
             <w:r>
               <w:rPr>
                 <w:rStyle w:val="Hyperlink"/>
-                <w:noProof/>
+                <w:rFonts w:ascii="Times New Roman" w:hAnsi="Times New Roman" w:cs="Times New Roman"/>
+                <w:noProof/>
+                <w:sz w:val="24"/>
+                <w:szCs w:val="24"/>
               </w:rPr>
               <w:t xml:space="preserve">2.1.1 </w:t>
             </w:r>
             <w:r>
               <w:rPr>
-                <w:rFonts w:eastAsiaTheme="minorEastAsia"/>
-                <w:noProof/>
+                <w:rFonts w:ascii="Times New Roman" w:eastAsiaTheme="minorEastAsia" w:hAnsi="Times New Roman" w:cs="Times New Roman"/>
+                <w:noProof/>
+                <w:kern w:val="2"/>
+                <w:sz w:val="24"/>
+                <w:szCs w:val="24"/>
+                <w14:ligatures w14:val="standardContextual"/>
               </w:rPr>
               <w:tab/>
             </w:r>
             <w:r>
               <w:rPr>
                 <w:rStyle w:val="Hyperlink"/>
-                <w:noProof/>
+                <w:rFonts w:ascii="Times New Roman" w:hAnsi="Times New Roman" w:cs="Times New Roman"/>
+                <w:noProof/>
+                <w:sz w:val="24"/>
+                <w:szCs w:val="24"/>
               </w:rPr>
               <w:t>Sistem</w:t>
             </w:r>
             <w:r>
               <w:rPr>
-                <w:noProof/>
-                <w:webHidden/>
+                <w:rFonts w:ascii="Times New Roman" w:hAnsi="Times New Roman" w:cs="Times New Roman"/>
+                <w:noProof/>
+                <w:webHidden/>
+                <w:sz w:val="24"/>
+                <w:szCs w:val="24"/>
               </w:rPr>
               <w:tab/>
             </w:r>
             <w:r>
               <w:rPr>
-                <w:noProof/>
-                <w:webHidden/>
+                <w:rFonts w:ascii="Times New Roman" w:hAnsi="Times New Roman" w:cs="Times New Roman"/>
+                <w:noProof/>
+                <w:webHidden/>
+                <w:sz w:val="24"/>
+                <w:szCs w:val="24"/>
               </w:rPr>
               <w:fldChar w:fldCharType="begin"/>
             </w:r>
             <w:r>
               <w:rPr>
-                <w:noProof/>
-                <w:webHidden/>
-              </w:rPr>
-              <w:instrText xml:space="preserve"> PAGEREF _Toc139212045 \h </w:instrText>
-            </w:r>
-            <w:r>
-              <w:rPr>
-                <w:noProof/>
-                <w:webHidden/>
-              </w:rPr>
-            </w:r>
-            <w:r>
-              <w:rPr>
-                <w:noProof/>
-                <w:webHidden/>
+                <w:rFonts w:ascii="Times New Roman" w:hAnsi="Times New Roman" w:cs="Times New Roman"/>
+                <w:noProof/>
+                <w:webHidden/>
+                <w:sz w:val="24"/>
+                <w:szCs w:val="24"/>
+              </w:rPr>
+              <w:instrText xml:space="preserve"> PAGEREF _Toc141255448 \h </w:instrText>
+            </w:r>
+            <w:r>
+              <w:rPr>
+                <w:rFonts w:ascii="Times New Roman" w:hAnsi="Times New Roman" w:cs="Times New Roman"/>
+                <w:noProof/>
+                <w:webHidden/>
+                <w:sz w:val="24"/>
+                <w:szCs w:val="24"/>
+              </w:rPr>
+            </w:r>
+            <w:r>
+              <w:rPr>
+                <w:rFonts w:ascii="Times New Roman" w:hAnsi="Times New Roman" w:cs="Times New Roman"/>
+                <w:noProof/>
+                <w:webHidden/>
+                <w:sz w:val="24"/>
+                <w:szCs w:val="24"/>
               </w:rPr>
               <w:fldChar w:fldCharType="separate"/>
             </w:r>
             <w:r>
               <w:rPr>
-                <w:noProof/>
-                <w:webHidden/>
+                <w:rFonts w:ascii="Times New Roman" w:hAnsi="Times New Roman" w:cs="Times New Roman"/>
+                <w:noProof/>
+                <w:webHidden/>
+                <w:sz w:val="24"/>
+                <w:szCs w:val="24"/>
               </w:rPr>
               <w:t>6</w:t>
             </w:r>
             <w:r>
               <w:rPr>
-                <w:noProof/>
-                <w:webHidden/>
+                <w:rFonts w:ascii="Times New Roman" w:hAnsi="Times New Roman" w:cs="Times New Roman"/>
+                <w:noProof/>
+                <w:webHidden/>
+                <w:sz w:val="24"/>
+                <w:szCs w:val="24"/>
               </w:rPr>
               <w:fldChar w:fldCharType="end"/>
             </w:r>
@@ -1380,63 +1609,91 @@
               <w:tab w:val="right" w:leader="dot" w:pos="7928"/>
             </w:tabs>
             <w:rPr>
-              <w:rFonts w:eastAsiaTheme="minorEastAsia"/>
+              <w:rFonts w:ascii="Times New Roman" w:eastAsiaTheme="minorEastAsia" w:hAnsi="Times New Roman" w:cs="Times New Roman"/>
               <w:noProof/>
+              <w:kern w:val="2"/>
+              <w:sz w:val="24"/>
+              <w:szCs w:val="24"/>
+              <w14:ligatures w14:val="standardContextual"/>
             </w:rPr>
           </w:pPr>
-          <w:hyperlink w:anchor="_Toc139212046" w:history="1">
+          <w:hyperlink w:anchor="_Toc141255449" w:history="1">
             <w:r>
               <w:rPr>
                 <w:rStyle w:val="Hyperlink"/>
-                <w:noProof/>
+                <w:rFonts w:ascii="Times New Roman" w:hAnsi="Times New Roman" w:cs="Times New Roman"/>
+                <w:noProof/>
+                <w:sz w:val="24"/>
+                <w:szCs w:val="24"/>
               </w:rPr>
               <w:t>2.1.2 Informasi</w:t>
             </w:r>
             <w:r>
               <w:rPr>
-                <w:noProof/>
-                <w:webHidden/>
+                <w:rFonts w:ascii="Times New Roman" w:hAnsi="Times New Roman" w:cs="Times New Roman"/>
+                <w:noProof/>
+                <w:webHidden/>
+                <w:sz w:val="24"/>
+                <w:szCs w:val="24"/>
               </w:rPr>
               <w:tab/>
             </w:r>
             <w:r>
               <w:rPr>
-                <w:noProof/>
-                <w:webHidden/>
+                <w:rFonts w:ascii="Times New Roman" w:hAnsi="Times New Roman" w:cs="Times New Roman"/>
+                <w:noProof/>
+                <w:webHidden/>
+                <w:sz w:val="24"/>
+                <w:szCs w:val="24"/>
               </w:rPr>
               <w:fldChar w:fldCharType="begin"/>
             </w:r>
             <w:r>
               <w:rPr>
-                <w:noProof/>
-                <w:webHidden/>
-              </w:rPr>
-              <w:instrText xml:space="preserve"> PAGEREF _Toc139212046 \h </w:instrText>
-            </w:r>
-            <w:r>
-              <w:rPr>
-                <w:noProof/>
-                <w:webHidden/>
-              </w:rPr>
-            </w:r>
-            <w:r>
-              <w:rPr>
-                <w:noProof/>
-                <w:webHidden/>
+                <w:rFonts w:ascii="Times New Roman" w:hAnsi="Times New Roman" w:cs="Times New Roman"/>
+                <w:noProof/>
+                <w:webHidden/>
+                <w:sz w:val="24"/>
+                <w:szCs w:val="24"/>
+              </w:rPr>
+              <w:instrText xml:space="preserve"> PAGEREF _Toc141255449 \h </w:instrText>
+            </w:r>
+            <w:r>
+              <w:rPr>
+                <w:rFonts w:ascii="Times New Roman" w:hAnsi="Times New Roman" w:cs="Times New Roman"/>
+                <w:noProof/>
+                <w:webHidden/>
+                <w:sz w:val="24"/>
+                <w:szCs w:val="24"/>
+              </w:rPr>
+            </w:r>
+            <w:r>
+              <w:rPr>
+                <w:rFonts w:ascii="Times New Roman" w:hAnsi="Times New Roman" w:cs="Times New Roman"/>
+                <w:noProof/>
+                <w:webHidden/>
+                <w:sz w:val="24"/>
+                <w:szCs w:val="24"/>
               </w:rPr>
               <w:fldChar w:fldCharType="separate"/>
             </w:r>
             <w:r>
               <w:rPr>
-                <w:noProof/>
-                <w:webHidden/>
+                <w:rFonts w:ascii="Times New Roman" w:hAnsi="Times New Roman" w:cs="Times New Roman"/>
+                <w:noProof/>
+                <w:webHidden/>
+                <w:sz w:val="24"/>
+                <w:szCs w:val="24"/>
               </w:rPr>
               <w:t>7</w:t>
             </w:r>
             <w:r>
               <w:rPr>
-                <w:noProof/>
-                <w:webHidden/>
+                <w:rFonts w:ascii="Times New Roman" w:hAnsi="Times New Roman" w:cs="Times New Roman"/>
+                <w:noProof/>
+                <w:webHidden/>
+                <w:sz w:val="24"/>
+                <w:szCs w:val="24"/>
               </w:rPr>
               <w:fldChar w:fldCharType="end"/>
             </w:r>
@@ -1449,63 +1706,91 @@
               <w:tab w:val="right" w:leader="dot" w:pos="7928"/>
             </w:tabs>
             <w:rPr>
-              <w:rFonts w:eastAsiaTheme="minorEastAsia"/>
+              <w:rFonts w:ascii="Times New Roman" w:eastAsiaTheme="minorEastAsia" w:hAnsi="Times New Roman" w:cs="Times New Roman"/>
               <w:noProof/>
+              <w:kern w:val="2"/>
+              <w:sz w:val="24"/>
+              <w:szCs w:val="24"/>
+              <w14:ligatures w14:val="standardContextual"/>
             </w:rPr>
           </w:pPr>
-          <w:hyperlink w:anchor="_Toc139212047" w:history="1">
+          <w:hyperlink w:anchor="_Toc141255450" w:history="1">
             <w:r>
               <w:rPr>
                 <w:rStyle w:val="Hyperlink"/>
-                <w:noProof/>
+                <w:rFonts w:ascii="Times New Roman" w:hAnsi="Times New Roman" w:cs="Times New Roman"/>
+                <w:noProof/>
+                <w:sz w:val="24"/>
+                <w:szCs w:val="24"/>
               </w:rPr>
               <w:t>2.1.3 Sistem Informasi</w:t>
             </w:r>
             <w:r>
               <w:rPr>
-                <w:noProof/>
-                <w:webHidden/>
+                <w:rFonts w:ascii="Times New Roman" w:hAnsi="Times New Roman" w:cs="Times New Roman"/>
+                <w:noProof/>
+                <w:webHidden/>
+                <w:sz w:val="24"/>
+                <w:szCs w:val="24"/>
               </w:rPr>
               <w:tab/>
             </w:r>
             <w:r>
               <w:rPr>
-                <w:noProof/>
-                <w:webHidden/>
+                <w:rFonts w:ascii="Times New Roman" w:hAnsi="Times New Roman" w:cs="Times New Roman"/>
+                <w:noProof/>
+                <w:webHidden/>
+                <w:sz w:val="24"/>
+                <w:szCs w:val="24"/>
               </w:rPr>
               <w:fldChar w:fldCharType="begin"/>
             </w:r>
             <w:r>
               <w:rPr>
-                <w:noProof/>
-                <w:webHidden/>
-              </w:rPr>
-              <w:instrText xml:space="preserve"> PAGEREF _Toc139212047 \h </w:instrText>
-            </w:r>
-            <w:r>
-              <w:rPr>
-                <w:noProof/>
-                <w:webHidden/>
-              </w:rPr>
-            </w:r>
-            <w:r>
-              <w:rPr>
-                <w:noProof/>
-                <w:webHidden/>
+                <w:rFonts w:ascii="Times New Roman" w:hAnsi="Times New Roman" w:cs="Times New Roman"/>
+                <w:noProof/>
+                <w:webHidden/>
+                <w:sz w:val="24"/>
+                <w:szCs w:val="24"/>
+              </w:rPr>
+              <w:instrText xml:space="preserve"> PAGEREF _Toc141255450 \h </w:instrText>
+            </w:r>
+            <w:r>
+              <w:rPr>
+                <w:rFonts w:ascii="Times New Roman" w:hAnsi="Times New Roman" w:cs="Times New Roman"/>
+                <w:noProof/>
+                <w:webHidden/>
+                <w:sz w:val="24"/>
+                <w:szCs w:val="24"/>
+              </w:rPr>
+            </w:r>
+            <w:r>
+              <w:rPr>
+                <w:rFonts w:ascii="Times New Roman" w:hAnsi="Times New Roman" w:cs="Times New Roman"/>
+                <w:noProof/>
+                <w:webHidden/>
+                <w:sz w:val="24"/>
+                <w:szCs w:val="24"/>
               </w:rPr>
               <w:fldChar w:fldCharType="separate"/>
             </w:r>
             <w:r>
               <w:rPr>
-                <w:noProof/>
-                <w:webHidden/>
+                <w:rFonts w:ascii="Times New Roman" w:hAnsi="Times New Roman" w:cs="Times New Roman"/>
+                <w:noProof/>
+                <w:webHidden/>
+                <w:sz w:val="24"/>
+                <w:szCs w:val="24"/>
               </w:rPr>
               <w:t>8</w:t>
             </w:r>
             <w:r>
               <w:rPr>
-                <w:noProof/>
-                <w:webHidden/>
+                <w:rFonts w:ascii="Times New Roman" w:hAnsi="Times New Roman" w:cs="Times New Roman"/>
+                <w:noProof/>
+                <w:webHidden/>
+                <w:sz w:val="24"/>
+                <w:szCs w:val="24"/>
               </w:rPr>
               <w:fldChar w:fldCharType="end"/>
             </w:r>
@@ -1518,63 +1803,91 @@
               <w:tab w:val="right" w:leader="dot" w:pos="7928"/>
             </w:tabs>
             <w:rPr>
-              <w:rFonts w:eastAsiaTheme="minorEastAsia"/>
+              <w:rFonts w:ascii="Times New Roman" w:eastAsiaTheme="minorEastAsia" w:hAnsi="Times New Roman" w:cs="Times New Roman"/>
               <w:noProof/>
+              <w:kern w:val="2"/>
+              <w:sz w:val="24"/>
+              <w:szCs w:val="24"/>
+              <w14:ligatures w14:val="standardContextual"/>
             </w:rPr>
           </w:pPr>
-          <w:hyperlink w:anchor="_Toc139212048" w:history="1">
+          <w:hyperlink w:anchor="_Toc141255451" w:history="1">
             <w:r>
               <w:rPr>
                 <w:rStyle w:val="Hyperlink"/>
-                <w:noProof/>
+                <w:rFonts w:ascii="Times New Roman" w:hAnsi="Times New Roman" w:cs="Times New Roman"/>
+                <w:noProof/>
+                <w:sz w:val="24"/>
+                <w:szCs w:val="24"/>
               </w:rPr>
               <w:t>2.1.4 Sistem Informasi Pendaftaran</w:t>
             </w:r>
             <w:r>
               <w:rPr>
-                <w:noProof/>
-                <w:webHidden/>
+                <w:rFonts w:ascii="Times New Roman" w:hAnsi="Times New Roman" w:cs="Times New Roman"/>
+                <w:noProof/>
+                <w:webHidden/>
+                <w:sz w:val="24"/>
+                <w:szCs w:val="24"/>
               </w:rPr>
               <w:tab/>
             </w:r>
             <w:r>
               <w:rPr>
-                <w:noProof/>
-                <w:webHidden/>
+                <w:rFonts w:ascii="Times New Roman" w:hAnsi="Times New Roman" w:cs="Times New Roman"/>
+                <w:noProof/>
+                <w:webHidden/>
+                <w:sz w:val="24"/>
+                <w:szCs w:val="24"/>
               </w:rPr>
               <w:fldChar w:fldCharType="begin"/>
             </w:r>
             <w:r>
               <w:rPr>
-                <w:noProof/>
-                <w:webHidden/>
-              </w:rPr>
-              <w:instrText xml:space="preserve"> PAGEREF _Toc139212048 \h </w:instrText>
-            </w:r>
-            <w:r>
-              <w:rPr>
-                <w:noProof/>
-                <w:webHidden/>
-              </w:rPr>
-            </w:r>
-            <w:r>
-              <w:rPr>
-                <w:noProof/>
-                <w:webHidden/>
+                <w:rFonts w:ascii="Times New Roman" w:hAnsi="Times New Roman" w:cs="Times New Roman"/>
+                <w:noProof/>
+                <w:webHidden/>
+                <w:sz w:val="24"/>
+                <w:szCs w:val="24"/>
+              </w:rPr>
+              <w:instrText xml:space="preserve"> PAGEREF _Toc141255451 \h </w:instrText>
+            </w:r>
+            <w:r>
+              <w:rPr>
+                <w:rFonts w:ascii="Times New Roman" w:hAnsi="Times New Roman" w:cs="Times New Roman"/>
+                <w:noProof/>
+                <w:webHidden/>
+                <w:sz w:val="24"/>
+                <w:szCs w:val="24"/>
+              </w:rPr>
+            </w:r>
+            <w:r>
+              <w:rPr>
+                <w:rFonts w:ascii="Times New Roman" w:hAnsi="Times New Roman" w:cs="Times New Roman"/>
+                <w:noProof/>
+                <w:webHidden/>
+                <w:sz w:val="24"/>
+                <w:szCs w:val="24"/>
               </w:rPr>
               <w:fldChar w:fldCharType="separate"/>
             </w:r>
             <w:r>
               <w:rPr>
-                <w:noProof/>
-                <w:webHidden/>
+                <w:rFonts w:ascii="Times New Roman" w:hAnsi="Times New Roman" w:cs="Times New Roman"/>
+                <w:noProof/>
+                <w:webHidden/>
+                <w:sz w:val="24"/>
+                <w:szCs w:val="24"/>
               </w:rPr>
               <w:t>8</w:t>
             </w:r>
             <w:r>
               <w:rPr>
-                <w:noProof/>
-                <w:webHidden/>
+                <w:rFonts w:ascii="Times New Roman" w:hAnsi="Times New Roman" w:cs="Times New Roman"/>
+                <w:noProof/>
+                <w:webHidden/>
+                <w:sz w:val="24"/>
+                <w:szCs w:val="24"/>
               </w:rPr>
               <w:fldChar w:fldCharType="end"/>
             </w:r>
@@ -1587,72 +1900,103 @@
               <w:tab w:val="right" w:leader="dot" w:pos="7928"/>
             </w:tabs>
             <w:rPr>
-              <w:rFonts w:eastAsiaTheme="minorEastAsia"/>
+              <w:rFonts w:ascii="Times New Roman" w:eastAsiaTheme="minorEastAsia" w:hAnsi="Times New Roman" w:cs="Times New Roman"/>
               <w:noProof/>
+              <w:kern w:val="2"/>
+              <w:sz w:val="24"/>
+              <w:szCs w:val="24"/>
+              <w14:ligatures w14:val="standardContextual"/>
             </w:rPr>
           </w:pPr>
-          <w:hyperlink w:anchor="_Toc139212049" w:history="1">
+          <w:hyperlink w:anchor="_Toc141255452" w:history="1">
             <w:r>
               <w:rPr>
                 <w:rStyle w:val="Hyperlink"/>
-                <w:noProof/>
+                <w:rFonts w:ascii="Times New Roman" w:hAnsi="Times New Roman" w:cs="Times New Roman"/>
+                <w:noProof/>
+                <w:sz w:val="24"/>
+                <w:szCs w:val="24"/>
               </w:rPr>
               <w:t xml:space="preserve">2.1.5 </w:t>
             </w:r>
             <w:r>
               <w:rPr>
                 <w:rStyle w:val="Hyperlink"/>
+                <w:rFonts w:ascii="Times New Roman" w:hAnsi="Times New Roman" w:cs="Times New Roman"/>
                 <w:i/>
                 <w:iCs/>
                 <w:noProof/>
+                <w:sz w:val="24"/>
+                <w:szCs w:val="24"/>
               </w:rPr>
               <w:t>Website</w:t>
             </w:r>
             <w:r>
               <w:rPr>
-                <w:noProof/>
-                <w:webHidden/>
+                <w:rFonts w:ascii="Times New Roman" w:hAnsi="Times New Roman" w:cs="Times New Roman"/>
+                <w:noProof/>
+                <w:webHidden/>
+                <w:sz w:val="24"/>
+                <w:szCs w:val="24"/>
               </w:rPr>
               <w:tab/>
             </w:r>
             <w:r>
               <w:rPr>
-                <w:noProof/>
-                <w:webHidden/>
+                <w:rFonts w:ascii="Times New Roman" w:hAnsi="Times New Roman" w:cs="Times New Roman"/>
+                <w:noProof/>
+                <w:webHidden/>
+                <w:sz w:val="24"/>
+                <w:szCs w:val="24"/>
               </w:rPr>
               <w:fldChar w:fldCharType="begin"/>
             </w:r>
             <w:r>
               <w:rPr>
-                <w:noProof/>
-                <w:webHidden/>
-              </w:rPr>
-              <w:instrText xml:space="preserve"> PAGEREF _Toc139212049 \h </w:instrText>
-            </w:r>
-            <w:r>
-              <w:rPr>
-                <w:noProof/>
-                <w:webHidden/>
-              </w:rPr>
-            </w:r>
-            <w:r>
-              <w:rPr>
-                <w:noProof/>
-                <w:webHidden/>
+                <w:rFonts w:ascii="Times New Roman" w:hAnsi="Times New Roman" w:cs="Times New Roman"/>
+                <w:noProof/>
+                <w:webHidden/>
+                <w:sz w:val="24"/>
+                <w:szCs w:val="24"/>
+              </w:rPr>
+              <w:instrText xml:space="preserve"> PAGEREF _Toc141255452 \h </w:instrText>
+            </w:r>
+            <w:r>
+              <w:rPr>
+                <w:rFonts w:ascii="Times New Roman" w:hAnsi="Times New Roman" w:cs="Times New Roman"/>
+                <w:noProof/>
+                <w:webHidden/>
+                <w:sz w:val="24"/>
+                <w:szCs w:val="24"/>
+              </w:rPr>
+            </w:r>
+            <w:r>
+              <w:rPr>
+                <w:rFonts w:ascii="Times New Roman" w:hAnsi="Times New Roman" w:cs="Times New Roman"/>
+                <w:noProof/>
+                <w:webHidden/>
+                <w:sz w:val="24"/>
+                <w:szCs w:val="24"/>
               </w:rPr>
               <w:fldChar w:fldCharType="separate"/>
             </w:r>
             <w:r>
               <w:rPr>
-                <w:noProof/>
-                <w:webHidden/>
+                <w:rFonts w:ascii="Times New Roman" w:hAnsi="Times New Roman" w:cs="Times New Roman"/>
+                <w:noProof/>
+                <w:webHidden/>
+                <w:sz w:val="24"/>
+                <w:szCs w:val="24"/>
               </w:rPr>
               <w:t>9</w:t>
             </w:r>
             <w:r>
               <w:rPr>
-                <w:noProof/>
-                <w:webHidden/>
+                <w:rFonts w:ascii="Times New Roman" w:hAnsi="Times New Roman" w:cs="Times New Roman"/>
+                <w:noProof/>
+                <w:webHidden/>
+                <w:sz w:val="24"/>
+                <w:szCs w:val="24"/>
               </w:rPr>
               <w:fldChar w:fldCharType="end"/>
             </w:r>
@@ -1665,72 +2009,103 @@
               <w:tab w:val="right" w:leader="dot" w:pos="7928"/>
             </w:tabs>
             <w:rPr>
-              <w:rFonts w:eastAsiaTheme="minorEastAsia"/>
+              <w:rFonts w:ascii="Times New Roman" w:eastAsiaTheme="minorEastAsia" w:hAnsi="Times New Roman" w:cs="Times New Roman"/>
               <w:noProof/>
+              <w:kern w:val="2"/>
+              <w:sz w:val="24"/>
+              <w:szCs w:val="24"/>
+              <w14:ligatures w14:val="standardContextual"/>
             </w:rPr>
           </w:pPr>
-          <w:hyperlink w:anchor="_Toc139212050" w:history="1">
+          <w:hyperlink w:anchor="_Toc141255453" w:history="1">
             <w:r>
               <w:rPr>
                 <w:rStyle w:val="Hyperlink"/>
-                <w:noProof/>
+                <w:rFonts w:ascii="Times New Roman" w:hAnsi="Times New Roman" w:cs="Times New Roman"/>
+                <w:noProof/>
+                <w:sz w:val="24"/>
+                <w:szCs w:val="24"/>
               </w:rPr>
               <w:t xml:space="preserve">2.1.6 </w:t>
             </w:r>
             <w:r>
               <w:rPr>
                 <w:rStyle w:val="Hyperlink"/>
+                <w:rFonts w:ascii="Times New Roman" w:hAnsi="Times New Roman" w:cs="Times New Roman"/>
                 <w:i/>
                 <w:iCs/>
                 <w:noProof/>
+                <w:sz w:val="24"/>
+                <w:szCs w:val="24"/>
               </w:rPr>
               <w:t>Hyper Text Markup Language (HTML)</w:t>
             </w:r>
             <w:r>
               <w:rPr>
-                <w:noProof/>
-                <w:webHidden/>
+                <w:rFonts w:ascii="Times New Roman" w:hAnsi="Times New Roman" w:cs="Times New Roman"/>
+                <w:noProof/>
+                <w:webHidden/>
+                <w:sz w:val="24"/>
+                <w:szCs w:val="24"/>
               </w:rPr>
               <w:tab/>
             </w:r>
             <w:r>
               <w:rPr>
-                <w:noProof/>
-                <w:webHidden/>
+                <w:rFonts w:ascii="Times New Roman" w:hAnsi="Times New Roman" w:cs="Times New Roman"/>
+                <w:noProof/>
+                <w:webHidden/>
+                <w:sz w:val="24"/>
+                <w:szCs w:val="24"/>
               </w:rPr>
               <w:fldChar w:fldCharType="begin"/>
             </w:r>
             <w:r>
               <w:rPr>
-                <w:noProof/>
-                <w:webHidden/>
-              </w:rPr>
-              <w:instrText xml:space="preserve"> PAGEREF _Toc139212050 \h </w:instrText>
-            </w:r>
-            <w:r>
-              <w:rPr>
-                <w:noProof/>
-                <w:webHidden/>
-              </w:rPr>
-            </w:r>
-            <w:r>
-              <w:rPr>
-                <w:noProof/>
-                <w:webHidden/>
+                <w:rFonts w:ascii="Times New Roman" w:hAnsi="Times New Roman" w:cs="Times New Roman"/>
+                <w:noProof/>
+                <w:webHidden/>
+                <w:sz w:val="24"/>
+                <w:szCs w:val="24"/>
+              </w:rPr>
+              <w:instrText xml:space="preserve"> PAGEREF _Toc141255453 \h </w:instrText>
+            </w:r>
+            <w:r>
+              <w:rPr>
+                <w:rFonts w:ascii="Times New Roman" w:hAnsi="Times New Roman" w:cs="Times New Roman"/>
+                <w:noProof/>
+                <w:webHidden/>
+                <w:sz w:val="24"/>
+                <w:szCs w:val="24"/>
+              </w:rPr>
+            </w:r>
+            <w:r>
+              <w:rPr>
+                <w:rFonts w:ascii="Times New Roman" w:hAnsi="Times New Roman" w:cs="Times New Roman"/>
+                <w:noProof/>
+                <w:webHidden/>
+                <w:sz w:val="24"/>
+                <w:szCs w:val="24"/>
               </w:rPr>
               <w:fldChar w:fldCharType="separate"/>
             </w:r>
             <w:r>
               <w:rPr>
-                <w:noProof/>
-                <w:webHidden/>
+                <w:rFonts w:ascii="Times New Roman" w:hAnsi="Times New Roman" w:cs="Times New Roman"/>
+                <w:noProof/>
+                <w:webHidden/>
+                <w:sz w:val="24"/>
+                <w:szCs w:val="24"/>
               </w:rPr>
               <w:t>10</w:t>
             </w:r>
             <w:r>
               <w:rPr>
-                <w:noProof/>
-                <w:webHidden/>
+                <w:rFonts w:ascii="Times New Roman" w:hAnsi="Times New Roman" w:cs="Times New Roman"/>
+                <w:noProof/>
+                <w:webHidden/>
+                <w:sz w:val="24"/>
+                <w:szCs w:val="24"/>
               </w:rPr>
               <w:fldChar w:fldCharType="end"/>
             </w:r>
@@ -1743,72 +2118,103 @@
               <w:tab w:val="right" w:leader="dot" w:pos="7928"/>
             </w:tabs>
             <w:rPr>
-              <w:rFonts w:eastAsiaTheme="minorEastAsia"/>
+              <w:rFonts w:ascii="Times New Roman" w:eastAsiaTheme="minorEastAsia" w:hAnsi="Times New Roman" w:cs="Times New Roman"/>
               <w:noProof/>
+              <w:kern w:val="2"/>
+              <w:sz w:val="24"/>
+              <w:szCs w:val="24"/>
+              <w14:ligatures w14:val="standardContextual"/>
             </w:rPr>
           </w:pPr>
-          <w:hyperlink w:anchor="_Toc139212051" w:history="1">
+          <w:hyperlink w:anchor="_Toc141255454" w:history="1">
             <w:r>
               <w:rPr>
                 <w:rStyle w:val="Hyperlink"/>
-                <w:noProof/>
+                <w:rFonts w:ascii="Times New Roman" w:hAnsi="Times New Roman" w:cs="Times New Roman"/>
+                <w:noProof/>
+                <w:sz w:val="24"/>
+                <w:szCs w:val="24"/>
               </w:rPr>
               <w:t xml:space="preserve">2.1.7 </w:t>
             </w:r>
             <w:r>
               <w:rPr>
                 <w:rStyle w:val="Hyperlink"/>
+                <w:rFonts w:ascii="Times New Roman" w:hAnsi="Times New Roman" w:cs="Times New Roman"/>
                 <w:i/>
                 <w:iCs/>
                 <w:noProof/>
+                <w:sz w:val="24"/>
+                <w:szCs w:val="24"/>
               </w:rPr>
               <w:t>PHP</w:t>
             </w:r>
             <w:r>
               <w:rPr>
-                <w:noProof/>
-                <w:webHidden/>
+                <w:rFonts w:ascii="Times New Roman" w:hAnsi="Times New Roman" w:cs="Times New Roman"/>
+                <w:noProof/>
+                <w:webHidden/>
+                <w:sz w:val="24"/>
+                <w:szCs w:val="24"/>
               </w:rPr>
               <w:tab/>
             </w:r>
             <w:r>
               <w:rPr>
-                <w:noProof/>
-                <w:webHidden/>
+                <w:rFonts w:ascii="Times New Roman" w:hAnsi="Times New Roman" w:cs="Times New Roman"/>
+                <w:noProof/>
+                <w:webHidden/>
+                <w:sz w:val="24"/>
+                <w:szCs w:val="24"/>
               </w:rPr>
               <w:fldChar w:fldCharType="begin"/>
             </w:r>
             <w:r>
               <w:rPr>
-                <w:noProof/>
-                <w:webHidden/>
-              </w:rPr>
-              <w:instrText xml:space="preserve"> PAGEREF _Toc139212051 \h </w:instrText>
-            </w:r>
-            <w:r>
-              <w:rPr>
-                <w:noProof/>
-                <w:webHidden/>
-              </w:rPr>
-            </w:r>
-            <w:r>
-              <w:rPr>
-                <w:noProof/>
-                <w:webHidden/>
+                <w:rFonts w:ascii="Times New Roman" w:hAnsi="Times New Roman" w:cs="Times New Roman"/>
+                <w:noProof/>
+                <w:webHidden/>
+                <w:sz w:val="24"/>
+                <w:szCs w:val="24"/>
+              </w:rPr>
+              <w:instrText xml:space="preserve"> PAGEREF _Toc141255454 \h </w:instrText>
+            </w:r>
+            <w:r>
+              <w:rPr>
+                <w:rFonts w:ascii="Times New Roman" w:hAnsi="Times New Roman" w:cs="Times New Roman"/>
+                <w:noProof/>
+                <w:webHidden/>
+                <w:sz w:val="24"/>
+                <w:szCs w:val="24"/>
+              </w:rPr>
+            </w:r>
+            <w:r>
+              <w:rPr>
+                <w:rFonts w:ascii="Times New Roman" w:hAnsi="Times New Roman" w:cs="Times New Roman"/>
+                <w:noProof/>
+                <w:webHidden/>
+                <w:sz w:val="24"/>
+                <w:szCs w:val="24"/>
               </w:rPr>
               <w:fldChar w:fldCharType="separate"/>
             </w:r>
             <w:r>
               <w:rPr>
-                <w:noProof/>
-                <w:webHidden/>
+                <w:rFonts w:ascii="Times New Roman" w:hAnsi="Times New Roman" w:cs="Times New Roman"/>
+                <w:noProof/>
+                <w:webHidden/>
+                <w:sz w:val="24"/>
+                <w:szCs w:val="24"/>
               </w:rPr>
               <w:t>11</w:t>
             </w:r>
             <w:r>
               <w:rPr>
-                <w:noProof/>
-                <w:webHidden/>
+                <w:rFonts w:ascii="Times New Roman" w:hAnsi="Times New Roman" w:cs="Times New Roman"/>
+                <w:noProof/>
+                <w:webHidden/>
+                <w:sz w:val="24"/>
+                <w:szCs w:val="24"/>
               </w:rPr>
               <w:fldChar w:fldCharType="end"/>
             </w:r>
@@ -1821,72 +2227,103 @@
               <w:tab w:val="right" w:leader="dot" w:pos="7928"/>
             </w:tabs>
             <w:rPr>
-              <w:rFonts w:eastAsiaTheme="minorEastAsia"/>
+              <w:rFonts w:ascii="Times New Roman" w:eastAsiaTheme="minorEastAsia" w:hAnsi="Times New Roman" w:cs="Times New Roman"/>
               <w:noProof/>
+              <w:kern w:val="2"/>
+              <w:sz w:val="24"/>
+              <w:szCs w:val="24"/>
+              <w14:ligatures w14:val="standardContextual"/>
             </w:rPr>
           </w:pPr>
-          <w:hyperlink w:anchor="_Toc139212052" w:history="1">
+          <w:hyperlink w:anchor="_Toc141255455" w:history="1">
             <w:r>
               <w:rPr>
                 <w:rStyle w:val="Hyperlink"/>
-                <w:noProof/>
+                <w:rFonts w:ascii="Times New Roman" w:hAnsi="Times New Roman" w:cs="Times New Roman"/>
+                <w:noProof/>
+                <w:sz w:val="24"/>
+                <w:szCs w:val="24"/>
               </w:rPr>
               <w:t xml:space="preserve">2.1.8 </w:t>
             </w:r>
             <w:r>
               <w:rPr>
                 <w:rStyle w:val="Hyperlink"/>
+                <w:rFonts w:ascii="Times New Roman" w:hAnsi="Times New Roman" w:cs="Times New Roman"/>
                 <w:i/>
                 <w:iCs/>
                 <w:noProof/>
+                <w:sz w:val="24"/>
+                <w:szCs w:val="24"/>
               </w:rPr>
               <w:t>Bootstrap</w:t>
             </w:r>
             <w:r>
               <w:rPr>
-                <w:noProof/>
-                <w:webHidden/>
+                <w:rFonts w:ascii="Times New Roman" w:hAnsi="Times New Roman" w:cs="Times New Roman"/>
+                <w:noProof/>
+                <w:webHidden/>
+                <w:sz w:val="24"/>
+                <w:szCs w:val="24"/>
               </w:rPr>
               <w:tab/>
             </w:r>
             <w:r>
               <w:rPr>
-                <w:noProof/>
-                <w:webHidden/>
+                <w:rFonts w:ascii="Times New Roman" w:hAnsi="Times New Roman" w:cs="Times New Roman"/>
+                <w:noProof/>
+                <w:webHidden/>
+                <w:sz w:val="24"/>
+                <w:szCs w:val="24"/>
               </w:rPr>
               <w:fldChar w:fldCharType="begin"/>
             </w:r>
             <w:r>
               <w:rPr>
-                <w:noProof/>
-                <w:webHidden/>
-              </w:rPr>
-              <w:instrText xml:space="preserve"> PAGEREF _Toc139212052 \h </w:instrText>
-            </w:r>
-            <w:r>
-              <w:rPr>
-                <w:noProof/>
-                <w:webHidden/>
-              </w:rPr>
-            </w:r>
-            <w:r>
-              <w:rPr>
-                <w:noProof/>
-                <w:webHidden/>
+                <w:rFonts w:ascii="Times New Roman" w:hAnsi="Times New Roman" w:cs="Times New Roman"/>
+                <w:noProof/>
+                <w:webHidden/>
+                <w:sz w:val="24"/>
+                <w:szCs w:val="24"/>
+              </w:rPr>
+              <w:instrText xml:space="preserve"> PAGEREF _Toc141255455 \h </w:instrText>
+            </w:r>
+            <w:r>
+              <w:rPr>
+                <w:rFonts w:ascii="Times New Roman" w:hAnsi="Times New Roman" w:cs="Times New Roman"/>
+                <w:noProof/>
+                <w:webHidden/>
+                <w:sz w:val="24"/>
+                <w:szCs w:val="24"/>
+              </w:rPr>
+            </w:r>
+            <w:r>
+              <w:rPr>
+                <w:rFonts w:ascii="Times New Roman" w:hAnsi="Times New Roman" w:cs="Times New Roman"/>
+                <w:noProof/>
+                <w:webHidden/>
+                <w:sz w:val="24"/>
+                <w:szCs w:val="24"/>
               </w:rPr>
               <w:fldChar w:fldCharType="separate"/>
             </w:r>
             <w:r>
               <w:rPr>
-                <w:noProof/>
-                <w:webHidden/>
+                <w:rFonts w:ascii="Times New Roman" w:hAnsi="Times New Roman" w:cs="Times New Roman"/>
+                <w:noProof/>
+                <w:webHidden/>
+                <w:sz w:val="24"/>
+                <w:szCs w:val="24"/>
               </w:rPr>
               <w:t>11</w:t>
             </w:r>
             <w:r>
               <w:rPr>
-                <w:noProof/>
-                <w:webHidden/>
+                <w:rFonts w:ascii="Times New Roman" w:hAnsi="Times New Roman" w:cs="Times New Roman"/>
+                <w:noProof/>
+                <w:webHidden/>
+                <w:sz w:val="24"/>
+                <w:szCs w:val="24"/>
               </w:rPr>
               <w:fldChar w:fldCharType="end"/>
             </w:r>
@@ -1899,63 +2336,91 @@
               <w:tab w:val="right" w:leader="dot" w:pos="7928"/>
             </w:tabs>
             <w:rPr>
-              <w:rFonts w:eastAsiaTheme="minorEastAsia"/>
+              <w:rFonts w:ascii="Times New Roman" w:eastAsiaTheme="minorEastAsia" w:hAnsi="Times New Roman" w:cs="Times New Roman"/>
               <w:noProof/>
+              <w:kern w:val="2"/>
+              <w:sz w:val="24"/>
+              <w:szCs w:val="24"/>
+              <w14:ligatures w14:val="standardContextual"/>
             </w:rPr>
           </w:pPr>
-          <w:hyperlink w:anchor="_Toc139212053" w:history="1">
+          <w:hyperlink w:anchor="_Toc141255456" w:history="1">
             <w:r>
               <w:rPr>
                 <w:rStyle w:val="Hyperlink"/>
-                <w:noProof/>
+                <w:rFonts w:ascii="Times New Roman" w:hAnsi="Times New Roman" w:cs="Times New Roman"/>
+                <w:noProof/>
+                <w:sz w:val="24"/>
+                <w:szCs w:val="24"/>
               </w:rPr>
               <w:t>2.1.9 Basis Data</w:t>
             </w:r>
             <w:r>
               <w:rPr>
-                <w:noProof/>
-                <w:webHidden/>
+                <w:rFonts w:ascii="Times New Roman" w:hAnsi="Times New Roman" w:cs="Times New Roman"/>
+                <w:noProof/>
+                <w:webHidden/>
+                <w:sz w:val="24"/>
+                <w:szCs w:val="24"/>
               </w:rPr>
               <w:tab/>
             </w:r>
             <w:r>
               <w:rPr>
-                <w:noProof/>
-                <w:webHidden/>
+                <w:rFonts w:ascii="Times New Roman" w:hAnsi="Times New Roman" w:cs="Times New Roman"/>
+                <w:noProof/>
+                <w:webHidden/>
+                <w:sz w:val="24"/>
+                <w:szCs w:val="24"/>
               </w:rPr>
               <w:fldChar w:fldCharType="begin"/>
             </w:r>
             <w:r>
               <w:rPr>
-                <w:noProof/>
-                <w:webHidden/>
-              </w:rPr>
-              <w:instrText xml:space="preserve"> PAGEREF _Toc139212053 \h </w:instrText>
-            </w:r>
-            <w:r>
-              <w:rPr>
-                <w:noProof/>
-                <w:webHidden/>
-              </w:rPr>
-            </w:r>
-            <w:r>
-              <w:rPr>
-                <w:noProof/>
-                <w:webHidden/>
+                <w:rFonts w:ascii="Times New Roman" w:hAnsi="Times New Roman" w:cs="Times New Roman"/>
+                <w:noProof/>
+                <w:webHidden/>
+                <w:sz w:val="24"/>
+                <w:szCs w:val="24"/>
+              </w:rPr>
+              <w:instrText xml:space="preserve"> PAGEREF _Toc141255456 \h </w:instrText>
+            </w:r>
+            <w:r>
+              <w:rPr>
+                <w:rFonts w:ascii="Times New Roman" w:hAnsi="Times New Roman" w:cs="Times New Roman"/>
+                <w:noProof/>
+                <w:webHidden/>
+                <w:sz w:val="24"/>
+                <w:szCs w:val="24"/>
+              </w:rPr>
+            </w:r>
+            <w:r>
+              <w:rPr>
+                <w:rFonts w:ascii="Times New Roman" w:hAnsi="Times New Roman" w:cs="Times New Roman"/>
+                <w:noProof/>
+                <w:webHidden/>
+                <w:sz w:val="24"/>
+                <w:szCs w:val="24"/>
               </w:rPr>
               <w:fldChar w:fldCharType="separate"/>
             </w:r>
             <w:r>
               <w:rPr>
-                <w:noProof/>
-                <w:webHidden/>
+                <w:rFonts w:ascii="Times New Roman" w:hAnsi="Times New Roman" w:cs="Times New Roman"/>
+                <w:noProof/>
+                <w:webHidden/>
+                <w:sz w:val="24"/>
+                <w:szCs w:val="24"/>
               </w:rPr>
               <w:t>12</w:t>
             </w:r>
             <w:r>
               <w:rPr>
-                <w:noProof/>
-                <w:webHidden/>
+                <w:rFonts w:ascii="Times New Roman" w:hAnsi="Times New Roman" w:cs="Times New Roman"/>
+                <w:noProof/>
+                <w:webHidden/>
+                <w:sz w:val="24"/>
+                <w:szCs w:val="24"/>
               </w:rPr>
               <w:fldChar w:fldCharType="end"/>
             </w:r>
@@ -1968,63 +2433,91 @@
               <w:tab w:val="right" w:leader="dot" w:pos="7928"/>
             </w:tabs>
             <w:rPr>
-              <w:rFonts w:eastAsiaTheme="minorEastAsia"/>
+              <w:rFonts w:ascii="Times New Roman" w:eastAsiaTheme="minorEastAsia" w:hAnsi="Times New Roman" w:cs="Times New Roman"/>
               <w:noProof/>
+              <w:kern w:val="2"/>
+              <w:sz w:val="24"/>
+              <w:szCs w:val="24"/>
+              <w14:ligatures w14:val="standardContextual"/>
             </w:rPr>
           </w:pPr>
-          <w:hyperlink w:anchor="_Toc139212054" w:history="1">
+          <w:hyperlink w:anchor="_Toc141255457" w:history="1">
             <w:r>
               <w:rPr>
                 <w:rStyle w:val="Hyperlink"/>
-                <w:noProof/>
+                <w:rFonts w:ascii="Times New Roman" w:hAnsi="Times New Roman" w:cs="Times New Roman"/>
+                <w:noProof/>
+                <w:sz w:val="24"/>
+                <w:szCs w:val="24"/>
               </w:rPr>
               <w:t>2.1.10 Laravel</w:t>
             </w:r>
             <w:r>
               <w:rPr>
-                <w:noProof/>
-                <w:webHidden/>
+                <w:rFonts w:ascii="Times New Roman" w:hAnsi="Times New Roman" w:cs="Times New Roman"/>
+                <w:noProof/>
+                <w:webHidden/>
+                <w:sz w:val="24"/>
+                <w:szCs w:val="24"/>
               </w:rPr>
               <w:tab/>
             </w:r>
             <w:r>
               <w:rPr>
-                <w:noProof/>
-                <w:webHidden/>
+                <w:rFonts w:ascii="Times New Roman" w:hAnsi="Times New Roman" w:cs="Times New Roman"/>
+                <w:noProof/>
+                <w:webHidden/>
+                <w:sz w:val="24"/>
+                <w:szCs w:val="24"/>
               </w:rPr>
               <w:fldChar w:fldCharType="begin"/>
             </w:r>
             <w:r>
               <w:rPr>
-                <w:noProof/>
-                <w:webHidden/>
-              </w:rPr>
-              <w:instrText xml:space="preserve"> PAGEREF _Toc139212054 \h </w:instrText>
-            </w:r>
-            <w:r>
-              <w:rPr>
-                <w:noProof/>
-                <w:webHidden/>
-              </w:rPr>
-            </w:r>
-            <w:r>
-              <w:rPr>
-                <w:noProof/>
-                <w:webHidden/>
+                <w:rFonts w:ascii="Times New Roman" w:hAnsi="Times New Roman" w:cs="Times New Roman"/>
+                <w:noProof/>
+                <w:webHidden/>
+                <w:sz w:val="24"/>
+                <w:szCs w:val="24"/>
+              </w:rPr>
+              <w:instrText xml:space="preserve"> PAGEREF _Toc141255457 \h </w:instrText>
+            </w:r>
+            <w:r>
+              <w:rPr>
+                <w:rFonts w:ascii="Times New Roman" w:hAnsi="Times New Roman" w:cs="Times New Roman"/>
+                <w:noProof/>
+                <w:webHidden/>
+                <w:sz w:val="24"/>
+                <w:szCs w:val="24"/>
+              </w:rPr>
+            </w:r>
+            <w:r>
+              <w:rPr>
+                <w:rFonts w:ascii="Times New Roman" w:hAnsi="Times New Roman" w:cs="Times New Roman"/>
+                <w:noProof/>
+                <w:webHidden/>
+                <w:sz w:val="24"/>
+                <w:szCs w:val="24"/>
               </w:rPr>
               <w:fldChar w:fldCharType="separate"/>
             </w:r>
             <w:r>
               <w:rPr>
-                <w:noProof/>
-                <w:webHidden/>
+                <w:rFonts w:ascii="Times New Roman" w:hAnsi="Times New Roman" w:cs="Times New Roman"/>
+                <w:noProof/>
+                <w:webHidden/>
+                <w:sz w:val="24"/>
+                <w:szCs w:val="24"/>
               </w:rPr>
               <w:t>13</w:t>
             </w:r>
             <w:r>
               <w:rPr>
-                <w:noProof/>
-                <w:webHidden/>
+                <w:rFonts w:ascii="Times New Roman" w:hAnsi="Times New Roman" w:cs="Times New Roman"/>
+                <w:noProof/>
+                <w:webHidden/>
+                <w:sz w:val="24"/>
+                <w:szCs w:val="24"/>
               </w:rPr>
               <w:fldChar w:fldCharType="end"/>
             </w:r>
@@ -2037,79 +2530,113 @@
               <w:tab w:val="right" w:leader="dot" w:pos="7928"/>
             </w:tabs>
             <w:rPr>
-              <w:rFonts w:eastAsiaTheme="minorEastAsia"/>
+              <w:rFonts w:ascii="Times New Roman" w:eastAsiaTheme="minorEastAsia" w:hAnsi="Times New Roman" w:cs="Times New Roman"/>
               <w:noProof/>
+              <w:kern w:val="2"/>
+              <w:sz w:val="24"/>
+              <w:szCs w:val="24"/>
+              <w14:ligatures w14:val="standardContextual"/>
             </w:rPr>
           </w:pPr>
-          <w:hyperlink w:anchor="_Toc139212055" w:history="1">
+          <w:hyperlink w:anchor="_Toc141255458" w:history="1">
             <w:r>
               <w:rPr>
                 <w:rStyle w:val="Hyperlink"/>
-                <w:noProof/>
+                <w:rFonts w:ascii="Times New Roman" w:hAnsi="Times New Roman" w:cs="Times New Roman"/>
+                <w:noProof/>
+                <w:sz w:val="24"/>
+                <w:szCs w:val="24"/>
               </w:rPr>
               <w:t>2.1.11 ERD (</w:t>
             </w:r>
             <w:r>
               <w:rPr>
                 <w:rStyle w:val="Hyperlink"/>
+                <w:rFonts w:ascii="Times New Roman" w:hAnsi="Times New Roman" w:cs="Times New Roman"/>
                 <w:i/>
                 <w:iCs/>
                 <w:noProof/>
+                <w:sz w:val="24"/>
+                <w:szCs w:val="24"/>
               </w:rPr>
               <w:t>Entity Relationship Diagram</w:t>
             </w:r>
             <w:r>
               <w:rPr>
                 <w:rStyle w:val="Hyperlink"/>
-                <w:noProof/>
+                <w:rFonts w:ascii="Times New Roman" w:hAnsi="Times New Roman" w:cs="Times New Roman"/>
+                <w:noProof/>
+                <w:sz w:val="24"/>
+                <w:szCs w:val="24"/>
               </w:rPr>
               <w:t>)</w:t>
             </w:r>
             <w:r>
               <w:rPr>
-                <w:noProof/>
-                <w:webHidden/>
+                <w:rFonts w:ascii="Times New Roman" w:hAnsi="Times New Roman" w:cs="Times New Roman"/>
+                <w:noProof/>
+                <w:webHidden/>
+                <w:sz w:val="24"/>
+                <w:szCs w:val="24"/>
               </w:rPr>
               <w:tab/>
             </w:r>
             <w:r>
               <w:rPr>
-                <w:noProof/>
-                <w:webHidden/>
+                <w:rFonts w:ascii="Times New Roman" w:hAnsi="Times New Roman" w:cs="Times New Roman"/>
+                <w:noProof/>
+                <w:webHidden/>
+                <w:sz w:val="24"/>
+                <w:szCs w:val="24"/>
               </w:rPr>
               <w:fldChar w:fldCharType="begin"/>
             </w:r>
             <w:r>
               <w:rPr>
-                <w:noProof/>
-                <w:webHidden/>
-              </w:rPr>
-              <w:instrText xml:space="preserve"> PAGEREF _Toc139212055 \h </w:instrText>
-            </w:r>
-            <w:r>
-              <w:rPr>
-                <w:noProof/>
-                <w:webHidden/>
-              </w:rPr>
-            </w:r>
-            <w:r>
-              <w:rPr>
-                <w:noProof/>
-                <w:webHidden/>
+                <w:rFonts w:ascii="Times New Roman" w:hAnsi="Times New Roman" w:cs="Times New Roman"/>
+                <w:noProof/>
+                <w:webHidden/>
+                <w:sz w:val="24"/>
+                <w:szCs w:val="24"/>
+              </w:rPr>
+              <w:instrText xml:space="preserve"> PAGEREF _Toc141255458 \h </w:instrText>
+            </w:r>
+            <w:r>
+              <w:rPr>
+                <w:rFonts w:ascii="Times New Roman" w:hAnsi="Times New Roman" w:cs="Times New Roman"/>
+                <w:noProof/>
+                <w:webHidden/>
+                <w:sz w:val="24"/>
+                <w:szCs w:val="24"/>
+              </w:rPr>
+            </w:r>
+            <w:r>
+              <w:rPr>
+                <w:rFonts w:ascii="Times New Roman" w:hAnsi="Times New Roman" w:cs="Times New Roman"/>
+                <w:noProof/>
+                <w:webHidden/>
+                <w:sz w:val="24"/>
+                <w:szCs w:val="24"/>
               </w:rPr>
               <w:fldChar w:fldCharType="separate"/>
             </w:r>
             <w:r>
               <w:rPr>
-                <w:noProof/>
-                <w:webHidden/>
+                <w:rFonts w:ascii="Times New Roman" w:hAnsi="Times New Roman" w:cs="Times New Roman"/>
+                <w:noProof/>
+                <w:webHidden/>
+                <w:sz w:val="24"/>
+                <w:szCs w:val="24"/>
               </w:rPr>
               <w:t>14</w:t>
             </w:r>
             <w:r>
               <w:rPr>
-                <w:noProof/>
-                <w:webHidden/>
+                <w:rFonts w:ascii="Times New Roman" w:hAnsi="Times New Roman" w:cs="Times New Roman"/>
+                <w:noProof/>
+                <w:webHidden/>
+                <w:sz w:val="24"/>
+                <w:szCs w:val="24"/>
               </w:rPr>
               <w:fldChar w:fldCharType="end"/>
             </w:r>
@@ -2122,63 +2649,91 @@
               <w:tab w:val="right" w:leader="dot" w:pos="7928"/>
             </w:tabs>
             <w:rPr>
-              <w:rFonts w:eastAsiaTheme="minorEastAsia"/>
+              <w:rFonts w:ascii="Times New Roman" w:eastAsiaTheme="minorEastAsia" w:hAnsi="Times New Roman" w:cs="Times New Roman"/>
               <w:noProof/>
+              <w:kern w:val="2"/>
+              <w:sz w:val="24"/>
+              <w:szCs w:val="24"/>
+              <w14:ligatures w14:val="standardContextual"/>
             </w:rPr>
           </w:pPr>
-          <w:hyperlink w:anchor="_Toc139212056" w:history="1">
+          <w:hyperlink w:anchor="_Toc141255459" w:history="1">
             <w:r>
               <w:rPr>
                 <w:rStyle w:val="Hyperlink"/>
-                <w:noProof/>
+                <w:rFonts w:ascii="Times New Roman" w:hAnsi="Times New Roman" w:cs="Times New Roman"/>
+                <w:noProof/>
+                <w:sz w:val="24"/>
+                <w:szCs w:val="24"/>
               </w:rPr>
               <w:t>2.1.12 Normalisasi</w:t>
             </w:r>
             <w:r>
               <w:rPr>
-                <w:noProof/>
-                <w:webHidden/>
+                <w:rFonts w:ascii="Times New Roman" w:hAnsi="Times New Roman" w:cs="Times New Roman"/>
+                <w:noProof/>
+                <w:webHidden/>
+                <w:sz w:val="24"/>
+                <w:szCs w:val="24"/>
               </w:rPr>
               <w:tab/>
             </w:r>
             <w:r>
               <w:rPr>
-                <w:noProof/>
-                <w:webHidden/>
+                <w:rFonts w:ascii="Times New Roman" w:hAnsi="Times New Roman" w:cs="Times New Roman"/>
+                <w:noProof/>
+                <w:webHidden/>
+                <w:sz w:val="24"/>
+                <w:szCs w:val="24"/>
               </w:rPr>
               <w:fldChar w:fldCharType="begin"/>
             </w:r>
             <w:r>
               <w:rPr>
-                <w:noProof/>
-                <w:webHidden/>
-              </w:rPr>
-              <w:instrText xml:space="preserve"> PAGEREF _Toc139212056 \h </w:instrText>
-            </w:r>
-            <w:r>
-              <w:rPr>
-                <w:noProof/>
-                <w:webHidden/>
-              </w:rPr>
-            </w:r>
-            <w:r>
-              <w:rPr>
-                <w:noProof/>
-                <w:webHidden/>
+                <w:rFonts w:ascii="Times New Roman" w:hAnsi="Times New Roman" w:cs="Times New Roman"/>
+                <w:noProof/>
+                <w:webHidden/>
+                <w:sz w:val="24"/>
+                <w:szCs w:val="24"/>
+              </w:rPr>
+              <w:instrText xml:space="preserve"> PAGEREF _Toc141255459 \h </w:instrText>
+            </w:r>
+            <w:r>
+              <w:rPr>
+                <w:rFonts w:ascii="Times New Roman" w:hAnsi="Times New Roman" w:cs="Times New Roman"/>
+                <w:noProof/>
+                <w:webHidden/>
+                <w:sz w:val="24"/>
+                <w:szCs w:val="24"/>
+              </w:rPr>
+            </w:r>
+            <w:r>
+              <w:rPr>
+                <w:rFonts w:ascii="Times New Roman" w:hAnsi="Times New Roman" w:cs="Times New Roman"/>
+                <w:noProof/>
+                <w:webHidden/>
+                <w:sz w:val="24"/>
+                <w:szCs w:val="24"/>
               </w:rPr>
               <w:fldChar w:fldCharType="separate"/>
             </w:r>
             <w:r>
               <w:rPr>
-                <w:noProof/>
-                <w:webHidden/>
+                <w:rFonts w:ascii="Times New Roman" w:hAnsi="Times New Roman" w:cs="Times New Roman"/>
+                <w:noProof/>
+                <w:webHidden/>
+                <w:sz w:val="24"/>
+                <w:szCs w:val="24"/>
               </w:rPr>
               <w:t>14</w:t>
             </w:r>
             <w:r>
               <w:rPr>
-                <w:noProof/>
-                <w:webHidden/>
+                <w:rFonts w:ascii="Times New Roman" w:hAnsi="Times New Roman" w:cs="Times New Roman"/>
+                <w:noProof/>
+                <w:webHidden/>
+                <w:sz w:val="24"/>
+                <w:szCs w:val="24"/>
               </w:rPr>
               <w:fldChar w:fldCharType="end"/>
             </w:r>
@@ -2191,72 +2746,103 @@
               <w:tab w:val="right" w:leader="dot" w:pos="7928"/>
             </w:tabs>
             <w:rPr>
-              <w:rFonts w:eastAsiaTheme="minorEastAsia"/>
+              <w:rFonts w:ascii="Times New Roman" w:eastAsiaTheme="minorEastAsia" w:hAnsi="Times New Roman" w:cs="Times New Roman"/>
               <w:noProof/>
+              <w:kern w:val="2"/>
+              <w:sz w:val="24"/>
+              <w:szCs w:val="24"/>
+              <w14:ligatures w14:val="standardContextual"/>
             </w:rPr>
           </w:pPr>
-          <w:hyperlink w:anchor="_Toc139212057" w:history="1">
+          <w:hyperlink w:anchor="_Toc141255460" w:history="1">
             <w:r>
               <w:rPr>
                 <w:rStyle w:val="Hyperlink"/>
-                <w:noProof/>
+                <w:rFonts w:ascii="Times New Roman" w:hAnsi="Times New Roman" w:cs="Times New Roman"/>
+                <w:noProof/>
+                <w:sz w:val="24"/>
+                <w:szCs w:val="24"/>
               </w:rPr>
               <w:t xml:space="preserve">2.1.13 </w:t>
             </w:r>
             <w:r>
               <w:rPr>
                 <w:rStyle w:val="Hyperlink"/>
+                <w:rFonts w:ascii="Times New Roman" w:hAnsi="Times New Roman" w:cs="Times New Roman"/>
                 <w:i/>
                 <w:iCs/>
                 <w:noProof/>
+                <w:sz w:val="24"/>
+                <w:szCs w:val="24"/>
               </w:rPr>
               <w:t>Unified Modeling Language (UML)</w:t>
             </w:r>
             <w:r>
               <w:rPr>
-                <w:noProof/>
-                <w:webHidden/>
+                <w:rFonts w:ascii="Times New Roman" w:hAnsi="Times New Roman" w:cs="Times New Roman"/>
+                <w:noProof/>
+                <w:webHidden/>
+                <w:sz w:val="24"/>
+                <w:szCs w:val="24"/>
               </w:rPr>
               <w:tab/>
             </w:r>
             <w:r>
               <w:rPr>
-                <w:noProof/>
-                <w:webHidden/>
+                <w:rFonts w:ascii="Times New Roman" w:hAnsi="Times New Roman" w:cs="Times New Roman"/>
+                <w:noProof/>
+                <w:webHidden/>
+                <w:sz w:val="24"/>
+                <w:szCs w:val="24"/>
               </w:rPr>
               <w:fldChar w:fldCharType="begin"/>
             </w:r>
             <w:r>
               <w:rPr>
-                <w:noProof/>
-                <w:webHidden/>
-              </w:rPr>
-              <w:instrText xml:space="preserve"> PAGEREF _Toc139212057 \h </w:instrText>
-            </w:r>
-            <w:r>
-              <w:rPr>
-                <w:noProof/>
-                <w:webHidden/>
-              </w:rPr>
-            </w:r>
-            <w:r>
-              <w:rPr>
-                <w:noProof/>
-                <w:webHidden/>
+                <w:rFonts w:ascii="Times New Roman" w:hAnsi="Times New Roman" w:cs="Times New Roman"/>
+                <w:noProof/>
+                <w:webHidden/>
+                <w:sz w:val="24"/>
+                <w:szCs w:val="24"/>
+              </w:rPr>
+              <w:instrText xml:space="preserve"> PAGEREF _Toc141255460 \h </w:instrText>
+            </w:r>
+            <w:r>
+              <w:rPr>
+                <w:rFonts w:ascii="Times New Roman" w:hAnsi="Times New Roman" w:cs="Times New Roman"/>
+                <w:noProof/>
+                <w:webHidden/>
+                <w:sz w:val="24"/>
+                <w:szCs w:val="24"/>
+              </w:rPr>
+            </w:r>
+            <w:r>
+              <w:rPr>
+                <w:rFonts w:ascii="Times New Roman" w:hAnsi="Times New Roman" w:cs="Times New Roman"/>
+                <w:noProof/>
+                <w:webHidden/>
+                <w:sz w:val="24"/>
+                <w:szCs w:val="24"/>
               </w:rPr>
               <w:fldChar w:fldCharType="separate"/>
             </w:r>
             <w:r>
               <w:rPr>
-                <w:noProof/>
-                <w:webHidden/>
+                <w:rFonts w:ascii="Times New Roman" w:hAnsi="Times New Roman" w:cs="Times New Roman"/>
+                <w:noProof/>
+                <w:webHidden/>
+                <w:sz w:val="24"/>
+                <w:szCs w:val="24"/>
               </w:rPr>
               <w:t>16</w:t>
             </w:r>
             <w:r>
               <w:rPr>
-                <w:noProof/>
-                <w:webHidden/>
+                <w:rFonts w:ascii="Times New Roman" w:hAnsi="Times New Roman" w:cs="Times New Roman"/>
+                <w:noProof/>
+                <w:webHidden/>
+                <w:sz w:val="24"/>
+                <w:szCs w:val="24"/>
               </w:rPr>
               <w:fldChar w:fldCharType="end"/>
             </w:r>
@@ -2269,72 +2855,103 @@
               <w:tab w:val="right" w:leader="dot" w:pos="7928"/>
             </w:tabs>
             <w:rPr>
-              <w:rFonts w:eastAsiaTheme="minorEastAsia"/>
+              <w:rFonts w:ascii="Times New Roman" w:eastAsiaTheme="minorEastAsia" w:hAnsi="Times New Roman" w:cs="Times New Roman"/>
               <w:noProof/>
+              <w:kern w:val="2"/>
+              <w:sz w:val="24"/>
+              <w:szCs w:val="24"/>
+              <w14:ligatures w14:val="standardContextual"/>
             </w:rPr>
           </w:pPr>
-          <w:hyperlink w:anchor="_Toc139212058" w:history="1">
+          <w:hyperlink w:anchor="_Toc141255461" w:history="1">
             <w:r>
               <w:rPr>
                 <w:rStyle w:val="Hyperlink"/>
-                <w:noProof/>
+                <w:rFonts w:ascii="Times New Roman" w:hAnsi="Times New Roman" w:cs="Times New Roman"/>
+                <w:noProof/>
+                <w:sz w:val="24"/>
+                <w:szCs w:val="24"/>
               </w:rPr>
               <w:t xml:space="preserve">2.1.14 </w:t>
             </w:r>
             <w:r>
               <w:rPr>
                 <w:rStyle w:val="Hyperlink"/>
+                <w:rFonts w:ascii="Times New Roman" w:hAnsi="Times New Roman" w:cs="Times New Roman"/>
                 <w:i/>
                 <w:iCs/>
                 <w:noProof/>
+                <w:sz w:val="24"/>
+                <w:szCs w:val="24"/>
               </w:rPr>
               <w:t>MySQL</w:t>
             </w:r>
             <w:r>
               <w:rPr>
-                <w:noProof/>
-                <w:webHidden/>
+                <w:rFonts w:ascii="Times New Roman" w:hAnsi="Times New Roman" w:cs="Times New Roman"/>
+                <w:noProof/>
+                <w:webHidden/>
+                <w:sz w:val="24"/>
+                <w:szCs w:val="24"/>
               </w:rPr>
               <w:tab/>
             </w:r>
             <w:r>
               <w:rPr>
-                <w:noProof/>
-                <w:webHidden/>
+                <w:rFonts w:ascii="Times New Roman" w:hAnsi="Times New Roman" w:cs="Times New Roman"/>
+                <w:noProof/>
+                <w:webHidden/>
+                <w:sz w:val="24"/>
+                <w:szCs w:val="24"/>
               </w:rPr>
               <w:fldChar w:fldCharType="begin"/>
             </w:r>
             <w:r>
               <w:rPr>
-                <w:noProof/>
-                <w:webHidden/>
-              </w:rPr>
-              <w:instrText xml:space="preserve"> PAGEREF _Toc139212058 \h </w:instrText>
-            </w:r>
-            <w:r>
-              <w:rPr>
-                <w:noProof/>
-                <w:webHidden/>
-              </w:rPr>
-            </w:r>
-            <w:r>
-              <w:rPr>
-                <w:noProof/>
-                <w:webHidden/>
+                <w:rFonts w:ascii="Times New Roman" w:hAnsi="Times New Roman" w:cs="Times New Roman"/>
+                <w:noProof/>
+                <w:webHidden/>
+                <w:sz w:val="24"/>
+                <w:szCs w:val="24"/>
+              </w:rPr>
+              <w:instrText xml:space="preserve"> PAGEREF _Toc141255461 \h </w:instrText>
+            </w:r>
+            <w:r>
+              <w:rPr>
+                <w:rFonts w:ascii="Times New Roman" w:hAnsi="Times New Roman" w:cs="Times New Roman"/>
+                <w:noProof/>
+                <w:webHidden/>
+                <w:sz w:val="24"/>
+                <w:szCs w:val="24"/>
+              </w:rPr>
+            </w:r>
+            <w:r>
+              <w:rPr>
+                <w:rFonts w:ascii="Times New Roman" w:hAnsi="Times New Roman" w:cs="Times New Roman"/>
+                <w:noProof/>
+                <w:webHidden/>
+                <w:sz w:val="24"/>
+                <w:szCs w:val="24"/>
               </w:rPr>
               <w:fldChar w:fldCharType="separate"/>
             </w:r>
             <w:r>
               <w:rPr>
-                <w:noProof/>
-                <w:webHidden/>
+                <w:rFonts w:ascii="Times New Roman" w:hAnsi="Times New Roman" w:cs="Times New Roman"/>
+                <w:noProof/>
+                <w:webHidden/>
+                <w:sz w:val="24"/>
+                <w:szCs w:val="24"/>
               </w:rPr>
               <w:t>18</w:t>
             </w:r>
             <w:r>
               <w:rPr>
-                <w:noProof/>
-                <w:webHidden/>
+                <w:rFonts w:ascii="Times New Roman" w:hAnsi="Times New Roman" w:cs="Times New Roman"/>
+                <w:noProof/>
+                <w:webHidden/>
+                <w:sz w:val="24"/>
+                <w:szCs w:val="24"/>
               </w:rPr>
               <w:fldChar w:fldCharType="end"/>
             </w:r>
@@ -2347,72 +2964,103 @@
               <w:tab w:val="right" w:leader="dot" w:pos="7928"/>
             </w:tabs>
             <w:rPr>
-              <w:rFonts w:eastAsiaTheme="minorEastAsia"/>
+              <w:rFonts w:ascii="Times New Roman" w:eastAsiaTheme="minorEastAsia" w:hAnsi="Times New Roman" w:cs="Times New Roman"/>
               <w:noProof/>
+              <w:kern w:val="2"/>
+              <w:sz w:val="24"/>
+              <w:szCs w:val="24"/>
+              <w14:ligatures w14:val="standardContextual"/>
             </w:rPr>
           </w:pPr>
-          <w:hyperlink w:anchor="_Toc139212059" w:history="1">
+          <w:hyperlink w:anchor="_Toc141255462" w:history="1">
             <w:r>
               <w:rPr>
                 <w:rStyle w:val="Hyperlink"/>
-                <w:noProof/>
+                <w:rFonts w:ascii="Times New Roman" w:hAnsi="Times New Roman" w:cs="Times New Roman"/>
+                <w:noProof/>
+                <w:sz w:val="24"/>
+                <w:szCs w:val="24"/>
               </w:rPr>
               <w:t xml:space="preserve">2.1.15 </w:t>
             </w:r>
             <w:r>
               <w:rPr>
                 <w:rStyle w:val="Hyperlink"/>
+                <w:rFonts w:ascii="Times New Roman" w:hAnsi="Times New Roman" w:cs="Times New Roman"/>
                 <w:i/>
                 <w:iCs/>
                 <w:noProof/>
+                <w:sz w:val="24"/>
+                <w:szCs w:val="24"/>
               </w:rPr>
               <w:t>Laragon</w:t>
             </w:r>
             <w:r>
               <w:rPr>
-                <w:noProof/>
-                <w:webHidden/>
+                <w:rFonts w:ascii="Times New Roman" w:hAnsi="Times New Roman" w:cs="Times New Roman"/>
+                <w:noProof/>
+                <w:webHidden/>
+                <w:sz w:val="24"/>
+                <w:szCs w:val="24"/>
               </w:rPr>
               <w:tab/>
             </w:r>
             <w:r>
               <w:rPr>
-                <w:noProof/>
-                <w:webHidden/>
+                <w:rFonts w:ascii="Times New Roman" w:hAnsi="Times New Roman" w:cs="Times New Roman"/>
+                <w:noProof/>
+                <w:webHidden/>
+                <w:sz w:val="24"/>
+                <w:szCs w:val="24"/>
               </w:rPr>
               <w:fldChar w:fldCharType="begin"/>
             </w:r>
             <w:r>
               <w:rPr>
-                <w:noProof/>
-                <w:webHidden/>
-              </w:rPr>
-              <w:instrText xml:space="preserve"> PAGEREF _Toc139212059 \h </w:instrText>
-            </w:r>
-            <w:r>
-              <w:rPr>
-                <w:noProof/>
-                <w:webHidden/>
-              </w:rPr>
-            </w:r>
-            <w:r>
-              <w:rPr>
-                <w:noProof/>
-                <w:webHidden/>
+                <w:rFonts w:ascii="Times New Roman" w:hAnsi="Times New Roman" w:cs="Times New Roman"/>
+                <w:noProof/>
+                <w:webHidden/>
+                <w:sz w:val="24"/>
+                <w:szCs w:val="24"/>
+              </w:rPr>
+              <w:instrText xml:space="preserve"> PAGEREF _Toc141255462 \h </w:instrText>
+            </w:r>
+            <w:r>
+              <w:rPr>
+                <w:rFonts w:ascii="Times New Roman" w:hAnsi="Times New Roman" w:cs="Times New Roman"/>
+                <w:noProof/>
+                <w:webHidden/>
+                <w:sz w:val="24"/>
+                <w:szCs w:val="24"/>
+              </w:rPr>
+            </w:r>
+            <w:r>
+              <w:rPr>
+                <w:rFonts w:ascii="Times New Roman" w:hAnsi="Times New Roman" w:cs="Times New Roman"/>
+                <w:noProof/>
+                <w:webHidden/>
+                <w:sz w:val="24"/>
+                <w:szCs w:val="24"/>
               </w:rPr>
               <w:fldChar w:fldCharType="separate"/>
             </w:r>
             <w:r>
               <w:rPr>
-                <w:noProof/>
-                <w:webHidden/>
+                <w:rFonts w:ascii="Times New Roman" w:hAnsi="Times New Roman" w:cs="Times New Roman"/>
+                <w:noProof/>
+                <w:webHidden/>
+                <w:sz w:val="24"/>
+                <w:szCs w:val="24"/>
               </w:rPr>
               <w:t>19</w:t>
             </w:r>
             <w:r>
               <w:rPr>
-                <w:noProof/>
-                <w:webHidden/>
+                <w:rFonts w:ascii="Times New Roman" w:hAnsi="Times New Roman" w:cs="Times New Roman"/>
+                <w:noProof/>
+                <w:webHidden/>
+                <w:sz w:val="24"/>
+                <w:szCs w:val="24"/>
               </w:rPr>
               <w:fldChar w:fldCharType="end"/>
             </w:r>
@@ -2425,72 +3073,103 @@
               <w:tab w:val="right" w:leader="dot" w:pos="7928"/>
             </w:tabs>
             <w:rPr>
-              <w:rFonts w:eastAsiaTheme="minorEastAsia"/>
+              <w:rFonts w:ascii="Times New Roman" w:eastAsiaTheme="minorEastAsia" w:hAnsi="Times New Roman" w:cs="Times New Roman"/>
               <w:noProof/>
+              <w:kern w:val="2"/>
+              <w:sz w:val="24"/>
+              <w:szCs w:val="24"/>
+              <w14:ligatures w14:val="standardContextual"/>
             </w:rPr>
           </w:pPr>
-          <w:hyperlink w:anchor="_Toc139212060" w:history="1">
+          <w:hyperlink w:anchor="_Toc141255463" w:history="1">
             <w:r>
               <w:rPr>
                 <w:rStyle w:val="Hyperlink"/>
-                <w:noProof/>
+                <w:rFonts w:ascii="Times New Roman" w:hAnsi="Times New Roman" w:cs="Times New Roman"/>
+                <w:noProof/>
+                <w:sz w:val="24"/>
+                <w:szCs w:val="24"/>
               </w:rPr>
               <w:t xml:space="preserve">2.1.16 </w:t>
             </w:r>
             <w:r>
               <w:rPr>
                 <w:rStyle w:val="Hyperlink"/>
+                <w:rFonts w:ascii="Times New Roman" w:hAnsi="Times New Roman" w:cs="Times New Roman"/>
                 <w:i/>
                 <w:iCs/>
                 <w:noProof/>
+                <w:sz w:val="24"/>
+                <w:szCs w:val="24"/>
               </w:rPr>
               <w:t>SWOT</w:t>
             </w:r>
             <w:r>
               <w:rPr>
-                <w:noProof/>
-                <w:webHidden/>
+                <w:rFonts w:ascii="Times New Roman" w:hAnsi="Times New Roman" w:cs="Times New Roman"/>
+                <w:noProof/>
+                <w:webHidden/>
+                <w:sz w:val="24"/>
+                <w:szCs w:val="24"/>
               </w:rPr>
               <w:tab/>
             </w:r>
             <w:r>
               <w:rPr>
-                <w:noProof/>
-                <w:webHidden/>
+                <w:rFonts w:ascii="Times New Roman" w:hAnsi="Times New Roman" w:cs="Times New Roman"/>
+                <w:noProof/>
+                <w:webHidden/>
+                <w:sz w:val="24"/>
+                <w:szCs w:val="24"/>
               </w:rPr>
               <w:fldChar w:fldCharType="begin"/>
             </w:r>
             <w:r>
               <w:rPr>
-                <w:noProof/>
-                <w:webHidden/>
-              </w:rPr>
-              <w:instrText xml:space="preserve"> PAGEREF _Toc139212060 \h </w:instrText>
-            </w:r>
-            <w:r>
-              <w:rPr>
-                <w:noProof/>
-                <w:webHidden/>
-              </w:rPr>
-            </w:r>
-            <w:r>
-              <w:rPr>
-                <w:noProof/>
-                <w:webHidden/>
+                <w:rFonts w:ascii="Times New Roman" w:hAnsi="Times New Roman" w:cs="Times New Roman"/>
+                <w:noProof/>
+                <w:webHidden/>
+                <w:sz w:val="24"/>
+                <w:szCs w:val="24"/>
+              </w:rPr>
+              <w:instrText xml:space="preserve"> PAGEREF _Toc141255463 \h </w:instrText>
+            </w:r>
+            <w:r>
+              <w:rPr>
+                <w:rFonts w:ascii="Times New Roman" w:hAnsi="Times New Roman" w:cs="Times New Roman"/>
+                <w:noProof/>
+                <w:webHidden/>
+                <w:sz w:val="24"/>
+                <w:szCs w:val="24"/>
+              </w:rPr>
+            </w:r>
+            <w:r>
+              <w:rPr>
+                <w:rFonts w:ascii="Times New Roman" w:hAnsi="Times New Roman" w:cs="Times New Roman"/>
+                <w:noProof/>
+                <w:webHidden/>
+                <w:sz w:val="24"/>
+                <w:szCs w:val="24"/>
               </w:rPr>
               <w:fldChar w:fldCharType="separate"/>
             </w:r>
             <w:r>
               <w:rPr>
-                <w:noProof/>
-                <w:webHidden/>
+                <w:rFonts w:ascii="Times New Roman" w:hAnsi="Times New Roman" w:cs="Times New Roman"/>
+                <w:noProof/>
+                <w:webHidden/>
+                <w:sz w:val="24"/>
+                <w:szCs w:val="24"/>
               </w:rPr>
               <w:t>20</w:t>
             </w:r>
             <w:r>
               <w:rPr>
-                <w:noProof/>
-                <w:webHidden/>
+                <w:rFonts w:ascii="Times New Roman" w:hAnsi="Times New Roman" w:cs="Times New Roman"/>
+                <w:noProof/>
+                <w:webHidden/>
+                <w:sz w:val="24"/>
+                <w:szCs w:val="24"/>
               </w:rPr>
               <w:fldChar w:fldCharType="end"/>
             </w:r>
@@ -2503,72 +3182,297 @@
               <w:tab w:val="right" w:leader="dot" w:pos="7928"/>
             </w:tabs>
             <w:rPr>
-              <w:rFonts w:eastAsiaTheme="minorEastAsia"/>
+              <w:rFonts w:ascii="Times New Roman" w:eastAsiaTheme="minorEastAsia" w:hAnsi="Times New Roman" w:cs="Times New Roman"/>
               <w:noProof/>
+              <w:kern w:val="2"/>
+              <w:sz w:val="24"/>
+              <w:szCs w:val="24"/>
+              <w14:ligatures w14:val="standardContextual"/>
             </w:rPr>
           </w:pPr>
-          <w:hyperlink w:anchor="_Toc139212061" w:history="1">
+          <w:hyperlink w:anchor="_Toc141255464" w:history="1">
             <w:r>
               <w:rPr>
                 <w:rStyle w:val="Hyperlink"/>
-                <w:noProof/>
+                <w:rFonts w:ascii="Times New Roman" w:hAnsi="Times New Roman" w:cs="Times New Roman"/>
+                <w:noProof/>
+                <w:sz w:val="24"/>
+                <w:szCs w:val="24"/>
               </w:rPr>
               <w:t xml:space="preserve">2.1.17 </w:t>
             </w:r>
             <w:r>
               <w:rPr>
                 <w:rStyle w:val="Hyperlink"/>
+                <w:rFonts w:ascii="Times New Roman" w:hAnsi="Times New Roman" w:cs="Times New Roman"/>
                 <w:i/>
                 <w:iCs/>
                 <w:noProof/>
+                <w:sz w:val="24"/>
+                <w:szCs w:val="24"/>
               </w:rPr>
               <w:t>Blackbox</w:t>
             </w:r>
             <w:r>
               <w:rPr>
-                <w:noProof/>
-                <w:webHidden/>
+                <w:rFonts w:ascii="Times New Roman" w:hAnsi="Times New Roman" w:cs="Times New Roman"/>
+                <w:noProof/>
+                <w:webHidden/>
+                <w:sz w:val="24"/>
+                <w:szCs w:val="24"/>
               </w:rPr>
               <w:tab/>
             </w:r>
             <w:r>
               <w:rPr>
-                <w:noProof/>
-                <w:webHidden/>
+                <w:rFonts w:ascii="Times New Roman" w:hAnsi="Times New Roman" w:cs="Times New Roman"/>
+                <w:noProof/>
+                <w:webHidden/>
+                <w:sz w:val="24"/>
+                <w:szCs w:val="24"/>
               </w:rPr>
               <w:fldChar w:fldCharType="begin"/>
             </w:r>
             <w:r>
               <w:rPr>
-                <w:noProof/>
-                <w:webHidden/>
-              </w:rPr>
-              <w:instrText xml:space="preserve"> PAGEREF _Toc139212061 \h </w:instrText>
-            </w:r>
-            <w:r>
-              <w:rPr>
-                <w:noProof/>
-                <w:webHidden/>
-              </w:rPr>
-            </w:r>
-            <w:r>
-              <w:rPr>
-                <w:noProof/>
-                <w:webHidden/>
+                <w:rFonts w:ascii="Times New Roman" w:hAnsi="Times New Roman" w:cs="Times New Roman"/>
+                <w:noProof/>
+                <w:webHidden/>
+                <w:sz w:val="24"/>
+                <w:szCs w:val="24"/>
+              </w:rPr>
+              <w:instrText xml:space="preserve"> PAGEREF _Toc141255464 \h </w:instrText>
+            </w:r>
+            <w:r>
+              <w:rPr>
+                <w:rFonts w:ascii="Times New Roman" w:hAnsi="Times New Roman" w:cs="Times New Roman"/>
+                <w:noProof/>
+                <w:webHidden/>
+                <w:sz w:val="24"/>
+                <w:szCs w:val="24"/>
+              </w:rPr>
+            </w:r>
+            <w:r>
+              <w:rPr>
+                <w:rFonts w:ascii="Times New Roman" w:hAnsi="Times New Roman" w:cs="Times New Roman"/>
+                <w:noProof/>
+                <w:webHidden/>
+                <w:sz w:val="24"/>
+                <w:szCs w:val="24"/>
               </w:rPr>
               <w:fldChar w:fldCharType="separate"/>
             </w:r>
             <w:r>
               <w:rPr>
-                <w:noProof/>
-                <w:webHidden/>
+                <w:rFonts w:ascii="Times New Roman" w:hAnsi="Times New Roman" w:cs="Times New Roman"/>
+                <w:noProof/>
+                <w:webHidden/>
+                <w:sz w:val="24"/>
+                <w:szCs w:val="24"/>
               </w:rPr>
               <w:t>21</w:t>
             </w:r>
             <w:r>
               <w:rPr>
-                <w:noProof/>
-                <w:webHidden/>
+                <w:rFonts w:ascii="Times New Roman" w:hAnsi="Times New Roman" w:cs="Times New Roman"/>
+                <w:noProof/>
+                <w:webHidden/>
+                <w:sz w:val="24"/>
+                <w:szCs w:val="24"/>
+              </w:rPr>
+              <w:fldChar w:fldCharType="end"/>
+            </w:r>
+          </w:hyperlink>
+        </w:p>
+        <w:p>
+          <w:pPr>
+            <w:pStyle w:val="TOC3"/>
+            <w:tabs>
+              <w:tab w:val="right" w:leader="dot" w:pos="7928"/>
+            </w:tabs>
+            <w:rPr>
+              <w:rFonts w:ascii="Times New Roman" w:eastAsiaTheme="minorEastAsia" w:hAnsi="Times New Roman" w:cs="Times New Roman"/>
+              <w:noProof/>
+              <w:kern w:val="2"/>
+              <w:sz w:val="24"/>
+              <w:szCs w:val="24"/>
+              <w14:ligatures w14:val="standardContextual"/>
+            </w:rPr>
+          </w:pPr>
+          <w:hyperlink w:anchor="_Toc141255465" w:history="1">
+            <w:r>
+              <w:rPr>
+                <w:rStyle w:val="Hyperlink"/>
+                <w:rFonts w:ascii="Times New Roman" w:hAnsi="Times New Roman" w:cs="Times New Roman"/>
+                <w:noProof/>
+                <w:sz w:val="24"/>
+                <w:szCs w:val="24"/>
+              </w:rPr>
+              <w:t>2.1.18 Pengujian Beta</w:t>
+            </w:r>
+            <w:r>
+              <w:rPr>
+                <w:rFonts w:ascii="Times New Roman" w:hAnsi="Times New Roman" w:cs="Times New Roman"/>
+                <w:noProof/>
+                <w:webHidden/>
+                <w:sz w:val="24"/>
+                <w:szCs w:val="24"/>
+              </w:rPr>
+              <w:tab/>
+            </w:r>
+            <w:r>
+              <w:rPr>
+                <w:rFonts w:ascii="Times New Roman" w:hAnsi="Times New Roman" w:cs="Times New Roman"/>
+                <w:noProof/>
+                <w:webHidden/>
+                <w:sz w:val="24"/>
+                <w:szCs w:val="24"/>
+              </w:rPr>
+              <w:fldChar w:fldCharType="begin"/>
+            </w:r>
+            <w:r>
+              <w:rPr>
+                <w:rFonts w:ascii="Times New Roman" w:hAnsi="Times New Roman" w:cs="Times New Roman"/>
+                <w:noProof/>
+                <w:webHidden/>
+                <w:sz w:val="24"/>
+                <w:szCs w:val="24"/>
+              </w:rPr>
+              <w:instrText xml:space="preserve"> PAGEREF _Toc141255465 \h </w:instrText>
+            </w:r>
+            <w:r>
+              <w:rPr>
+                <w:rFonts w:ascii="Times New Roman" w:hAnsi="Times New Roman" w:cs="Times New Roman"/>
+                <w:noProof/>
+                <w:webHidden/>
+                <w:sz w:val="24"/>
+                <w:szCs w:val="24"/>
+              </w:rPr>
+            </w:r>
+            <w:r>
+              <w:rPr>
+                <w:rFonts w:ascii="Times New Roman" w:hAnsi="Times New Roman" w:cs="Times New Roman"/>
+                <w:noProof/>
+                <w:webHidden/>
+                <w:sz w:val="24"/>
+                <w:szCs w:val="24"/>
+              </w:rPr>
+              <w:fldChar w:fldCharType="separate"/>
+            </w:r>
+            <w:r>
+              <w:rPr>
+                <w:rFonts w:ascii="Times New Roman" w:hAnsi="Times New Roman" w:cs="Times New Roman"/>
+                <w:noProof/>
+                <w:webHidden/>
+                <w:sz w:val="24"/>
+                <w:szCs w:val="24"/>
+              </w:rPr>
+              <w:t>22</w:t>
+            </w:r>
+            <w:r>
+              <w:rPr>
+                <w:rFonts w:ascii="Times New Roman" w:hAnsi="Times New Roman" w:cs="Times New Roman"/>
+                <w:noProof/>
+                <w:webHidden/>
+                <w:sz w:val="24"/>
+                <w:szCs w:val="24"/>
+              </w:rPr>
+              <w:fldChar w:fldCharType="end"/>
+            </w:r>
+          </w:hyperlink>
+        </w:p>
+        <w:p>
+          <w:pPr>
+            <w:pStyle w:val="TOC3"/>
+            <w:tabs>
+              <w:tab w:val="right" w:leader="dot" w:pos="7928"/>
+            </w:tabs>
+            <w:rPr>
+              <w:rFonts w:ascii="Times New Roman" w:eastAsiaTheme="minorEastAsia" w:hAnsi="Times New Roman" w:cs="Times New Roman"/>
+              <w:noProof/>
+              <w:kern w:val="2"/>
+              <w:sz w:val="24"/>
+              <w:szCs w:val="24"/>
+              <w14:ligatures w14:val="standardContextual"/>
+            </w:rPr>
+          </w:pPr>
+          <w:hyperlink w:anchor="_Toc141255466" w:history="1">
+            <w:r>
+              <w:rPr>
+                <w:rStyle w:val="Hyperlink"/>
+                <w:rFonts w:ascii="Times New Roman" w:hAnsi="Times New Roman" w:cs="Times New Roman"/>
+                <w:noProof/>
+                <w:sz w:val="24"/>
+                <w:szCs w:val="24"/>
+              </w:rPr>
+              <w:t>2.1.19 Pengujian Alfa</w:t>
+            </w:r>
+            <w:r>
+              <w:rPr>
+                <w:rFonts w:ascii="Times New Roman" w:hAnsi="Times New Roman" w:cs="Times New Roman"/>
+                <w:noProof/>
+                <w:webHidden/>
+                <w:sz w:val="24"/>
+                <w:szCs w:val="24"/>
+              </w:rPr>
+              <w:tab/>
+            </w:r>
+            <w:r>
+              <w:rPr>
+                <w:rFonts w:ascii="Times New Roman" w:hAnsi="Times New Roman" w:cs="Times New Roman"/>
+                <w:noProof/>
+                <w:webHidden/>
+                <w:sz w:val="24"/>
+                <w:szCs w:val="24"/>
+              </w:rPr>
+              <w:fldChar w:fldCharType="begin"/>
+            </w:r>
+            <w:r>
+              <w:rPr>
+                <w:rFonts w:ascii="Times New Roman" w:hAnsi="Times New Roman" w:cs="Times New Roman"/>
+                <w:noProof/>
+                <w:webHidden/>
+                <w:sz w:val="24"/>
+                <w:szCs w:val="24"/>
+              </w:rPr>
+              <w:instrText xml:space="preserve"> PAGEREF _Toc141255466 \h </w:instrText>
+            </w:r>
+            <w:r>
+              <w:rPr>
+                <w:rFonts w:ascii="Times New Roman" w:hAnsi="Times New Roman" w:cs="Times New Roman"/>
+                <w:noProof/>
+                <w:webHidden/>
+                <w:sz w:val="24"/>
+                <w:szCs w:val="24"/>
+              </w:rPr>
+            </w:r>
+            <w:r>
+              <w:rPr>
+                <w:rFonts w:ascii="Times New Roman" w:hAnsi="Times New Roman" w:cs="Times New Roman"/>
+                <w:noProof/>
+                <w:webHidden/>
+                <w:sz w:val="24"/>
+                <w:szCs w:val="24"/>
+              </w:rPr>
+              <w:fldChar w:fldCharType="separate"/>
+            </w:r>
+            <w:r>
+              <w:rPr>
+                <w:rFonts w:ascii="Times New Roman" w:hAnsi="Times New Roman" w:cs="Times New Roman"/>
+                <w:noProof/>
+                <w:webHidden/>
+                <w:sz w:val="24"/>
+                <w:szCs w:val="24"/>
+              </w:rPr>
+              <w:t>23</w:t>
+            </w:r>
+            <w:r>
+              <w:rPr>
+                <w:rFonts w:ascii="Times New Roman" w:hAnsi="Times New Roman" w:cs="Times New Roman"/>
+                <w:noProof/>
+                <w:webHidden/>
+                <w:sz w:val="24"/>
+                <w:szCs w:val="24"/>
               </w:rPr>
               <w:fldChar w:fldCharType="end"/>
             </w:r>
@@ -2581,63 +3485,91 @@
               <w:tab w:val="right" w:leader="dot" w:pos="7928"/>
             </w:tabs>
             <w:rPr>
-              <w:rFonts w:eastAsiaTheme="minorEastAsia"/>
+              <w:rFonts w:ascii="Times New Roman" w:eastAsiaTheme="minorEastAsia" w:hAnsi="Times New Roman" w:cs="Times New Roman"/>
               <w:noProof/>
+              <w:kern w:val="2"/>
+              <w:sz w:val="24"/>
+              <w:szCs w:val="24"/>
+              <w14:ligatures w14:val="standardContextual"/>
             </w:rPr>
           </w:pPr>
-          <w:hyperlink w:anchor="_Toc139212062" w:history="1">
+          <w:hyperlink w:anchor="_Toc141255467" w:history="1">
             <w:r>
               <w:rPr>
                 <w:rStyle w:val="Hyperlink"/>
-                <w:noProof/>
+                <w:rFonts w:ascii="Times New Roman" w:hAnsi="Times New Roman" w:cs="Times New Roman"/>
+                <w:noProof/>
+                <w:sz w:val="24"/>
+                <w:szCs w:val="24"/>
               </w:rPr>
               <w:t>2.2 Penelitian Terkait</w:t>
             </w:r>
             <w:r>
               <w:rPr>
-                <w:noProof/>
-                <w:webHidden/>
+                <w:rFonts w:ascii="Times New Roman" w:hAnsi="Times New Roman" w:cs="Times New Roman"/>
+                <w:noProof/>
+                <w:webHidden/>
+                <w:sz w:val="24"/>
+                <w:szCs w:val="24"/>
               </w:rPr>
               <w:tab/>
             </w:r>
             <w:r>
               <w:rPr>
-                <w:noProof/>
-                <w:webHidden/>
+                <w:rFonts w:ascii="Times New Roman" w:hAnsi="Times New Roman" w:cs="Times New Roman"/>
+                <w:noProof/>
+                <w:webHidden/>
+                <w:sz w:val="24"/>
+                <w:szCs w:val="24"/>
               </w:rPr>
               <w:fldChar w:fldCharType="begin"/>
             </w:r>
             <w:r>
               <w:rPr>
-                <w:noProof/>
-                <w:webHidden/>
-              </w:rPr>
-              <w:instrText xml:space="preserve"> PAGEREF _Toc139212062 \h </w:instrText>
-            </w:r>
-            <w:r>
-              <w:rPr>
-                <w:noProof/>
-                <w:webHidden/>
-              </w:rPr>
-            </w:r>
-            <w:r>
-              <w:rPr>
-                <w:noProof/>
-                <w:webHidden/>
+                <w:rFonts w:ascii="Times New Roman" w:hAnsi="Times New Roman" w:cs="Times New Roman"/>
+                <w:noProof/>
+                <w:webHidden/>
+                <w:sz w:val="24"/>
+                <w:szCs w:val="24"/>
+              </w:rPr>
+              <w:instrText xml:space="preserve"> PAGEREF _Toc141255467 \h </w:instrText>
+            </w:r>
+            <w:r>
+              <w:rPr>
+                <w:rFonts w:ascii="Times New Roman" w:hAnsi="Times New Roman" w:cs="Times New Roman"/>
+                <w:noProof/>
+                <w:webHidden/>
+                <w:sz w:val="24"/>
+                <w:szCs w:val="24"/>
+              </w:rPr>
+            </w:r>
+            <w:r>
+              <w:rPr>
+                <w:rFonts w:ascii="Times New Roman" w:hAnsi="Times New Roman" w:cs="Times New Roman"/>
+                <w:noProof/>
+                <w:webHidden/>
+                <w:sz w:val="24"/>
+                <w:szCs w:val="24"/>
               </w:rPr>
               <w:fldChar w:fldCharType="separate"/>
             </w:r>
             <w:r>
               <w:rPr>
-                <w:noProof/>
-                <w:webHidden/>
-              </w:rPr>
-              <w:t>22</w:t>
-            </w:r>
-            <w:r>
-              <w:rPr>
-                <w:noProof/>
-                <w:webHidden/>
+                <w:rFonts w:ascii="Times New Roman" w:hAnsi="Times New Roman" w:cs="Times New Roman"/>
+                <w:noProof/>
+                <w:webHidden/>
+                <w:sz w:val="24"/>
+                <w:szCs w:val="24"/>
+              </w:rPr>
+              <w:t>23</w:t>
+            </w:r>
+            <w:r>
+              <w:rPr>
+                <w:rFonts w:ascii="Times New Roman" w:hAnsi="Times New Roman" w:cs="Times New Roman"/>
+                <w:noProof/>
+                <w:webHidden/>
+                <w:sz w:val="24"/>
+                <w:szCs w:val="24"/>
               </w:rPr>
               <w:fldChar w:fldCharType="end"/>
             </w:r>
@@ -2647,14 +3579,14 @@
           <w:pPr>
             <w:pStyle w:val="TOC1"/>
             <w:rPr>
-              <w:rFonts w:asciiTheme="minorHAnsi" w:eastAsiaTheme="minorEastAsia" w:hAnsiTheme="minorHAnsi" w:cstheme="minorBidi"/>
+              <w:rFonts w:eastAsiaTheme="minorEastAsia"/>
               <w:b w:val="0"/>
               <w:bCs w:val="0"/>
-              <w:sz w:val="22"/>
-              <w:szCs w:val="22"/>
+              <w:kern w:val="2"/>
+              <w14:ligatures w14:val="standardContextual"/>
             </w:rPr>
           </w:pPr>
-          <w:hyperlink w:anchor="_Toc139212063" w:history="1">
+          <w:hyperlink w:anchor="_Toc141255468" w:history="1">
             <w:r>
               <w:rPr>
                 <w:rStyle w:val="Hyperlink"/>
@@ -2677,7 +3609,7 @@
               <w:rPr>
                 <w:webHidden/>
               </w:rPr>
-              <w:instrText xml:space="preserve"> PAGEREF _Toc139212063 \h </w:instrText>
+              <w:instrText xml:space="preserve"> PAGEREF _Toc141255468 \h </w:instrText>
             </w:r>
             <w:r>
               <w:rPr>
@@ -2711,63 +3643,91 @@
               <w:tab w:val="right" w:leader="dot" w:pos="7928"/>
             </w:tabs>
             <w:rPr>
-              <w:rFonts w:eastAsiaTheme="minorEastAsia"/>
+              <w:rFonts w:ascii="Times New Roman" w:eastAsiaTheme="minorEastAsia" w:hAnsi="Times New Roman" w:cs="Times New Roman"/>
               <w:noProof/>
+              <w:kern w:val="2"/>
+              <w:sz w:val="24"/>
+              <w:szCs w:val="24"/>
+              <w14:ligatures w14:val="standardContextual"/>
             </w:rPr>
           </w:pPr>
-          <w:hyperlink w:anchor="_Toc139212064" w:history="1">
+          <w:hyperlink w:anchor="_Toc141255469" w:history="1">
             <w:r>
               <w:rPr>
                 <w:rStyle w:val="Hyperlink"/>
-                <w:noProof/>
+                <w:rFonts w:ascii="Times New Roman" w:hAnsi="Times New Roman" w:cs="Times New Roman"/>
+                <w:noProof/>
+                <w:sz w:val="24"/>
+                <w:szCs w:val="24"/>
               </w:rPr>
               <w:t>3.1 Teknik Pengumpulan Data</w:t>
             </w:r>
             <w:r>
               <w:rPr>
-                <w:noProof/>
-                <w:webHidden/>
+                <w:rFonts w:ascii="Times New Roman" w:hAnsi="Times New Roman" w:cs="Times New Roman"/>
+                <w:noProof/>
+                <w:webHidden/>
+                <w:sz w:val="24"/>
+                <w:szCs w:val="24"/>
               </w:rPr>
               <w:tab/>
             </w:r>
             <w:r>
               <w:rPr>
-                <w:noProof/>
-                <w:webHidden/>
+                <w:rFonts w:ascii="Times New Roman" w:hAnsi="Times New Roman" w:cs="Times New Roman"/>
+                <w:noProof/>
+                <w:webHidden/>
+                <w:sz w:val="24"/>
+                <w:szCs w:val="24"/>
               </w:rPr>
               <w:fldChar w:fldCharType="begin"/>
             </w:r>
             <w:r>
               <w:rPr>
-                <w:noProof/>
-                <w:webHidden/>
-              </w:rPr>
-              <w:instrText xml:space="preserve"> PAGEREF _Toc139212064 \h </w:instrText>
-            </w:r>
-            <w:r>
-              <w:rPr>
-                <w:noProof/>
-                <w:webHidden/>
-              </w:rPr>
-            </w:r>
-            <w:r>
-              <w:rPr>
-                <w:noProof/>
-                <w:webHidden/>
+                <w:rFonts w:ascii="Times New Roman" w:hAnsi="Times New Roman" w:cs="Times New Roman"/>
+                <w:noProof/>
+                <w:webHidden/>
+                <w:sz w:val="24"/>
+                <w:szCs w:val="24"/>
+              </w:rPr>
+              <w:instrText xml:space="preserve"> PAGEREF _Toc141255469 \h </w:instrText>
+            </w:r>
+            <w:r>
+              <w:rPr>
+                <w:rFonts w:ascii="Times New Roman" w:hAnsi="Times New Roman" w:cs="Times New Roman"/>
+                <w:noProof/>
+                <w:webHidden/>
+                <w:sz w:val="24"/>
+                <w:szCs w:val="24"/>
+              </w:rPr>
+            </w:r>
+            <w:r>
+              <w:rPr>
+                <w:rFonts w:ascii="Times New Roman" w:hAnsi="Times New Roman" w:cs="Times New Roman"/>
+                <w:noProof/>
+                <w:webHidden/>
+                <w:sz w:val="24"/>
+                <w:szCs w:val="24"/>
               </w:rPr>
               <w:fldChar w:fldCharType="separate"/>
             </w:r>
             <w:r>
               <w:rPr>
-                <w:noProof/>
-                <w:webHidden/>
+                <w:rFonts w:ascii="Times New Roman" w:hAnsi="Times New Roman" w:cs="Times New Roman"/>
+                <w:noProof/>
+                <w:webHidden/>
+                <w:sz w:val="24"/>
+                <w:szCs w:val="24"/>
               </w:rPr>
               <w:t>15</w:t>
             </w:r>
             <w:r>
               <w:rPr>
-                <w:noProof/>
-                <w:webHidden/>
+                <w:rFonts w:ascii="Times New Roman" w:hAnsi="Times New Roman" w:cs="Times New Roman"/>
+                <w:noProof/>
+                <w:webHidden/>
+                <w:sz w:val="24"/>
+                <w:szCs w:val="24"/>
               </w:rPr>
               <w:fldChar w:fldCharType="end"/>
             </w:r>
@@ -2780,63 +3740,91 @@
               <w:tab w:val="right" w:leader="dot" w:pos="7928"/>
             </w:tabs>
             <w:rPr>
-              <w:rFonts w:eastAsiaTheme="minorEastAsia"/>
+              <w:rFonts w:ascii="Times New Roman" w:eastAsiaTheme="minorEastAsia" w:hAnsi="Times New Roman" w:cs="Times New Roman"/>
               <w:noProof/>
+              <w:kern w:val="2"/>
+              <w:sz w:val="24"/>
+              <w:szCs w:val="24"/>
+              <w14:ligatures w14:val="standardContextual"/>
             </w:rPr>
           </w:pPr>
-          <w:hyperlink w:anchor="_Toc139212065" w:history="1">
+          <w:hyperlink w:anchor="_Toc141255470" w:history="1">
             <w:r>
               <w:rPr>
                 <w:rStyle w:val="Hyperlink"/>
-                <w:noProof/>
+                <w:rFonts w:ascii="Times New Roman" w:hAnsi="Times New Roman" w:cs="Times New Roman"/>
+                <w:noProof/>
+                <w:sz w:val="24"/>
+                <w:szCs w:val="24"/>
               </w:rPr>
               <w:t>3.2 Model Pengembangan</w:t>
             </w:r>
             <w:r>
               <w:rPr>
-                <w:noProof/>
-                <w:webHidden/>
+                <w:rFonts w:ascii="Times New Roman" w:hAnsi="Times New Roman" w:cs="Times New Roman"/>
+                <w:noProof/>
+                <w:webHidden/>
+                <w:sz w:val="24"/>
+                <w:szCs w:val="24"/>
               </w:rPr>
               <w:tab/>
             </w:r>
             <w:r>
               <w:rPr>
-                <w:noProof/>
-                <w:webHidden/>
+                <w:rFonts w:ascii="Times New Roman" w:hAnsi="Times New Roman" w:cs="Times New Roman"/>
+                <w:noProof/>
+                <w:webHidden/>
+                <w:sz w:val="24"/>
+                <w:szCs w:val="24"/>
               </w:rPr>
               <w:fldChar w:fldCharType="begin"/>
             </w:r>
             <w:r>
               <w:rPr>
-                <w:noProof/>
-                <w:webHidden/>
-              </w:rPr>
-              <w:instrText xml:space="preserve"> PAGEREF _Toc139212065 \h </w:instrText>
-            </w:r>
-            <w:r>
-              <w:rPr>
-                <w:noProof/>
-                <w:webHidden/>
-              </w:rPr>
-            </w:r>
-            <w:r>
-              <w:rPr>
-                <w:noProof/>
-                <w:webHidden/>
+                <w:rFonts w:ascii="Times New Roman" w:hAnsi="Times New Roman" w:cs="Times New Roman"/>
+                <w:noProof/>
+                <w:webHidden/>
+                <w:sz w:val="24"/>
+                <w:szCs w:val="24"/>
+              </w:rPr>
+              <w:instrText xml:space="preserve"> PAGEREF _Toc141255470 \h </w:instrText>
+            </w:r>
+            <w:r>
+              <w:rPr>
+                <w:rFonts w:ascii="Times New Roman" w:hAnsi="Times New Roman" w:cs="Times New Roman"/>
+                <w:noProof/>
+                <w:webHidden/>
+                <w:sz w:val="24"/>
+                <w:szCs w:val="24"/>
+              </w:rPr>
+            </w:r>
+            <w:r>
+              <w:rPr>
+                <w:rFonts w:ascii="Times New Roman" w:hAnsi="Times New Roman" w:cs="Times New Roman"/>
+                <w:noProof/>
+                <w:webHidden/>
+                <w:sz w:val="24"/>
+                <w:szCs w:val="24"/>
               </w:rPr>
               <w:fldChar w:fldCharType="separate"/>
             </w:r>
             <w:r>
               <w:rPr>
-                <w:noProof/>
-                <w:webHidden/>
+                <w:rFonts w:ascii="Times New Roman" w:hAnsi="Times New Roman" w:cs="Times New Roman"/>
+                <w:noProof/>
+                <w:webHidden/>
+                <w:sz w:val="24"/>
+                <w:szCs w:val="24"/>
               </w:rPr>
               <w:t>16</w:t>
             </w:r>
             <w:r>
               <w:rPr>
-                <w:noProof/>
-                <w:webHidden/>
+                <w:rFonts w:ascii="Times New Roman" w:hAnsi="Times New Roman" w:cs="Times New Roman"/>
+                <w:noProof/>
+                <w:webHidden/>
+                <w:sz w:val="24"/>
+                <w:szCs w:val="24"/>
               </w:rPr>
               <w:fldChar w:fldCharType="end"/>
             </w:r>
@@ -2849,63 +3837,91 @@
               <w:tab w:val="right" w:leader="dot" w:pos="7928"/>
             </w:tabs>
             <w:rPr>
-              <w:rFonts w:eastAsiaTheme="minorEastAsia"/>
+              <w:rFonts w:ascii="Times New Roman" w:eastAsiaTheme="minorEastAsia" w:hAnsi="Times New Roman" w:cs="Times New Roman"/>
               <w:noProof/>
+              <w:kern w:val="2"/>
+              <w:sz w:val="24"/>
+              <w:szCs w:val="24"/>
+              <w14:ligatures w14:val="standardContextual"/>
             </w:rPr>
           </w:pPr>
-          <w:hyperlink w:anchor="_Toc139212066" w:history="1">
+          <w:hyperlink w:anchor="_Toc141255471" w:history="1">
             <w:r>
               <w:rPr>
                 <w:rStyle w:val="Hyperlink"/>
-                <w:noProof/>
+                <w:rFonts w:ascii="Times New Roman" w:hAnsi="Times New Roman" w:cs="Times New Roman"/>
+                <w:noProof/>
+                <w:sz w:val="24"/>
+                <w:szCs w:val="24"/>
               </w:rPr>
               <w:t>3.3 Kerangka Pemikiran</w:t>
             </w:r>
             <w:r>
               <w:rPr>
-                <w:noProof/>
-                <w:webHidden/>
+                <w:rFonts w:ascii="Times New Roman" w:hAnsi="Times New Roman" w:cs="Times New Roman"/>
+                <w:noProof/>
+                <w:webHidden/>
+                <w:sz w:val="24"/>
+                <w:szCs w:val="24"/>
               </w:rPr>
               <w:tab/>
             </w:r>
             <w:r>
               <w:rPr>
-                <w:noProof/>
-                <w:webHidden/>
+                <w:rFonts w:ascii="Times New Roman" w:hAnsi="Times New Roman" w:cs="Times New Roman"/>
+                <w:noProof/>
+                <w:webHidden/>
+                <w:sz w:val="24"/>
+                <w:szCs w:val="24"/>
               </w:rPr>
               <w:fldChar w:fldCharType="begin"/>
             </w:r>
             <w:r>
               <w:rPr>
-                <w:noProof/>
-                <w:webHidden/>
-              </w:rPr>
-              <w:instrText xml:space="preserve"> PAGEREF _Toc139212066 \h </w:instrText>
-            </w:r>
-            <w:r>
-              <w:rPr>
-                <w:noProof/>
-                <w:webHidden/>
-              </w:rPr>
-            </w:r>
-            <w:r>
-              <w:rPr>
-                <w:noProof/>
-                <w:webHidden/>
+                <w:rFonts w:ascii="Times New Roman" w:hAnsi="Times New Roman" w:cs="Times New Roman"/>
+                <w:noProof/>
+                <w:webHidden/>
+                <w:sz w:val="24"/>
+                <w:szCs w:val="24"/>
+              </w:rPr>
+              <w:instrText xml:space="preserve"> PAGEREF _Toc141255471 \h </w:instrText>
+            </w:r>
+            <w:r>
+              <w:rPr>
+                <w:rFonts w:ascii="Times New Roman" w:hAnsi="Times New Roman" w:cs="Times New Roman"/>
+                <w:noProof/>
+                <w:webHidden/>
+                <w:sz w:val="24"/>
+                <w:szCs w:val="24"/>
+              </w:rPr>
+            </w:r>
+            <w:r>
+              <w:rPr>
+                <w:rFonts w:ascii="Times New Roman" w:hAnsi="Times New Roman" w:cs="Times New Roman"/>
+                <w:noProof/>
+                <w:webHidden/>
+                <w:sz w:val="24"/>
+                <w:szCs w:val="24"/>
               </w:rPr>
               <w:fldChar w:fldCharType="separate"/>
             </w:r>
             <w:r>
               <w:rPr>
-                <w:noProof/>
-                <w:webHidden/>
+                <w:rFonts w:ascii="Times New Roman" w:hAnsi="Times New Roman" w:cs="Times New Roman"/>
+                <w:noProof/>
+                <w:webHidden/>
+                <w:sz w:val="24"/>
+                <w:szCs w:val="24"/>
               </w:rPr>
               <w:t>18</w:t>
             </w:r>
             <w:r>
               <w:rPr>
-                <w:noProof/>
-                <w:webHidden/>
+                <w:rFonts w:ascii="Times New Roman" w:hAnsi="Times New Roman" w:cs="Times New Roman"/>
+                <w:noProof/>
+                <w:webHidden/>
+                <w:sz w:val="24"/>
+                <w:szCs w:val="24"/>
               </w:rPr>
               <w:fldChar w:fldCharType="end"/>
             </w:r>
@@ -2915,14 +3931,14 @@
           <w:pPr>
             <w:pStyle w:val="TOC1"/>
             <w:rPr>
-              <w:rFonts w:asciiTheme="minorHAnsi" w:eastAsiaTheme="minorEastAsia" w:hAnsiTheme="minorHAnsi" w:cstheme="minorBidi"/>
+              <w:rFonts w:eastAsiaTheme="minorEastAsia"/>
               <w:b w:val="0"/>
               <w:bCs w:val="0"/>
-              <w:sz w:val="22"/>
-              <w:szCs w:val="22"/>
+              <w:kern w:val="2"/>
+              <w14:ligatures w14:val="standardContextual"/>
             </w:rPr>
           </w:pPr>
-          <w:hyperlink w:anchor="_Toc139212067" w:history="1">
+          <w:hyperlink w:anchor="_Toc141255472" w:history="1">
             <w:r>
               <w:rPr>
                 <w:rStyle w:val="Hyperlink"/>
@@ -2945,7 +3961,7 @@
               <w:rPr>
                 <w:webHidden/>
               </w:rPr>
-              <w:instrText xml:space="preserve"> PAGEREF _Toc139212067 \h </w:instrText>
+              <w:instrText xml:space="preserve"> PAGEREF _Toc141255472 \h </w:instrText>
             </w:r>
             <w:r>
               <w:rPr>
@@ -2981,8 +3997,8 @@
               <w:b/>
               <w:bCs/>
               <w:noProof/>
-              <w:sz w:val="28"/>
-              <w:szCs w:val="28"/>
+              <w:sz w:val="24"/>
+              <w:szCs w:val="24"/>
             </w:rPr>
           </w:pPr>
           <w:r>
@@ -3014,6 +4030,11 @@
         </w:sectPr>
       </w:pPr>
       <w:r>
+        <w:rPr>
+          <w:rFonts w:ascii="Times New Roman" w:hAnsi="Times New Roman" w:cs="Times New Roman"/>
+          <w:sz w:val="24"/>
+          <w:szCs w:val="24"/>
+        </w:rPr>
         <w:br w:type="page"/>
       </w:r>
     </w:p>
@@ -3021,7 +4042,7 @@
       <w:pPr>
         <w:pStyle w:val="Heading1"/>
       </w:pPr>
-      <w:bookmarkStart w:id="3" w:name="_Toc139212036"/>
+      <w:bookmarkStart w:id="3" w:name="_Toc141255439"/>
       <w:r>
         <w:lastRenderedPageBreak/>
         <w:t>BAB I</w:t>
@@ -3046,7 +4067,7 @@
       <w:pPr>
         <w:pStyle w:val="Heading2"/>
       </w:pPr>
-      <w:bookmarkStart w:id="4" w:name="_Toc139212037"/>
+      <w:bookmarkStart w:id="4" w:name="_Toc141255440"/>
       <w:r>
         <w:t xml:space="preserve">1.1 </w:t>
       </w:r>
@@ -3740,7 +4761,7 @@
       <w:pPr>
         <w:pStyle w:val="Heading2"/>
       </w:pPr>
-      <w:bookmarkStart w:id="5" w:name="_Toc139212038"/>
+      <w:bookmarkStart w:id="5" w:name="_Toc141255441"/>
       <w:r>
         <w:t>1.2 Identifikasi Masalah</w:t>
       </w:r>
@@ -3914,7 +4935,7 @@
       <w:pPr>
         <w:pStyle w:val="Heading2"/>
       </w:pPr>
-      <w:bookmarkStart w:id="6" w:name="_Toc139212039"/>
+      <w:bookmarkStart w:id="6" w:name="_Toc141255442"/>
       <w:r>
         <w:t>1.3 Batasan Masalah</w:t>
       </w:r>
@@ -4074,7 +5095,7 @@
       <w:pPr>
         <w:pStyle w:val="Heading2"/>
       </w:pPr>
-      <w:bookmarkStart w:id="7" w:name="_Toc139212040"/>
+      <w:bookmarkStart w:id="7" w:name="_Toc141255443"/>
       <w:r>
         <w:t>1.4 Perumusan Masalah</w:t>
       </w:r>
@@ -4086,7 +5107,13 @@
         <w:ind w:left="0" w:firstLine="426"/>
       </w:pPr>
       <w:r>
-        <w:t>Berdasarkan latar belakang diatas maka rumusan masalah dalam penelitian ini</w:t>
+        <w:t xml:space="preserve">Berdasarkan </w:t>
+      </w:r>
+      <w:r>
+        <w:t>identifikasi masalah</w:t>
+      </w:r>
+      <w:r>
+        <w:t xml:space="preserve"> diatas maka rumusan masalah dalam penelitian ini</w:t>
       </w:r>
       <w:r>
         <w:t xml:space="preserve"> antara lain:</w:t>
@@ -4103,10 +5130,13 @@
       </w:pPr>
       <w:r>
         <w:lastRenderedPageBreak/>
-        <w:t>Bagaimana cara</w:t>
-      </w:r>
-      <w:r>
-        <w:t xml:space="preserve"> calon siswa dapat mengetahui informasi dan melakukan pendaftaran di PKBM Bina Sejahtera</w:t>
+        <w:t xml:space="preserve">Bagaimana </w:t>
+      </w:r>
+      <w:r>
+        <w:t xml:space="preserve">membangun sistem </w:t>
+      </w:r>
+      <w:r>
+        <w:t>agar calon siswa dapat melakukan proses pendaftaran secara efisien dalam penggunaan waktu, tempat, biaya maupun tenaga</w:t>
       </w:r>
       <w:r>
         <w:t>?</w:t>
@@ -4125,10 +5155,7 @@
         <w:t>Bagaimana</w:t>
       </w:r>
       <w:r>
-        <w:t xml:space="preserve"> </w:t>
-      </w:r>
-      <w:r>
-        <w:t>efektivitas sistem informasi pendaftaran siswa dalam mengurangi waktu dan usaha dalam proses pendaftaran siswa di PKBM Bina Sejahtera</w:t>
+        <w:t xml:space="preserve"> membangun sistem yang dapat menampilkan informasi secara jelas mengenai program pendidikan, jadwal pendaftaran dan proses pendaftaran</w:t>
       </w:r>
       <w:r>
         <w:t>?</w:t>
@@ -4147,7 +5174,13 @@
         <w:t>Bagaimana</w:t>
       </w:r>
       <w:r>
-        <w:t xml:space="preserve"> cara pencatatan/perekaman data calon siswa dapat dilakukan secara terkomputerisasi?</w:t>
+        <w:t xml:space="preserve"> </w:t>
+      </w:r>
+      <w:r>
+        <w:t>merancang sebuah sistem yang dapat melakukan pencatatan data calon siswa pada suatu basis data</w:t>
+      </w:r>
+      <w:r>
+        <w:t>?</w:t>
       </w:r>
     </w:p>
     <w:p>
@@ -4164,7 +5197,7 @@
       <w:pPr>
         <w:pStyle w:val="Heading2"/>
       </w:pPr>
-      <w:bookmarkStart w:id="8" w:name="_Toc139212041"/>
+      <w:bookmarkStart w:id="8" w:name="_Toc141255444"/>
       <w:r>
         <w:t xml:space="preserve">1.5 </w:t>
       </w:r>
@@ -4370,6 +5403,84 @@
           <w:rFonts w:cs="Times New Roman"/>
           <w:szCs w:val="24"/>
         </w:rPr>
+        <w:t>Universitas</w:t>
+      </w:r>
+    </w:p>
+    <w:p>
+      <w:pPr>
+        <w:pStyle w:val="ListParagraph"/>
+        <w:rPr>
+          <w:rFonts w:cs="Times New Roman"/>
+          <w:szCs w:val="24"/>
+        </w:rPr>
+      </w:pPr>
+      <w:r>
+        <w:rPr>
+          <w:rFonts w:cs="Times New Roman"/>
+          <w:szCs w:val="24"/>
+        </w:rPr>
+        <w:t>Penelitian ini dapat menjadi referensi bagi universitas dalam membangun sistem informasi yang berguna untuk membantu dalam meningkatkan efesiensi dan produktivitas proses pendaftaran mahasiswa baru. Dengan proses yang terkomputerisasi, mengurangi ketergantungan pada proses manual dan mempercepat proses verifikasi data, universitas dapat mengehemat waktu, tempat</w:t>
+      </w:r>
+      <w:r>
+        <w:rPr>
+          <w:rFonts w:cs="Times New Roman"/>
+          <w:szCs w:val="24"/>
+        </w:rPr>
+        <w:t xml:space="preserve">, </w:t>
+      </w:r>
+      <w:r>
+        <w:rPr>
+          <w:rFonts w:cs="Times New Roman"/>
+          <w:szCs w:val="24"/>
+        </w:rPr>
+        <w:t>biaya</w:t>
+      </w:r>
+      <w:r>
+        <w:rPr>
+          <w:rFonts w:cs="Times New Roman"/>
+          <w:szCs w:val="24"/>
+        </w:rPr>
+        <w:t xml:space="preserve"> maupun tenaga</w:t>
+      </w:r>
+      <w:r>
+        <w:rPr>
+          <w:rFonts w:cs="Times New Roman"/>
+          <w:szCs w:val="24"/>
+        </w:rPr>
+        <w:t xml:space="preserve"> serta dapat membantu dalam mengelola data mahasiswa baru secara tepat dan akurat</w:t>
+      </w:r>
+      <w:r>
+        <w:rPr>
+          <w:rFonts w:cs="Times New Roman"/>
+          <w:szCs w:val="24"/>
+        </w:rPr>
+        <w:t>.</w:t>
+      </w:r>
+    </w:p>
+    <w:p>
+      <w:pPr>
+        <w:pStyle w:val="ListParagraph"/>
+        <w:numPr>
+          <w:ilvl w:val="0"/>
+          <w:numId w:val="46"/>
+        </w:numPr>
+        <w:rPr>
+          <w:rFonts w:cs="Times New Roman"/>
+          <w:szCs w:val="24"/>
+        </w:rPr>
+      </w:pPr>
+      <w:r>
+        <w:rPr>
+          <w:rFonts w:cs="Times New Roman"/>
+          <w:szCs w:val="24"/>
+        </w:rPr>
+        <w:t xml:space="preserve">Manfaat untuk </w:t>
+      </w:r>
+      <w:r>
+        <w:rPr>
+          <w:rFonts w:cs="Times New Roman"/>
+          <w:szCs w:val="24"/>
+        </w:rPr>
         <w:t>Instansi</w:t>
       </w:r>
     </w:p>
@@ -4403,7 +5514,7 @@
       <w:pPr>
         <w:pStyle w:val="Heading2"/>
       </w:pPr>
-      <w:bookmarkStart w:id="9" w:name="_Toc139212042"/>
+      <w:bookmarkStart w:id="9" w:name="_Toc141255445"/>
       <w:r>
         <w:t xml:space="preserve">1.6 </w:t>
       </w:r>
@@ -4497,7 +5608,16 @@
           <w:szCs w:val="24"/>
           <w:lang w:val="zh-CN"/>
         </w:rPr>
-        <w:t>Bab ini berisi tentang latar belakang permasalahan, perumusan masalah, tujuan penelitian, manfaat penelitian, batasan, dan asumsi yang digunakan dalam penyelesaian masalah, serta sistematika penulisan</w:t>
+        <w:t xml:space="preserve">Bab ini berisi tentang latar belakang permasalahan, perumusan masalah, tujuan penelitian, manfaat penelitian, batasan, dan asumsi </w:t>
+      </w:r>
+      <w:r>
+        <w:rPr>
+          <w:rFonts w:cs="Times New Roman"/>
+          <w:szCs w:val="24"/>
+          <w:lang w:val="zh-CN"/>
+        </w:rPr>
+        <w:lastRenderedPageBreak/>
+        <w:t>yang digunakan dalam penyelesaian masalah, serta sistematika penulisan</w:t>
       </w:r>
       <w:r>
         <w:rPr>
@@ -4626,7 +5746,6 @@
         <w:rPr>
           <w:lang w:val="zh-CN"/>
         </w:rPr>
-        <w:lastRenderedPageBreak/>
         <w:t>Bab ini</w:t>
       </w:r>
       <w:r>
@@ -4767,7 +5886,14 @@
         <w:rPr>
           <w:lang w:val="en-US"/>
         </w:rPr>
-        <w:t>dan konfigurasi sistem, serta implementasi basis data, implementasi program, dan pengujian sistem.</w:t>
+        <w:t xml:space="preserve">dan konfigurasi sistem, serta implementasi basis data, implementasi program, dan pengujian </w:t>
+      </w:r>
+      <w:r>
+        <w:rPr>
+          <w:lang w:val="en-US"/>
+        </w:rPr>
+        <w:lastRenderedPageBreak/>
+        <w:t>sistem.</w:t>
       </w:r>
       <w:r>
         <w:rPr>
@@ -4846,7 +5972,7 @@
       <w:pPr>
         <w:pStyle w:val="Heading1"/>
       </w:pPr>
-      <w:bookmarkStart w:id="10" w:name="_Toc139212043"/>
+      <w:bookmarkStart w:id="10" w:name="_Toc141255446"/>
       <w:r>
         <w:lastRenderedPageBreak/>
         <w:t xml:space="preserve">BAB </w:t>
@@ -4870,7 +5996,7 @@
         <w:pStyle w:val="Heading2"/>
         <w:spacing w:line="240" w:lineRule="auto"/>
       </w:pPr>
-      <w:bookmarkStart w:id="11" w:name="_Toc139212044"/>
+      <w:bookmarkStart w:id="11" w:name="_Toc141255447"/>
       <w:r>
         <w:t>2.1 Tinjauan Pustaka</w:t>
       </w:r>
@@ -4880,7 +6006,7 @@
       <w:pPr>
         <w:pStyle w:val="Heading3"/>
       </w:pPr>
-      <w:bookmarkStart w:id="12" w:name="_Toc139212045"/>
+      <w:bookmarkStart w:id="12" w:name="_Toc141255448"/>
       <w:r>
         <w:t xml:space="preserve">2.1.1 </w:t>
       </w:r>
@@ -5139,7 +6265,7 @@
         <w:pStyle w:val="Heading3"/>
         <w:spacing w:before="0" w:beforeAutospacing="0"/>
       </w:pPr>
-      <w:bookmarkStart w:id="13" w:name="_Toc139212046"/>
+      <w:bookmarkStart w:id="13" w:name="_Toc141255449"/>
       <w:r>
         <w:t xml:space="preserve">2.1.2 </w:t>
       </w:r>
@@ -5524,7 +6650,7 @@
         <w:pStyle w:val="Heading3"/>
         <w:spacing w:before="0" w:beforeAutospacing="0"/>
       </w:pPr>
-      <w:bookmarkStart w:id="14" w:name="_Toc139212047"/>
+      <w:bookmarkStart w:id="14" w:name="_Toc141255450"/>
       <w:r>
         <w:t>2.1.</w:t>
       </w:r>
@@ -5709,7 +6835,7 @@
         </w:tabs>
         <w:spacing w:before="0" w:beforeAutospacing="0"/>
       </w:pPr>
-      <w:bookmarkStart w:id="15" w:name="_Toc139212048"/>
+      <w:bookmarkStart w:id="15" w:name="_Toc141255451"/>
       <w:r>
         <w:t>2.1.</w:t>
       </w:r>
@@ -5900,7 +7026,7 @@
         <w:pStyle w:val="Heading3"/>
         <w:spacing w:before="0" w:beforeAutospacing="0"/>
       </w:pPr>
-      <w:bookmarkStart w:id="16" w:name="_Toc139212049"/>
+      <w:bookmarkStart w:id="16" w:name="_Toc141255452"/>
       <w:r>
         <w:t>2.1.</w:t>
       </w:r>
@@ -6391,7 +7517,7 @@
           <w:iCs/>
         </w:rPr>
       </w:pPr>
-      <w:bookmarkStart w:id="17" w:name="_Toc139212050"/>
+      <w:bookmarkStart w:id="17" w:name="_Toc141255453"/>
       <w:r>
         <w:t>2.1.</w:t>
       </w:r>
@@ -6914,7 +8040,7 @@
         <w:pStyle w:val="Heading3"/>
         <w:spacing w:before="240" w:beforeAutospacing="0"/>
       </w:pPr>
-      <w:bookmarkStart w:id="18" w:name="_Toc139212051"/>
+      <w:bookmarkStart w:id="18" w:name="_Toc141255454"/>
       <w:r>
         <w:lastRenderedPageBreak/>
         <w:t>2.1.</w:t>
@@ -7408,7 +8534,7 @@
         <w:pStyle w:val="Heading3"/>
         <w:spacing w:before="0" w:beforeAutospacing="0"/>
       </w:pPr>
-      <w:bookmarkStart w:id="19" w:name="_Toc139212052"/>
+      <w:bookmarkStart w:id="19" w:name="_Toc141255455"/>
       <w:r>
         <w:t xml:space="preserve">2.1.8 </w:t>
       </w:r>
@@ -8057,7 +9183,7 @@
         <w:pStyle w:val="Heading3"/>
         <w:spacing w:before="0" w:beforeAutospacing="0"/>
       </w:pPr>
-      <w:bookmarkStart w:id="20" w:name="_Toc139212053"/>
+      <w:bookmarkStart w:id="20" w:name="_Toc141255456"/>
       <w:r>
         <w:t>2.1.</w:t>
       </w:r>
@@ -8360,7 +9486,7 @@
         <w:pStyle w:val="Heading3"/>
         <w:spacing w:before="0" w:beforeAutospacing="0"/>
       </w:pPr>
-      <w:bookmarkStart w:id="21" w:name="_Toc139212054"/>
+      <w:bookmarkStart w:id="21" w:name="_Toc141255457"/>
       <w:r>
         <w:t>2.1.</w:t>
       </w:r>
@@ -9217,7 +10343,7 @@
         <w:pStyle w:val="Heading3"/>
         <w:spacing w:before="0" w:beforeAutospacing="0"/>
       </w:pPr>
-      <w:bookmarkStart w:id="22" w:name="_Toc139212055"/>
+      <w:bookmarkStart w:id="22" w:name="_Toc141255458"/>
       <w:r>
         <w:t>2.1.11 ERD (</w:t>
       </w:r>
@@ -9510,7 +10636,7 @@
         <w:pStyle w:val="Heading3"/>
         <w:spacing w:before="0" w:beforeAutospacing="0"/>
       </w:pPr>
-      <w:bookmarkStart w:id="23" w:name="_Toc139212056"/>
+      <w:bookmarkStart w:id="23" w:name="_Toc141255459"/>
       <w:r>
         <w:t>2.1.12 Normalisasi</w:t>
       </w:r>
@@ -9930,7 +11056,7 @@
           <w:iCs/>
         </w:rPr>
       </w:pPr>
-      <w:bookmarkStart w:id="24" w:name="_Toc139212057"/>
+      <w:bookmarkStart w:id="24" w:name="_Toc141255460"/>
       <w:r>
         <w:t>2.1.</w:t>
       </w:r>
@@ -10862,7 +11988,7 @@
           <w:iCs/>
         </w:rPr>
       </w:pPr>
-      <w:bookmarkStart w:id="25" w:name="_Toc139212058"/>
+      <w:bookmarkStart w:id="25" w:name="_Toc141255461"/>
       <w:r>
         <w:t>2.1.</w:t>
       </w:r>
@@ -11460,7 +12586,7 @@
           <w:iCs/>
         </w:rPr>
       </w:pPr>
-      <w:bookmarkStart w:id="26" w:name="_Toc139212059"/>
+      <w:bookmarkStart w:id="26" w:name="_Toc141255462"/>
       <w:r>
         <w:lastRenderedPageBreak/>
         <w:t>2.1.</w:t>
@@ -12226,7 +13352,7 @@
           <w:iCs/>
         </w:rPr>
       </w:pPr>
-      <w:bookmarkStart w:id="27" w:name="_Toc139212060"/>
+      <w:bookmarkStart w:id="27" w:name="_Toc141255463"/>
       <w:r>
         <w:lastRenderedPageBreak/>
         <w:t xml:space="preserve">2.1.16 </w:t>
@@ -12765,7 +13891,7 @@
           <w:iCs/>
         </w:rPr>
       </w:pPr>
-      <w:bookmarkStart w:id="28" w:name="_Toc139212061"/>
+      <w:bookmarkStart w:id="28" w:name="_Toc141255464"/>
       <w:r>
         <w:t>2.1.1</w:t>
       </w:r>
@@ -13116,18 +14242,14 @@
         <w:pStyle w:val="Heading3"/>
         <w:spacing w:before="240" w:beforeAutospacing="0"/>
       </w:pPr>
-      <w:r>
-        <w:t>2.1.1</w:t>
-      </w:r>
-      <w:r>
-        <w:t>8</w:t>
-      </w:r>
-      <w:r>
-        <w:t xml:space="preserve"> </w:t>
+      <w:bookmarkStart w:id="29" w:name="_Toc141255465"/>
+      <w:r>
+        <w:t xml:space="preserve">2.1.18 </w:t>
       </w:r>
       <w:r>
         <w:t>Pengujian Beta</w:t>
       </w:r>
+      <w:bookmarkEnd w:id="29"/>
     </w:p>
     <w:p>
       <w:pPr>
@@ -13214,15 +14336,7 @@
           <w:sz w:val="24"/>
           <w:szCs w:val="24"/>
         </w:rPr>
-        <w:t xml:space="preserve">Berikut ini merupakan definisi </w:t>
-      </w:r>
-      <w:r>
-        <w:rPr>
-          <w:rFonts w:ascii="Times New Roman" w:hAnsi="Times New Roman" w:cs="Times New Roman"/>
-          <w:sz w:val="24"/>
-          <w:szCs w:val="24"/>
-        </w:rPr>
-        <w:t>pengujian beta</w:t>
+        <w:t>Berikut ini merupakan definisi pengujian beta</w:t>
       </w:r>
       <w:r>
         <w:rPr>
@@ -13471,16 +14585,15 @@
           <w:iCs/>
         </w:rPr>
       </w:pPr>
+      <w:bookmarkStart w:id="30" w:name="_Toc141255466"/>
       <w:r>
         <w:lastRenderedPageBreak/>
-        <w:t>2.1.1</w:t>
-      </w:r>
-      <w:r>
-        <w:t>9</w:t>
+        <w:t>2.1.19</w:t>
       </w:r>
       <w:r>
         <w:t xml:space="preserve"> Pengujian Alfa</w:t>
       </w:r>
+      <w:bookmarkEnd w:id="30"/>
     </w:p>
     <w:p>
       <w:pPr>
@@ -13727,11 +14840,11 @@
       <w:pPr>
         <w:pStyle w:val="Heading2"/>
       </w:pPr>
-      <w:bookmarkStart w:id="29" w:name="_Toc139212062"/>
+      <w:bookmarkStart w:id="31" w:name="_Toc141255467"/>
       <w:r>
         <w:t>2.2 Penelitian Terkait</w:t>
       </w:r>
-      <w:bookmarkEnd w:id="29"/>
+      <w:bookmarkEnd w:id="31"/>
     </w:p>
     <w:p>
       <w:pPr>
@@ -14388,7 +15501,7 @@
       <w:pPr>
         <w:pStyle w:val="Heading1"/>
       </w:pPr>
-      <w:bookmarkStart w:id="30" w:name="_Toc139212063"/>
+      <w:bookmarkStart w:id="32" w:name="_Toc141255468"/>
       <w:r>
         <w:lastRenderedPageBreak/>
         <w:t>BAB III</w:t>
@@ -14400,7 +15513,7 @@
         <w:br w:type="textWrapping" w:clear="all"/>
         <w:t>METODOLOGI PENELITIAN</w:t>
       </w:r>
-      <w:bookmarkEnd w:id="30"/>
+      <w:bookmarkEnd w:id="32"/>
     </w:p>
     <w:p>
       <w:pPr>
@@ -14412,7 +15525,7 @@
       <w:pPr>
         <w:pStyle w:val="Heading2"/>
       </w:pPr>
-      <w:bookmarkStart w:id="31" w:name="_Toc139212064"/>
+      <w:bookmarkStart w:id="33" w:name="_Toc141255469"/>
       <w:r>
         <w:t>3.</w:t>
       </w:r>
@@ -14422,7 +15535,7 @@
       <w:r>
         <w:t xml:space="preserve"> Teknik Pengumpulan Data</w:t>
       </w:r>
-      <w:bookmarkEnd w:id="31"/>
+      <w:bookmarkEnd w:id="33"/>
     </w:p>
     <w:p>
       <w:pPr>
@@ -14474,7 +15587,7 @@
           <w:szCs w:val="24"/>
         </w:rPr>
       </w:pPr>
-      <w:bookmarkStart w:id="32" w:name="_Hlk131167156"/>
+      <w:bookmarkStart w:id="34" w:name="_Hlk131167156"/>
       <w:r>
         <w:rPr>
           <w:rFonts w:cs="Times New Roman"/>
@@ -14482,7 +15595,7 @@
         </w:rPr>
         <w:t xml:space="preserve">Observasi merupakan proses melakukan sebuah pengamatan langsung terhadap objek yang akan diteliti untuk </w:t>
       </w:r>
-      <w:bookmarkEnd w:id="32"/>
+      <w:bookmarkEnd w:id="34"/>
       <w:r>
         <w:rPr>
           <w:rFonts w:cs="Times New Roman"/>
@@ -14721,7 +15834,7 @@
       <w:pPr>
         <w:pStyle w:val="Heading2"/>
       </w:pPr>
-      <w:bookmarkStart w:id="33" w:name="_Toc139212065"/>
+      <w:bookmarkStart w:id="35" w:name="_Toc141255470"/>
       <w:r>
         <w:t>3.</w:t>
       </w:r>
@@ -14734,7 +15847,7 @@
       <w:r>
         <w:t>Model Pengembangan</w:t>
       </w:r>
-      <w:bookmarkEnd w:id="33"/>
+      <w:bookmarkEnd w:id="35"/>
     </w:p>
     <w:p>
       <w:pPr>
@@ -15494,14 +16607,14 @@
       <w:pPr>
         <w:pStyle w:val="Heading2"/>
       </w:pPr>
-      <w:bookmarkStart w:id="34" w:name="_Toc139212066"/>
+      <w:bookmarkStart w:id="36" w:name="_Toc141255471"/>
       <w:r>
         <w:t>3.</w:t>
       </w:r>
       <w:r>
         <w:t>3 Kerangka Pemikiran</w:t>
       </w:r>
-      <w:bookmarkEnd w:id="34"/>
+      <w:bookmarkEnd w:id="36"/>
     </w:p>
     <w:p>
       <w:pPr>
@@ -15663,12 +16776,12 @@
       <w:pPr>
         <w:pStyle w:val="Heading1"/>
       </w:pPr>
-      <w:bookmarkStart w:id="35" w:name="_Toc139212067"/>
+      <w:bookmarkStart w:id="37" w:name="_Toc141255472"/>
       <w:r>
         <w:lastRenderedPageBreak/>
         <w:t>DAFTAR PUSTAKA</w:t>
       </w:r>
-      <w:bookmarkEnd w:id="35"/>
+      <w:bookmarkEnd w:id="37"/>
     </w:p>
     <w:p>
       <w:pPr>

</xml_diff>

<commit_message>
feat(BAB 1): revisi identifikasi masalah
</commit_message>
<xml_diff>
--- a/Skripsi Ramadhan Herdianto.docx
+++ b/Skripsi Ramadhan Herdianto.docx
@@ -1117,7 +1117,7 @@
                 <w:sz w:val="24"/>
                 <w:szCs w:val="24"/>
               </w:rPr>
-              <w:t>4</w:t>
+              <w:t>5</w:t>
             </w:r>
             <w:r>
               <w:rPr>
@@ -4823,7 +4823,21 @@
           <w:rFonts w:cs="Times New Roman"/>
           <w:szCs w:val="24"/>
         </w:rPr>
-        <w:t>, sehingga mengakibatkan kurang efisiennya penggunaan waktu, tempat, biaya maupun tenaga.</w:t>
+        <w:t>, sehingga mengakibatkan kurang efisiennya penggunaan waktu, tempat, biaya maupun tenaga</w:t>
+      </w:r>
+      <w:r>
+        <w:rPr>
+          <w:rFonts w:cs="Times New Roman"/>
+          <w:szCs w:val="24"/>
+        </w:rPr>
+        <w:t xml:space="preserve"> dalam proses pendaftaran calon siswa</w:t>
+      </w:r>
+      <w:r>
+        <w:rPr>
+          <w:rFonts w:cs="Times New Roman"/>
+          <w:szCs w:val="24"/>
+        </w:rPr>
+        <w:t>.</w:t>
       </w:r>
     </w:p>
     <w:p>
@@ -4871,7 +4885,31 @@
           <w:noProof/>
           <w:szCs w:val="24"/>
         </w:rPr>
-        <w:t xml:space="preserve"> dan proses pendaftaran.</w:t>
+        <w:t xml:space="preserve"> dan proses pendaftaran</w:t>
+      </w:r>
+      <w:r>
+        <w:rPr>
+          <w:rFonts w:cs="Times New Roman"/>
+          <w:noProof/>
+          <w:szCs w:val="24"/>
+        </w:rPr>
+        <w:t>, sehingga membuat calon siswa menjadi kurang tertarik</w:t>
+      </w:r>
+      <w:r>
+        <w:rPr>
+          <w:rFonts w:cs="Times New Roman"/>
+          <w:noProof/>
+          <w:szCs w:val="24"/>
+        </w:rPr>
+        <w:t xml:space="preserve"> untuk mendaftar di PKBM Bina Sejahtera Karawang</w:t>
+      </w:r>
+      <w:r>
+        <w:rPr>
+          <w:rFonts w:cs="Times New Roman"/>
+          <w:noProof/>
+          <w:szCs w:val="24"/>
+        </w:rPr>
+        <w:t>.</w:t>
       </w:r>
     </w:p>
     <w:p>
@@ -5097,6 +5135,7 @@
       </w:pPr>
       <w:bookmarkStart w:id="7" w:name="_Toc141255443"/>
       <w:r>
+        <w:lastRenderedPageBreak/>
         <w:t>1.4 Perumusan Masalah</w:t>
       </w:r>
       <w:bookmarkEnd w:id="7"/>
@@ -5129,7 +5168,6 @@
         <w:ind w:left="426" w:hanging="426"/>
       </w:pPr>
       <w:r>
-        <w:lastRenderedPageBreak/>
         <w:t xml:space="preserve">Bagaimana </w:t>
       </w:r>
       <w:r>
@@ -5368,15 +5406,8 @@
           <w:rFonts w:cs="Times New Roman"/>
           <w:szCs w:val="24"/>
         </w:rPr>
-        <w:t xml:space="preserve">Penelitian ini memberikan pengalaman serta ilmu yang bermanfaat terkait dengan analisis permasalah di Lembaga Pendidikan, menciptakan solusi serta mengimplementasikan solusi tersebut untuk mengatasi permasalahan yang ada. Selain itu, manfaat yang diperoleh dapat mengembangkan </w:t>
-      </w:r>
-      <w:r>
-        <w:rPr>
-          <w:rFonts w:cs="Times New Roman"/>
-          <w:szCs w:val="24"/>
-        </w:rPr>
         <w:lastRenderedPageBreak/>
-        <w:t>kemampuan untuk merancang sistem informasi yang dapat diimplementasikan di dunia nyata.</w:t>
+        <w:t>Penelitian ini memberikan pengalaman serta ilmu yang bermanfaat terkait dengan analisis permasalah di Lembaga Pendidikan, menciptakan solusi serta mengimplementasikan solusi tersebut untuk mengatasi permasalahan yang ada. Selain itu, manfaat yang diperoleh dapat mengembangkan kemampuan untuk merancang sistem informasi yang dapat diimplementasikan di dunia nyata.</w:t>
       </w:r>
     </w:p>
     <w:p>
@@ -5396,14 +5427,7 @@
           <w:rFonts w:cs="Times New Roman"/>
           <w:szCs w:val="24"/>
         </w:rPr>
-        <w:t xml:space="preserve">Manfaat untuk </w:t>
-      </w:r>
-      <w:r>
-        <w:rPr>
-          <w:rFonts w:cs="Times New Roman"/>
-          <w:szCs w:val="24"/>
-        </w:rPr>
-        <w:t>Universitas</w:t>
+        <w:t>Manfaat untuk Universitas</w:t>
       </w:r>
     </w:p>
     <w:p>
@@ -5563,6 +5587,7 @@
           <w:bCs/>
           <w:szCs w:val="24"/>
         </w:rPr>
+        <w:lastRenderedPageBreak/>
         <w:t>BAB I</w:t>
       </w:r>
       <w:r>
@@ -5608,16 +5633,7 @@
           <w:szCs w:val="24"/>
           <w:lang w:val="zh-CN"/>
         </w:rPr>
-        <w:t xml:space="preserve">Bab ini berisi tentang latar belakang permasalahan, perumusan masalah, tujuan penelitian, manfaat penelitian, batasan, dan asumsi </w:t>
-      </w:r>
-      <w:r>
-        <w:rPr>
-          <w:rFonts w:cs="Times New Roman"/>
-          <w:szCs w:val="24"/>
-          <w:lang w:val="zh-CN"/>
-        </w:rPr>
-        <w:lastRenderedPageBreak/>
-        <w:t>yang digunakan dalam penyelesaian masalah, serta sistematika penulisan</w:t>
+        <w:t>Bab ini berisi tentang latar belakang permasalahan, perumusan masalah, tujuan penelitian, manfaat penelitian, batasan, dan asumsi yang digunakan dalam penyelesaian masalah, serta sistematika penulisan</w:t>
       </w:r>
       <w:r>
         <w:rPr>
@@ -5858,14 +5874,21 @@
         <w:rPr>
           <w:lang w:val="en-US"/>
         </w:rPr>
-        <w:t xml:space="preserve">Lalu dilanjutkan dengan pembahasan mengenai spesifikasi kebutuhan sistem seperti kebutuhan </w:t>
-      </w:r>
-      <w:r>
-        <w:rPr>
-          <w:i/>
-          <w:iCs/>
+        <w:t xml:space="preserve">Lalu dilanjutkan </w:t>
+      </w:r>
+      <w:r>
+        <w:rPr>
           <w:lang w:val="en-US"/>
         </w:rPr>
+        <w:lastRenderedPageBreak/>
+        <w:t xml:space="preserve">dengan pembahasan mengenai spesifikasi kebutuhan sistem seperti kebutuhan </w:t>
+      </w:r>
+      <w:r>
+        <w:rPr>
+          <w:i/>
+          <w:iCs/>
+          <w:lang w:val="en-US"/>
+        </w:rPr>
         <w:t xml:space="preserve">hardware, </w:t>
       </w:r>
       <w:r>
@@ -5886,14 +5909,7 @@
         <w:rPr>
           <w:lang w:val="en-US"/>
         </w:rPr>
-        <w:t xml:space="preserve">dan konfigurasi sistem, serta implementasi basis data, implementasi program, dan pengujian </w:t>
-      </w:r>
-      <w:r>
-        <w:rPr>
-          <w:lang w:val="en-US"/>
-        </w:rPr>
-        <w:lastRenderedPageBreak/>
-        <w:t>sistem.</w:t>
+        <w:t>dan konfigurasi sistem, serta implementasi basis data, implementasi program, dan pengujian sistem.</w:t>
       </w:r>
       <w:r>
         <w:rPr>

</xml_diff>